<commit_message>
update 4/18 with worksheet
</commit_message>
<xml_diff>
--- a/worksheet-pointers1.docx
+++ b/worksheet-pointers1.docx
@@ -83,7 +83,15 @@
         </w:numPr>
       </w:pPr>
       <w:r>
-        <w:t xml:space="preserve">When the Rside of a variable contains a memory address, (it evaluates to an address) the variable is called a pointer </w:t>
+        <w:t xml:space="preserve">When the </w:t>
+      </w:r>
+      <w:proofErr w:type="spellStart"/>
+      <w:r>
+        <w:t>Rside</w:t>
+      </w:r>
+      <w:proofErr w:type="spellEnd"/>
+      <w:r>
+        <w:t xml:space="preserve"> of a variable contains a memory address, (it evaluates to an address) the variable is called a pointer </w:t>
       </w:r>
       <w:proofErr w:type="gramStart"/>
       <w:r>
@@ -221,9 +229,14 @@
       <w:r>
         <w:t>The compiler needs the size (</w:t>
       </w:r>
+      <w:proofErr w:type="spellStart"/>
       <w:proofErr w:type="gramStart"/>
       <w:r>
-        <w:t>sizeof(</w:t>
+        <w:t>sizeof</w:t>
+      </w:r>
+      <w:proofErr w:type="spellEnd"/>
+      <w:r>
+        <w:t>(</w:t>
       </w:r>
       <w:proofErr w:type="gramEnd"/>
       <w:r>
@@ -372,9 +385,14 @@
       <w:r>
         <w:t xml:space="preserve">: </w:t>
       </w:r>
+      <w:proofErr w:type="spellStart"/>
       <w:proofErr w:type="gramStart"/>
       <w:r>
-        <w:t>printf(</w:t>
+        <w:t>printf</w:t>
+      </w:r>
+      <w:proofErr w:type="spellEnd"/>
+      <w:r>
+        <w:t>(</w:t>
       </w:r>
       <w:proofErr w:type="gramEnd"/>
       <w:r>
@@ -395,8 +413,13 @@
         <w:ind w:left="360"/>
       </w:pPr>
       <w:r>
-        <w:t>Requirement: identifier must have a Lvalue</w:t>
-      </w:r>
+        <w:t xml:space="preserve">Requirement: identifier must have a </w:t>
+      </w:r>
+      <w:proofErr w:type="spellStart"/>
+      <w:r>
+        <w:t>Lvalue</w:t>
+      </w:r>
+      <w:proofErr w:type="spellEnd"/>
       <w:r>
         <w:tab/>
       </w:r>
@@ -627,7 +650,7 @@
                     </pic:cNvPicPr>
                   </pic:nvPicPr>
                   <pic:blipFill>
-                    <a:blip r:embed="rId7" cstate="print">
+                    <a:blip r:embed="rId8" cstate="print">
                       <a:extLst>
                         <a:ext uri="{28A0092B-C50C-407E-A947-70E740481C1C}">
                           <a14:useLocalDpi xmlns:a14="http://schemas.microsoft.com/office/drawing/2010/main" val="0"/>
@@ -698,6 +721,74 @@
           <w:szCs w:val="20"/>
         </w:rPr>
       </w:pPr>
+      <w:r>
+        <w:rPr>
+          <w:rFonts w:ascii="Courier New" w:hAnsi="Courier New" w:cs="Courier New"/>
+          <w:noProof/>
+          <w:sz w:val="20"/>
+          <w:szCs w:val="20"/>
+          <w14:ligatures w14:val="standardContextual"/>
+        </w:rPr>
+        <mc:AlternateContent>
+          <mc:Choice Requires="wpi">
+            <w:drawing>
+              <wp:anchor distT="0" distB="0" distL="114300" distR="114300" simplePos="0" relativeHeight="251776000" behindDoc="0" locked="0" layoutInCell="1" allowOverlap="1" wp14:anchorId="59E468D3" wp14:editId="79C48F0B">
+                <wp:simplePos x="0" y="0"/>
+                <wp:positionH relativeFrom="column">
+                  <wp:posOffset>3619500</wp:posOffset>
+                </wp:positionH>
+                <wp:positionV relativeFrom="paragraph">
+                  <wp:posOffset>-92710</wp:posOffset>
+                </wp:positionV>
+                <wp:extent cx="222175" cy="338900"/>
+                <wp:effectExtent l="38100" t="38100" r="6985" b="42545"/>
+                <wp:wrapNone/>
+                <wp:docPr id="1141457236" name="Ink 114"/>
+                <wp:cNvGraphicFramePr/>
+                <a:graphic xmlns:a="http://schemas.openxmlformats.org/drawingml/2006/main">
+                  <a:graphicData uri="http://schemas.microsoft.com/office/word/2010/wordprocessingInk">
+                    <w14:contentPart bwMode="auto" r:id="rId9">
+                      <w14:nvContentPartPr>
+                        <w14:cNvContentPartPr/>
+                      </w14:nvContentPartPr>
+                      <w14:xfrm>
+                        <a:off x="0" y="0"/>
+                        <a:ext cx="222175" cy="338900"/>
+                      </w14:xfrm>
+                    </w14:contentPart>
+                  </a:graphicData>
+                </a:graphic>
+              </wp:anchor>
+            </w:drawing>
+          </mc:Choice>
+          <mc:Fallback>
+            <w:pict>
+              <v:shapetype w14:anchorId="1965F820" id="_x0000_t75" coordsize="21600,21600" o:spt="75" o:preferrelative="t" path="m@4@5l@4@11@9@11@9@5xe" filled="f" stroked="f">
+                <v:stroke joinstyle="miter"/>
+                <v:formulas>
+                  <v:f eqn="if lineDrawn pixelLineWidth 0"/>
+                  <v:f eqn="sum @0 1 0"/>
+                  <v:f eqn="sum 0 0 @1"/>
+                  <v:f eqn="prod @2 1 2"/>
+                  <v:f eqn="prod @3 21600 pixelWidth"/>
+                  <v:f eqn="prod @3 21600 pixelHeight"/>
+                  <v:f eqn="sum @0 0 1"/>
+                  <v:f eqn="prod @6 1 2"/>
+                  <v:f eqn="prod @7 21600 pixelWidth"/>
+                  <v:f eqn="sum @8 21600 0"/>
+                  <v:f eqn="prod @7 21600 pixelHeight"/>
+                  <v:f eqn="sum @10 21600 0"/>
+                </v:formulas>
+                <v:path o:extrusionok="f" gradientshapeok="t" o:connecttype="rect"/>
+                <o:lock v:ext="edit" aspectratio="t"/>
+              </v:shapetype>
+              <v:shape id="Ink 114" o:spid="_x0000_s1026" type="#_x0000_t75" style="position:absolute;margin-left:284.65pt;margin-top:-7.65pt;width:18.2pt;height:27.4pt;z-index:251776000;visibility:visible;mso-wrap-style:square;mso-wrap-distance-left:9pt;mso-wrap-distance-top:0;mso-wrap-distance-right:9pt;mso-wrap-distance-bottom:0;mso-position-horizontal:absolute;mso-position-horizontal-relative:text;mso-position-vertical:absolute;mso-position-vertical-relative:text" o:gfxdata="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">
+                <v:imagedata r:id="rId10" o:title=""/>
+              </v:shape>
+            </w:pict>
+          </mc:Fallback>
+        </mc:AlternateContent>
+      </w:r>
     </w:p>
     <w:p>
       <w:pPr>
@@ -711,10 +802,181 @@
       <w:r>
         <w:rPr>
           <w:rFonts w:ascii="Courier New" w:hAnsi="Courier New" w:cs="Courier New"/>
-          <w:sz w:val="20"/>
-          <w:szCs w:val="20"/>
-        </w:rPr>
-        <w:t xml:space="preserve">int i = </w:t>
+          <w:noProof/>
+          <w:sz w:val="20"/>
+          <w:szCs w:val="20"/>
+          <w14:ligatures w14:val="standardContextual"/>
+        </w:rPr>
+        <mc:AlternateContent>
+          <mc:Choice Requires="wpi">
+            <w:drawing>
+              <wp:anchor distT="0" distB="0" distL="114300" distR="114300" simplePos="0" relativeHeight="251774976" behindDoc="0" locked="0" layoutInCell="1" allowOverlap="1" wp14:anchorId="363C2D25" wp14:editId="3117D148">
+                <wp:simplePos x="0" y="0"/>
+                <wp:positionH relativeFrom="column">
+                  <wp:posOffset>3663315</wp:posOffset>
+                </wp:positionH>
+                <wp:positionV relativeFrom="paragraph">
+                  <wp:posOffset>57785</wp:posOffset>
+                </wp:positionV>
+                <wp:extent cx="110240" cy="401125"/>
+                <wp:effectExtent l="38100" t="38100" r="42545" b="37465"/>
+                <wp:wrapNone/>
+                <wp:docPr id="865477434" name="Ink 113"/>
+                <wp:cNvGraphicFramePr/>
+                <a:graphic xmlns:a="http://schemas.openxmlformats.org/drawingml/2006/main">
+                  <a:graphicData uri="http://schemas.microsoft.com/office/word/2010/wordprocessingInk">
+                    <w14:contentPart bwMode="auto" r:id="rId11">
+                      <w14:nvContentPartPr>
+                        <w14:cNvContentPartPr/>
+                      </w14:nvContentPartPr>
+                      <w14:xfrm>
+                        <a:off x="0" y="0"/>
+                        <a:ext cx="110240" cy="401125"/>
+                      </w14:xfrm>
+                    </w14:contentPart>
+                  </a:graphicData>
+                </a:graphic>
+              </wp:anchor>
+            </w:drawing>
+          </mc:Choice>
+          <mc:Fallback>
+            <w:pict>
+              <v:shape w14:anchorId="37F64E1B" id="Ink 113" o:spid="_x0000_s1026" type="#_x0000_t75" style="position:absolute;margin-left:288.1pt;margin-top:4.2pt;width:9.4pt;height:32.3pt;z-index:251774976;visibility:visible;mso-wrap-style:square;mso-wrap-distance-left:9pt;mso-wrap-distance-top:0;mso-wrap-distance-right:9pt;mso-wrap-distance-bottom:0;mso-position-horizontal:absolute;mso-position-horizontal-relative:text;mso-position-vertical:absolute;mso-position-vertical-relative:text" o:gfxdata="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">
+                <v:imagedata r:id="rId12" o:title=""/>
+              </v:shape>
+            </w:pict>
+          </mc:Fallback>
+        </mc:AlternateContent>
+      </w:r>
+      <w:r>
+        <w:rPr>
+          <w:rFonts w:ascii="Courier New" w:hAnsi="Courier New" w:cs="Courier New"/>
+          <w:noProof/>
+          <w:sz w:val="20"/>
+          <w:szCs w:val="20"/>
+          <w14:ligatures w14:val="standardContextual"/>
+        </w:rPr>
+        <mc:AlternateContent>
+          <mc:Choice Requires="wpi">
+            <w:drawing>
+              <wp:anchor distT="0" distB="0" distL="114300" distR="114300" simplePos="0" relativeHeight="251680768" behindDoc="0" locked="0" layoutInCell="1" allowOverlap="1" wp14:anchorId="2477FDF8" wp14:editId="5F617FB4">
+                <wp:simplePos x="0" y="0"/>
+                <wp:positionH relativeFrom="column">
+                  <wp:posOffset>3395345</wp:posOffset>
+                </wp:positionH>
+                <wp:positionV relativeFrom="paragraph">
+                  <wp:posOffset>-360615</wp:posOffset>
+                </wp:positionV>
+                <wp:extent cx="167040" cy="744840"/>
+                <wp:effectExtent l="38100" t="38100" r="42545" b="36830"/>
+                <wp:wrapNone/>
+                <wp:docPr id="238609268" name="Ink 21"/>
+                <wp:cNvGraphicFramePr/>
+                <a:graphic xmlns:a="http://schemas.openxmlformats.org/drawingml/2006/main">
+                  <a:graphicData uri="http://schemas.microsoft.com/office/word/2010/wordprocessingInk">
+                    <w14:contentPart bwMode="auto" r:id="rId13">
+                      <w14:nvContentPartPr>
+                        <w14:cNvContentPartPr/>
+                      </w14:nvContentPartPr>
+                      <w14:xfrm>
+                        <a:off x="0" y="0"/>
+                        <a:ext cx="167040" cy="744840"/>
+                      </w14:xfrm>
+                    </w14:contentPart>
+                  </a:graphicData>
+                </a:graphic>
+                <wp14:sizeRelH relativeFrom="margin">
+                  <wp14:pctWidth>0</wp14:pctWidth>
+                </wp14:sizeRelH>
+                <wp14:sizeRelV relativeFrom="margin">
+                  <wp14:pctHeight>0</wp14:pctHeight>
+                </wp14:sizeRelV>
+              </wp:anchor>
+            </w:drawing>
+          </mc:Choice>
+          <mc:Fallback>
+            <w:pict>
+              <v:shape w14:anchorId="7C1827EA" id="Ink 21" o:spid="_x0000_s1026" type="#_x0000_t75" style="position:absolute;margin-left:267pt;margin-top:-28.75pt;width:13.85pt;height:59.4pt;z-index:251680768;visibility:visible;mso-wrap-style:square;mso-width-percent:0;mso-height-percent:0;mso-wrap-distance-left:9pt;mso-wrap-distance-top:0;mso-wrap-distance-right:9pt;mso-wrap-distance-bottom:0;mso-position-horizontal:absolute;mso-position-horizontal-relative:text;mso-position-vertical:absolute;mso-position-vertical-relative:text;mso-width-percent:0;mso-height-percent:0;mso-width-relative:margin;mso-height-relative:margin" o:gfxdata="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">
+                <v:imagedata r:id="rId14" o:title=""/>
+              </v:shape>
+            </w:pict>
+          </mc:Fallback>
+        </mc:AlternateContent>
+      </w:r>
+      <w:r>
+        <w:rPr>
+          <w:rFonts w:ascii="Courier New" w:hAnsi="Courier New" w:cs="Courier New"/>
+          <w:noProof/>
+          <w:sz w:val="20"/>
+          <w:szCs w:val="20"/>
+          <w14:ligatures w14:val="standardContextual"/>
+        </w:rPr>
+        <mc:AlternateContent>
+          <mc:Choice Requires="wpi">
+            <w:drawing>
+              <wp:anchor distT="0" distB="0" distL="114300" distR="114300" simplePos="0" relativeHeight="251663360" behindDoc="0" locked="0" layoutInCell="1" allowOverlap="1" wp14:anchorId="36AFDCED" wp14:editId="0103A562">
+                <wp:simplePos x="0" y="0"/>
+                <wp:positionH relativeFrom="column">
+                  <wp:posOffset>2778125</wp:posOffset>
+                </wp:positionH>
+                <wp:positionV relativeFrom="paragraph">
+                  <wp:posOffset>-368300</wp:posOffset>
+                </wp:positionV>
+                <wp:extent cx="449580" cy="805815"/>
+                <wp:effectExtent l="38100" t="38100" r="45720" b="51435"/>
+                <wp:wrapNone/>
+                <wp:docPr id="1382021402" name="Ink 4"/>
+                <wp:cNvGraphicFramePr/>
+                <a:graphic xmlns:a="http://schemas.openxmlformats.org/drawingml/2006/main">
+                  <a:graphicData uri="http://schemas.microsoft.com/office/word/2010/wordprocessingInk">
+                    <w14:contentPart bwMode="auto" r:id="rId15">
+                      <w14:nvContentPartPr>
+                        <w14:cNvContentPartPr/>
+                      </w14:nvContentPartPr>
+                      <w14:xfrm>
+                        <a:off x="0" y="0"/>
+                        <a:ext cx="449580" cy="805815"/>
+                      </w14:xfrm>
+                    </w14:contentPart>
+                  </a:graphicData>
+                </a:graphic>
+              </wp:anchor>
+            </w:drawing>
+          </mc:Choice>
+          <mc:Fallback>
+            <w:pict>
+              <v:shape w14:anchorId="2F20BDF2" id="Ink 4" o:spid="_x0000_s1026" type="#_x0000_t75" style="position:absolute;margin-left:218.25pt;margin-top:-29.5pt;width:36.35pt;height:64.4pt;z-index:251663360;visibility:visible;mso-wrap-style:square;mso-wrap-distance-left:9pt;mso-wrap-distance-top:0;mso-wrap-distance-right:9pt;mso-wrap-distance-bottom:0;mso-position-horizontal:absolute;mso-position-horizontal-relative:text;mso-position-vertical:absolute;mso-position-vertical-relative:text" o:gfxdata="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">
+                <v:imagedata r:id="rId16" o:title=""/>
+              </v:shape>
+            </w:pict>
+          </mc:Fallback>
+        </mc:AlternateContent>
+      </w:r>
+      <w:r>
+        <w:rPr>
+          <w:rFonts w:ascii="Courier New" w:hAnsi="Courier New" w:cs="Courier New"/>
+          <w:sz w:val="20"/>
+          <w:szCs w:val="20"/>
+        </w:rPr>
+        <w:t xml:space="preserve">int </w:t>
+      </w:r>
+      <w:proofErr w:type="spellStart"/>
+      <w:r>
+        <w:rPr>
+          <w:rFonts w:ascii="Courier New" w:hAnsi="Courier New" w:cs="Courier New"/>
+          <w:sz w:val="20"/>
+          <w:szCs w:val="20"/>
+        </w:rPr>
+        <w:t>i</w:t>
+      </w:r>
+      <w:proofErr w:type="spellEnd"/>
+      <w:r>
+        <w:rPr>
+          <w:rFonts w:ascii="Courier New" w:hAnsi="Courier New" w:cs="Courier New"/>
+          <w:sz w:val="20"/>
+          <w:szCs w:val="20"/>
+        </w:rPr>
+        <w:t xml:space="preserve"> = </w:t>
       </w:r>
       <w:proofErr w:type="gramStart"/>
       <w:r>
@@ -801,11 +1063,110 @@
       <w:r>
         <w:rPr>
           <w:rFonts w:ascii="Courier New" w:hAnsi="Courier New" w:cs="Courier New"/>
+          <w:noProof/>
+          <w:sz w:val="20"/>
+          <w:szCs w:val="20"/>
+          <w14:ligatures w14:val="standardContextual"/>
+        </w:rPr>
+        <mc:AlternateContent>
+          <mc:Choice Requires="wpi">
+            <w:drawing>
+              <wp:anchor distT="0" distB="0" distL="114300" distR="114300" simplePos="0" relativeHeight="251748352" behindDoc="0" locked="0" layoutInCell="1" allowOverlap="1" wp14:anchorId="5A4B591B" wp14:editId="55C1C64A">
+                <wp:simplePos x="0" y="0"/>
+                <wp:positionH relativeFrom="column">
+                  <wp:posOffset>3576320</wp:posOffset>
+                </wp:positionH>
+                <wp:positionV relativeFrom="paragraph">
+                  <wp:posOffset>-78105</wp:posOffset>
+                </wp:positionV>
+                <wp:extent cx="177380" cy="301955"/>
+                <wp:effectExtent l="19050" t="38100" r="32385" b="41275"/>
+                <wp:wrapNone/>
+                <wp:docPr id="841565694" name="Ink 87"/>
+                <wp:cNvGraphicFramePr/>
+                <a:graphic xmlns:a="http://schemas.openxmlformats.org/drawingml/2006/main">
+                  <a:graphicData uri="http://schemas.microsoft.com/office/word/2010/wordprocessingInk">
+                    <w14:contentPart bwMode="auto" r:id="rId17">
+                      <w14:nvContentPartPr>
+                        <w14:cNvContentPartPr/>
+                      </w14:nvContentPartPr>
+                      <w14:xfrm>
+                        <a:off x="0" y="0"/>
+                        <a:ext cx="177380" cy="301955"/>
+                      </w14:xfrm>
+                    </w14:contentPart>
+                  </a:graphicData>
+                </a:graphic>
+              </wp:anchor>
+            </w:drawing>
+          </mc:Choice>
+          <mc:Fallback>
+            <w:pict>
+              <v:shape w14:anchorId="4ED9913F" id="Ink 87" o:spid="_x0000_s1026" type="#_x0000_t75" style="position:absolute;margin-left:281.25pt;margin-top:-6.5pt;width:14.65pt;height:24.5pt;z-index:251748352;visibility:visible;mso-wrap-style:square;mso-wrap-distance-left:9pt;mso-wrap-distance-top:0;mso-wrap-distance-right:9pt;mso-wrap-distance-bottom:0;mso-position-horizontal:absolute;mso-position-horizontal-relative:text;mso-position-vertical:absolute;mso-position-vertical-relative:text" o:gfxdata="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">
+                <v:imagedata r:id="rId18" o:title=""/>
+              </v:shape>
+            </w:pict>
+          </mc:Fallback>
+        </mc:AlternateContent>
+      </w:r>
+      <w:r>
+        <w:rPr>
+          <w:rFonts w:ascii="Courier New" w:hAnsi="Courier New" w:cs="Courier New"/>
+          <w:noProof/>
+          <w:sz w:val="20"/>
+          <w:szCs w:val="20"/>
+          <w14:ligatures w14:val="standardContextual"/>
+        </w:rPr>
+        <mc:AlternateContent>
+          <mc:Choice Requires="wpi">
+            <w:drawing>
+              <wp:anchor distT="0" distB="0" distL="114300" distR="114300" simplePos="0" relativeHeight="251689984" behindDoc="0" locked="0" layoutInCell="1" allowOverlap="1" wp14:anchorId="3B2E3573" wp14:editId="3F9D0F18">
+                <wp:simplePos x="0" y="0"/>
+                <wp:positionH relativeFrom="column">
+                  <wp:posOffset>565150</wp:posOffset>
+                </wp:positionH>
+                <wp:positionV relativeFrom="paragraph">
+                  <wp:posOffset>-7620</wp:posOffset>
+                </wp:positionV>
+                <wp:extent cx="258445" cy="166320"/>
+                <wp:effectExtent l="38100" t="38100" r="8255" b="43815"/>
+                <wp:wrapNone/>
+                <wp:docPr id="933285273" name="Ink 30"/>
+                <wp:cNvGraphicFramePr/>
+                <a:graphic xmlns:a="http://schemas.openxmlformats.org/drawingml/2006/main">
+                  <a:graphicData uri="http://schemas.microsoft.com/office/word/2010/wordprocessingInk">
+                    <w14:contentPart bwMode="auto" r:id="rId19">
+                      <w14:nvContentPartPr>
+                        <w14:cNvContentPartPr/>
+                      </w14:nvContentPartPr>
+                      <w14:xfrm>
+                        <a:off x="0" y="0"/>
+                        <a:ext cx="258445" cy="166320"/>
+                      </w14:xfrm>
+                    </w14:contentPart>
+                  </a:graphicData>
+                </a:graphic>
+              </wp:anchor>
+            </w:drawing>
+          </mc:Choice>
+          <mc:Fallback>
+            <w:pict>
+              <v:shape w14:anchorId="2C60BBD6" id="Ink 30" o:spid="_x0000_s1026" type="#_x0000_t75" style="position:absolute;margin-left:44.15pt;margin-top:-.95pt;width:21.05pt;height:13.85pt;z-index:251689984;visibility:visible;mso-wrap-style:square;mso-wrap-distance-left:9pt;mso-wrap-distance-top:0;mso-wrap-distance-right:9pt;mso-wrap-distance-bottom:0;mso-position-horizontal:absolute;mso-position-horizontal-relative:text;mso-position-vertical:absolute;mso-position-vertical-relative:text" o:gfxdata="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">
+                <v:imagedata r:id="rId20" o:title=""/>
+              </v:shape>
+            </w:pict>
+          </mc:Fallback>
+        </mc:AlternateContent>
+      </w:r>
+      <w:r>
+        <w:rPr>
+          <w:rFonts w:ascii="Courier New" w:hAnsi="Courier New" w:cs="Courier New"/>
           <w:sz w:val="20"/>
           <w:szCs w:val="20"/>
         </w:rPr>
         <w:t>p = &amp;</w:t>
       </w:r>
+      <w:proofErr w:type="spellStart"/>
       <w:proofErr w:type="gramStart"/>
       <w:r>
         <w:rPr>
@@ -813,7 +1174,16 @@
           <w:sz w:val="20"/>
           <w:szCs w:val="20"/>
         </w:rPr>
-        <w:t>i;</w:t>
+        <w:t>i</w:t>
+      </w:r>
+      <w:proofErr w:type="spellEnd"/>
+      <w:r>
+        <w:rPr>
+          <w:rFonts w:ascii="Courier New" w:hAnsi="Courier New" w:cs="Courier New"/>
+          <w:sz w:val="20"/>
+          <w:szCs w:val="20"/>
+        </w:rPr>
+        <w:t>;</w:t>
       </w:r>
       <w:proofErr w:type="gramEnd"/>
       <w:r>
@@ -834,6 +1204,208 @@
           <w:szCs w:val="20"/>
         </w:rPr>
       </w:pPr>
+      <w:r>
+        <w:rPr>
+          <w:rFonts w:ascii="Courier New" w:hAnsi="Courier New" w:cs="Courier New"/>
+          <w:noProof/>
+          <w:sz w:val="20"/>
+          <w:szCs w:val="20"/>
+          <w14:ligatures w14:val="standardContextual"/>
+        </w:rPr>
+        <mc:AlternateContent>
+          <mc:Choice Requires="wpi">
+            <w:drawing>
+              <wp:anchor distT="0" distB="0" distL="114300" distR="114300" simplePos="0" relativeHeight="251753472" behindDoc="0" locked="0" layoutInCell="1" allowOverlap="1" wp14:anchorId="351BA567" wp14:editId="466B223B">
+                <wp:simplePos x="0" y="0"/>
+                <wp:positionH relativeFrom="column">
+                  <wp:posOffset>3616960</wp:posOffset>
+                </wp:positionH>
+                <wp:positionV relativeFrom="paragraph">
+                  <wp:posOffset>90170</wp:posOffset>
+                </wp:positionV>
+                <wp:extent cx="177570" cy="353745"/>
+                <wp:effectExtent l="38100" t="38100" r="13335" b="46355"/>
+                <wp:wrapNone/>
+                <wp:docPr id="1260042464" name="Ink 92"/>
+                <wp:cNvGraphicFramePr/>
+                <a:graphic xmlns:a="http://schemas.openxmlformats.org/drawingml/2006/main">
+                  <a:graphicData uri="http://schemas.microsoft.com/office/word/2010/wordprocessingInk">
+                    <w14:contentPart bwMode="auto" r:id="rId21">
+                      <w14:nvContentPartPr>
+                        <w14:cNvContentPartPr/>
+                      </w14:nvContentPartPr>
+                      <w14:xfrm>
+                        <a:off x="0" y="0"/>
+                        <a:ext cx="177570" cy="353745"/>
+                      </w14:xfrm>
+                    </w14:contentPart>
+                  </a:graphicData>
+                </a:graphic>
+              </wp:anchor>
+            </w:drawing>
+          </mc:Choice>
+          <mc:Fallback>
+            <w:pict>
+              <v:shape w14:anchorId="02B9E604" id="Ink 92" o:spid="_x0000_s1026" type="#_x0000_t75" style="position:absolute;margin-left:284.45pt;margin-top:6.75pt;width:14.7pt;height:28.55pt;z-index:251753472;visibility:visible;mso-wrap-style:square;mso-wrap-distance-left:9pt;mso-wrap-distance-top:0;mso-wrap-distance-right:9pt;mso-wrap-distance-bottom:0;mso-position-horizontal:absolute;mso-position-horizontal-relative:text;mso-position-vertical:absolute;mso-position-vertical-relative:text" o:gfxdata="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">
+                <v:imagedata r:id="rId22" o:title=""/>
+              </v:shape>
+            </w:pict>
+          </mc:Fallback>
+        </mc:AlternateContent>
+      </w:r>
+      <w:r>
+        <w:rPr>
+          <w:rFonts w:ascii="Courier New" w:hAnsi="Courier New" w:cs="Courier New"/>
+          <w:noProof/>
+          <w:sz w:val="20"/>
+          <w:szCs w:val="20"/>
+          <w14:ligatures w14:val="standardContextual"/>
+        </w:rPr>
+        <mc:AlternateContent>
+          <mc:Choice Requires="wpi">
+            <w:drawing>
+              <wp:anchor distT="0" distB="0" distL="114300" distR="114300" simplePos="0" relativeHeight="251709440" behindDoc="0" locked="0" layoutInCell="1" allowOverlap="1" wp14:anchorId="7108C3EA" wp14:editId="47D809FF">
+                <wp:simplePos x="0" y="0"/>
+                <wp:positionH relativeFrom="column">
+                  <wp:posOffset>3342640</wp:posOffset>
+                </wp:positionH>
+                <wp:positionV relativeFrom="paragraph">
+                  <wp:posOffset>-356120</wp:posOffset>
+                </wp:positionV>
+                <wp:extent cx="166680" cy="741240"/>
+                <wp:effectExtent l="38100" t="38100" r="24130" b="40005"/>
+                <wp:wrapNone/>
+                <wp:docPr id="1661451040" name="Ink 49"/>
+                <wp:cNvGraphicFramePr/>
+                <a:graphic xmlns:a="http://schemas.openxmlformats.org/drawingml/2006/main">
+                  <a:graphicData uri="http://schemas.microsoft.com/office/word/2010/wordprocessingInk">
+                    <w14:contentPart bwMode="auto" r:id="rId23">
+                      <w14:nvContentPartPr>
+                        <w14:cNvContentPartPr/>
+                      </w14:nvContentPartPr>
+                      <w14:xfrm>
+                        <a:off x="0" y="0"/>
+                        <a:ext cx="166680" cy="741240"/>
+                      </w14:xfrm>
+                    </w14:contentPart>
+                  </a:graphicData>
+                </a:graphic>
+                <wp14:sizeRelH relativeFrom="margin">
+                  <wp14:pctWidth>0</wp14:pctWidth>
+                </wp14:sizeRelH>
+                <wp14:sizeRelV relativeFrom="margin">
+                  <wp14:pctHeight>0</wp14:pctHeight>
+                </wp14:sizeRelV>
+              </wp:anchor>
+            </w:drawing>
+          </mc:Choice>
+          <mc:Fallback>
+            <w:pict>
+              <v:shape w14:anchorId="7F1D43EB" id="Ink 49" o:spid="_x0000_s1026" type="#_x0000_t75" style="position:absolute;margin-left:262.85pt;margin-top:-28.4pt;width:13.8pt;height:59.05pt;z-index:251709440;visibility:visible;mso-wrap-style:square;mso-width-percent:0;mso-height-percent:0;mso-wrap-distance-left:9pt;mso-wrap-distance-top:0;mso-wrap-distance-right:9pt;mso-wrap-distance-bottom:0;mso-position-horizontal:absolute;mso-position-horizontal-relative:text;mso-position-vertical:absolute;mso-position-vertical-relative:text;mso-width-percent:0;mso-height-percent:0;mso-width-relative:margin;mso-height-relative:margin" o:gfxdata="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">
+                <v:imagedata r:id="rId24" o:title=""/>
+              </v:shape>
+            </w:pict>
+          </mc:Fallback>
+        </mc:AlternateContent>
+      </w:r>
+      <w:r>
+        <w:rPr>
+          <w:rFonts w:ascii="Courier New" w:hAnsi="Courier New" w:cs="Courier New"/>
+          <w:noProof/>
+          <w:sz w:val="20"/>
+          <w:szCs w:val="20"/>
+          <w14:ligatures w14:val="standardContextual"/>
+        </w:rPr>
+        <mc:AlternateContent>
+          <mc:Choice Requires="wpi">
+            <w:drawing>
+              <wp:anchor distT="0" distB="0" distL="114300" distR="114300" simplePos="0" relativeHeight="251685888" behindDoc="0" locked="0" layoutInCell="1" allowOverlap="1" wp14:anchorId="3D89C01C" wp14:editId="4A4066D9">
+                <wp:simplePos x="0" y="0"/>
+                <wp:positionH relativeFrom="column">
+                  <wp:posOffset>2788920</wp:posOffset>
+                </wp:positionH>
+                <wp:positionV relativeFrom="paragraph">
+                  <wp:posOffset>-46990</wp:posOffset>
+                </wp:positionV>
+                <wp:extent cx="107590" cy="279400"/>
+                <wp:effectExtent l="19050" t="38100" r="45085" b="44450"/>
+                <wp:wrapNone/>
+                <wp:docPr id="1338775719" name="Ink 26"/>
+                <wp:cNvGraphicFramePr/>
+                <a:graphic xmlns:a="http://schemas.openxmlformats.org/drawingml/2006/main">
+                  <a:graphicData uri="http://schemas.microsoft.com/office/word/2010/wordprocessingInk">
+                    <w14:contentPart bwMode="auto" r:id="rId25">
+                      <w14:nvContentPartPr>
+                        <w14:cNvContentPartPr/>
+                      </w14:nvContentPartPr>
+                      <w14:xfrm>
+                        <a:off x="0" y="0"/>
+                        <a:ext cx="107590" cy="279400"/>
+                      </w14:xfrm>
+                    </w14:contentPart>
+                  </a:graphicData>
+                </a:graphic>
+              </wp:anchor>
+            </w:drawing>
+          </mc:Choice>
+          <mc:Fallback>
+            <w:pict>
+              <v:shape w14:anchorId="60F31D95" id="Ink 26" o:spid="_x0000_s1026" type="#_x0000_t75" style="position:absolute;margin-left:219.25pt;margin-top:-4.05pt;width:9.15pt;height:22.7pt;z-index:251685888;visibility:visible;mso-wrap-style:square;mso-wrap-distance-left:9pt;mso-wrap-distance-top:0;mso-wrap-distance-right:9pt;mso-wrap-distance-bottom:0;mso-position-horizontal:absolute;mso-position-horizontal-relative:text;mso-position-vertical:absolute;mso-position-vertical-relative:text" o:gfxdata="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">
+                <v:imagedata r:id="rId26" o:title=""/>
+              </v:shape>
+            </w:pict>
+          </mc:Fallback>
+        </mc:AlternateContent>
+      </w:r>
+      <w:r>
+        <w:rPr>
+          <w:rFonts w:ascii="Courier New" w:hAnsi="Courier New" w:cs="Courier New"/>
+          <w:noProof/>
+          <w:sz w:val="20"/>
+          <w:szCs w:val="20"/>
+          <w14:ligatures w14:val="standardContextual"/>
+        </w:rPr>
+        <mc:AlternateContent>
+          <mc:Choice Requires="wpi">
+            <w:drawing>
+              <wp:anchor distT="0" distB="0" distL="114300" distR="114300" simplePos="0" relativeHeight="251686912" behindDoc="0" locked="0" layoutInCell="1" allowOverlap="1" wp14:anchorId="29033394" wp14:editId="23B65FEF">
+                <wp:simplePos x="0" y="0"/>
+                <wp:positionH relativeFrom="column">
+                  <wp:posOffset>3094990</wp:posOffset>
+                </wp:positionH>
+                <wp:positionV relativeFrom="paragraph">
+                  <wp:posOffset>-307340</wp:posOffset>
+                </wp:positionV>
+                <wp:extent cx="122115" cy="668115"/>
+                <wp:effectExtent l="38100" t="38100" r="49530" b="36830"/>
+                <wp:wrapNone/>
+                <wp:docPr id="725840799" name="Ink 27"/>
+                <wp:cNvGraphicFramePr/>
+                <a:graphic xmlns:a="http://schemas.openxmlformats.org/drawingml/2006/main">
+                  <a:graphicData uri="http://schemas.microsoft.com/office/word/2010/wordprocessingInk">
+                    <w14:contentPart bwMode="auto" r:id="rId27">
+                      <w14:nvContentPartPr>
+                        <w14:cNvContentPartPr/>
+                      </w14:nvContentPartPr>
+                      <w14:xfrm>
+                        <a:off x="0" y="0"/>
+                        <a:ext cx="122115" cy="668115"/>
+                      </w14:xfrm>
+                    </w14:contentPart>
+                  </a:graphicData>
+                </a:graphic>
+              </wp:anchor>
+            </w:drawing>
+          </mc:Choice>
+          <mc:Fallback>
+            <w:pict>
+              <v:shape w14:anchorId="595EC7C7" id="Ink 27" o:spid="_x0000_s1026" type="#_x0000_t75" style="position:absolute;margin-left:243.35pt;margin-top:-24.55pt;width:10.3pt;height:53.3pt;z-index:251686912;visibility:visible;mso-wrap-style:square;mso-wrap-distance-left:9pt;mso-wrap-distance-top:0;mso-wrap-distance-right:9pt;mso-wrap-distance-bottom:0;mso-position-horizontal:absolute;mso-position-horizontal-relative:text;mso-position-vertical:absolute;mso-position-vertical-relative:text" o:gfxdata="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">
+                <v:imagedata r:id="rId28" o:title=""/>
+              </v:shape>
+            </w:pict>
+          </mc:Fallback>
+        </mc:AlternateContent>
+      </w:r>
       <w:r>
         <w:rPr>
           <w:rFonts w:ascii="Courier New" w:hAnsi="Courier New" w:cs="Courier New"/>
@@ -917,6 +1489,153 @@
       <w:r>
         <w:rPr>
           <w:rFonts w:ascii="Courier New" w:hAnsi="Courier New" w:cs="Courier New"/>
+          <w:noProof/>
+          <w:sz w:val="20"/>
+          <w:szCs w:val="20"/>
+          <w14:ligatures w14:val="standardContextual"/>
+        </w:rPr>
+        <mc:AlternateContent>
+          <mc:Choice Requires="wpi">
+            <w:drawing>
+              <wp:anchor distT="0" distB="0" distL="114300" distR="114300" simplePos="0" relativeHeight="251765760" behindDoc="0" locked="0" layoutInCell="1" allowOverlap="1" wp14:anchorId="768A822D" wp14:editId="1C274DA9">
+                <wp:simplePos x="0" y="0"/>
+                <wp:positionH relativeFrom="column">
+                  <wp:posOffset>627380</wp:posOffset>
+                </wp:positionH>
+                <wp:positionV relativeFrom="paragraph">
+                  <wp:posOffset>102870</wp:posOffset>
+                </wp:positionV>
+                <wp:extent cx="760895" cy="173725"/>
+                <wp:effectExtent l="38100" t="38100" r="39370" b="36195"/>
+                <wp:wrapNone/>
+                <wp:docPr id="1930065069" name="Ink 104"/>
+                <wp:cNvGraphicFramePr/>
+                <a:graphic xmlns:a="http://schemas.openxmlformats.org/drawingml/2006/main">
+                  <a:graphicData uri="http://schemas.microsoft.com/office/word/2010/wordprocessingInk">
+                    <w14:contentPart bwMode="auto" r:id="rId29">
+                      <w14:nvContentPartPr>
+                        <w14:cNvContentPartPr/>
+                      </w14:nvContentPartPr>
+                      <w14:xfrm>
+                        <a:off x="0" y="0"/>
+                        <a:ext cx="760895" cy="173725"/>
+                      </w14:xfrm>
+                    </w14:contentPart>
+                  </a:graphicData>
+                </a:graphic>
+              </wp:anchor>
+            </w:drawing>
+          </mc:Choice>
+          <mc:Fallback>
+            <w:pict>
+              <v:shape w14:anchorId="18384792" id="Ink 104" o:spid="_x0000_s1026" type="#_x0000_t75" style="position:absolute;margin-left:49.05pt;margin-top:7.75pt;width:60.6pt;height:14.4pt;z-index:251765760;visibility:visible;mso-wrap-style:square;mso-wrap-distance-left:9pt;mso-wrap-distance-top:0;mso-wrap-distance-right:9pt;mso-wrap-distance-bottom:0;mso-position-horizontal:absolute;mso-position-horizontal-relative:text;mso-position-vertical:absolute;mso-position-vertical-relative:text" o:gfxdata="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">
+                <v:imagedata r:id="rId30" o:title=""/>
+              </v:shape>
+            </w:pict>
+          </mc:Fallback>
+        </mc:AlternateContent>
+      </w:r>
+      <w:r>
+        <w:rPr>
+          <w:rFonts w:ascii="Courier New" w:hAnsi="Courier New" w:cs="Courier New"/>
+          <w:noProof/>
+          <w:sz w:val="20"/>
+          <w:szCs w:val="20"/>
+          <w14:ligatures w14:val="standardContextual"/>
+        </w:rPr>
+        <mc:AlternateContent>
+          <mc:Choice Requires="wpi">
+            <w:drawing>
+              <wp:anchor distT="0" distB="0" distL="114300" distR="114300" simplePos="0" relativeHeight="251742208" behindDoc="0" locked="0" layoutInCell="1" allowOverlap="1" wp14:anchorId="6CD8DFAE" wp14:editId="1F7AA397">
+                <wp:simplePos x="0" y="0"/>
+                <wp:positionH relativeFrom="column">
+                  <wp:posOffset>3388360</wp:posOffset>
+                </wp:positionH>
+                <wp:positionV relativeFrom="paragraph">
+                  <wp:posOffset>-107950</wp:posOffset>
+                </wp:positionV>
+                <wp:extent cx="372355" cy="316595"/>
+                <wp:effectExtent l="38100" t="38100" r="46990" b="45720"/>
+                <wp:wrapNone/>
+                <wp:docPr id="630410209" name="Ink 81"/>
+                <wp:cNvGraphicFramePr/>
+                <a:graphic xmlns:a="http://schemas.openxmlformats.org/drawingml/2006/main">
+                  <a:graphicData uri="http://schemas.microsoft.com/office/word/2010/wordprocessingInk">
+                    <w14:contentPart bwMode="auto" r:id="rId31">
+                      <w14:nvContentPartPr>
+                        <w14:cNvContentPartPr/>
+                      </w14:nvContentPartPr>
+                      <w14:xfrm>
+                        <a:off x="0" y="0"/>
+                        <a:ext cx="372355" cy="316595"/>
+                      </w14:xfrm>
+                    </w14:contentPart>
+                  </a:graphicData>
+                </a:graphic>
+              </wp:anchor>
+            </w:drawing>
+          </mc:Choice>
+          <mc:Fallback>
+            <w:pict>
+              <v:shape w14:anchorId="02508BD7" id="Ink 81" o:spid="_x0000_s1026" type="#_x0000_t75" style="position:absolute;margin-left:266.45pt;margin-top:-8.85pt;width:30pt;height:25.65pt;z-index:251742208;visibility:visible;mso-wrap-style:square;mso-wrap-distance-left:9pt;mso-wrap-distance-top:0;mso-wrap-distance-right:9pt;mso-wrap-distance-bottom:0;mso-position-horizontal:absolute;mso-position-horizontal-relative:text;mso-position-vertical:absolute;mso-position-vertical-relative:text" o:gfxdata="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">
+                <v:imagedata r:id="rId32" o:title=""/>
+              </v:shape>
+            </w:pict>
+          </mc:Fallback>
+        </mc:AlternateContent>
+      </w:r>
+      <w:r>
+        <w:rPr>
+          <w:rFonts w:ascii="Courier New" w:hAnsi="Courier New" w:cs="Courier New"/>
+          <w:noProof/>
+          <w:sz w:val="20"/>
+          <w:szCs w:val="20"/>
+          <w14:ligatures w14:val="standardContextual"/>
+        </w:rPr>
+        <mc:AlternateContent>
+          <mc:Choice Requires="wpi">
+            <w:drawing>
+              <wp:anchor distT="0" distB="0" distL="114300" distR="114300" simplePos="0" relativeHeight="251720704" behindDoc="0" locked="0" layoutInCell="1" allowOverlap="1" wp14:anchorId="6E2D9DE4" wp14:editId="6CC46E2C">
+                <wp:simplePos x="0" y="0"/>
+                <wp:positionH relativeFrom="column">
+                  <wp:posOffset>3127182</wp:posOffset>
+                </wp:positionH>
+                <wp:positionV relativeFrom="paragraph">
+                  <wp:posOffset>-99716</wp:posOffset>
+                </wp:positionV>
+                <wp:extent cx="116280" cy="670680"/>
+                <wp:effectExtent l="19050" t="38100" r="36195" b="34290"/>
+                <wp:wrapNone/>
+                <wp:docPr id="2053587521" name="Ink 60"/>
+                <wp:cNvGraphicFramePr/>
+                <a:graphic xmlns:a="http://schemas.openxmlformats.org/drawingml/2006/main">
+                  <a:graphicData uri="http://schemas.microsoft.com/office/word/2010/wordprocessingInk">
+                    <w14:contentPart bwMode="auto" r:id="rId33">
+                      <w14:nvContentPartPr>
+                        <w14:cNvContentPartPr/>
+                      </w14:nvContentPartPr>
+                      <w14:xfrm>
+                        <a:off x="0" y="0"/>
+                        <a:ext cx="116280" cy="670680"/>
+                      </w14:xfrm>
+                    </w14:contentPart>
+                  </a:graphicData>
+                </a:graphic>
+              </wp:anchor>
+            </w:drawing>
+          </mc:Choice>
+          <mc:Fallback>
+            <w:pict>
+              <v:shape w14:anchorId="74AB514A" id="Ink 60" o:spid="_x0000_s1026" type="#_x0000_t75" style="position:absolute;margin-left:245.9pt;margin-top:-8.2pt;width:9.85pt;height:53.5pt;z-index:251720704;visibility:visible;mso-wrap-style:square;mso-wrap-distance-left:9pt;mso-wrap-distance-top:0;mso-wrap-distance-right:9pt;mso-wrap-distance-bottom:0;mso-position-horizontal:absolute;mso-position-horizontal-relative:text;mso-position-vertical:absolute;mso-position-vertical-relative:text" o:gfxdata="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">
+                <v:imagedata r:id="rId34" o:title=""/>
+              </v:shape>
+            </w:pict>
+          </mc:Fallback>
+        </mc:AlternateContent>
+      </w:r>
+      <w:r>
+        <w:rPr>
+          <w:rFonts w:ascii="Courier New" w:hAnsi="Courier New" w:cs="Courier New"/>
           <w:sz w:val="20"/>
           <w:szCs w:val="20"/>
         </w:rPr>
@@ -945,10 +1664,167 @@
       <w:r>
         <w:rPr>
           <w:rFonts w:ascii="Courier New" w:hAnsi="Courier New" w:cs="Courier New"/>
-          <w:sz w:val="20"/>
-          <w:szCs w:val="20"/>
-        </w:rPr>
-        <w:t>i = 1 + *</w:t>
+          <w:noProof/>
+          <w:sz w:val="20"/>
+          <w:szCs w:val="20"/>
+          <w14:ligatures w14:val="standardContextual"/>
+        </w:rPr>
+        <mc:AlternateContent>
+          <mc:Choice Requires="wpi">
+            <w:drawing>
+              <wp:anchor distT="0" distB="0" distL="114300" distR="114300" simplePos="0" relativeHeight="251764736" behindDoc="0" locked="0" layoutInCell="1" allowOverlap="1" wp14:anchorId="1DBE213F" wp14:editId="39145EBB">
+                <wp:simplePos x="0" y="0"/>
+                <wp:positionH relativeFrom="column">
+                  <wp:posOffset>620502</wp:posOffset>
+                </wp:positionH>
+                <wp:positionV relativeFrom="paragraph">
+                  <wp:posOffset>162709</wp:posOffset>
+                </wp:positionV>
+                <wp:extent cx="241200" cy="34560"/>
+                <wp:effectExtent l="38100" t="38100" r="45085" b="41910"/>
+                <wp:wrapNone/>
+                <wp:docPr id="1995424982" name="Ink 103"/>
+                <wp:cNvGraphicFramePr/>
+                <a:graphic xmlns:a="http://schemas.openxmlformats.org/drawingml/2006/main">
+                  <a:graphicData uri="http://schemas.microsoft.com/office/word/2010/wordprocessingInk">
+                    <w14:contentPart bwMode="auto" r:id="rId35">
+                      <w14:nvContentPartPr>
+                        <w14:cNvContentPartPr/>
+                      </w14:nvContentPartPr>
+                      <w14:xfrm>
+                        <a:off x="0" y="0"/>
+                        <a:ext cx="241200" cy="34560"/>
+                      </w14:xfrm>
+                    </w14:contentPart>
+                  </a:graphicData>
+                </a:graphic>
+              </wp:anchor>
+            </w:drawing>
+          </mc:Choice>
+          <mc:Fallback>
+            <w:pict>
+              <v:shape w14:anchorId="2E157070" id="Ink 103" o:spid="_x0000_s1026" type="#_x0000_t75" style="position:absolute;margin-left:48.5pt;margin-top:12.45pt;width:19.7pt;height:3.4pt;z-index:251764736;visibility:visible;mso-wrap-style:square;mso-wrap-distance-left:9pt;mso-wrap-distance-top:0;mso-wrap-distance-right:9pt;mso-wrap-distance-bottom:0;mso-position-horizontal:absolute;mso-position-horizontal-relative:text;mso-position-vertical:absolute;mso-position-vertical-relative:text" o:gfxdata="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">
+                <v:imagedata r:id="rId36" o:title=""/>
+              </v:shape>
+            </w:pict>
+          </mc:Fallback>
+        </mc:AlternateContent>
+      </w:r>
+      <w:r>
+        <w:rPr>
+          <w:rFonts w:ascii="Courier New" w:hAnsi="Courier New" w:cs="Courier New"/>
+          <w:noProof/>
+          <w:sz w:val="20"/>
+          <w:szCs w:val="20"/>
+          <w14:ligatures w14:val="standardContextual"/>
+        </w:rPr>
+        <mc:AlternateContent>
+          <mc:Choice Requires="wpi">
+            <w:drawing>
+              <wp:anchor distT="0" distB="0" distL="114300" distR="114300" simplePos="0" relativeHeight="251741184" behindDoc="0" locked="0" layoutInCell="1" allowOverlap="1" wp14:anchorId="44BBD3F3" wp14:editId="462BF59F">
+                <wp:simplePos x="0" y="0"/>
+                <wp:positionH relativeFrom="column">
+                  <wp:posOffset>3421380</wp:posOffset>
+                </wp:positionH>
+                <wp:positionV relativeFrom="paragraph">
+                  <wp:posOffset>38100</wp:posOffset>
+                </wp:positionV>
+                <wp:extent cx="347050" cy="328385"/>
+                <wp:effectExtent l="38100" t="38100" r="34290" b="33655"/>
+                <wp:wrapNone/>
+                <wp:docPr id="1582833332" name="Ink 80"/>
+                <wp:cNvGraphicFramePr/>
+                <a:graphic xmlns:a="http://schemas.openxmlformats.org/drawingml/2006/main">
+                  <a:graphicData uri="http://schemas.microsoft.com/office/word/2010/wordprocessingInk">
+                    <w14:contentPart bwMode="auto" r:id="rId37">
+                      <w14:nvContentPartPr>
+                        <w14:cNvContentPartPr/>
+                      </w14:nvContentPartPr>
+                      <w14:xfrm>
+                        <a:off x="0" y="0"/>
+                        <a:ext cx="347050" cy="328385"/>
+                      </w14:xfrm>
+                    </w14:contentPart>
+                  </a:graphicData>
+                </a:graphic>
+              </wp:anchor>
+            </w:drawing>
+          </mc:Choice>
+          <mc:Fallback>
+            <w:pict>
+              <v:shape w14:anchorId="69AB34B9" id="Ink 80" o:spid="_x0000_s1026" type="#_x0000_t75" style="position:absolute;margin-left:269.05pt;margin-top:2.65pt;width:28.05pt;height:26.55pt;z-index:251741184;visibility:visible;mso-wrap-style:square;mso-wrap-distance-left:9pt;mso-wrap-distance-top:0;mso-wrap-distance-right:9pt;mso-wrap-distance-bottom:0;mso-position-horizontal:absolute;mso-position-horizontal-relative:text;mso-position-vertical:absolute;mso-position-vertical-relative:text" o:gfxdata="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">
+                <v:imagedata r:id="rId38" o:title=""/>
+              </v:shape>
+            </w:pict>
+          </mc:Fallback>
+        </mc:AlternateContent>
+      </w:r>
+      <w:r>
+        <w:rPr>
+          <w:rFonts w:ascii="Courier New" w:hAnsi="Courier New" w:cs="Courier New"/>
+          <w:noProof/>
+          <w:sz w:val="20"/>
+          <w:szCs w:val="20"/>
+          <w14:ligatures w14:val="standardContextual"/>
+        </w:rPr>
+        <mc:AlternateContent>
+          <mc:Choice Requires="wpi">
+            <w:drawing>
+              <wp:anchor distT="0" distB="0" distL="114300" distR="114300" simplePos="0" relativeHeight="251723776" behindDoc="0" locked="0" layoutInCell="1" allowOverlap="1" wp14:anchorId="45A904CB" wp14:editId="1BAFC48D">
+                <wp:simplePos x="0" y="0"/>
+                <wp:positionH relativeFrom="column">
+                  <wp:posOffset>2823845</wp:posOffset>
+                </wp:positionH>
+                <wp:positionV relativeFrom="paragraph">
+                  <wp:posOffset>-135890</wp:posOffset>
+                </wp:positionV>
+                <wp:extent cx="134620" cy="362585"/>
+                <wp:effectExtent l="38100" t="38100" r="36830" b="37465"/>
+                <wp:wrapNone/>
+                <wp:docPr id="1624068896" name="Ink 63"/>
+                <wp:cNvGraphicFramePr/>
+                <a:graphic xmlns:a="http://schemas.openxmlformats.org/drawingml/2006/main">
+                  <a:graphicData uri="http://schemas.microsoft.com/office/word/2010/wordprocessingInk">
+                    <w14:contentPart bwMode="auto" r:id="rId39">
+                      <w14:nvContentPartPr>
+                        <w14:cNvContentPartPr/>
+                      </w14:nvContentPartPr>
+                      <w14:xfrm>
+                        <a:off x="0" y="0"/>
+                        <a:ext cx="134620" cy="362585"/>
+                      </w14:xfrm>
+                    </w14:contentPart>
+                  </a:graphicData>
+                </a:graphic>
+              </wp:anchor>
+            </w:drawing>
+          </mc:Choice>
+          <mc:Fallback>
+            <w:pict>
+              <v:shape w14:anchorId="154AA500" id="Ink 63" o:spid="_x0000_s1026" type="#_x0000_t75" style="position:absolute;margin-left:222pt;margin-top:-11.05pt;width:11.3pt;height:29.25pt;z-index:251723776;visibility:visible;mso-wrap-style:square;mso-wrap-distance-left:9pt;mso-wrap-distance-top:0;mso-wrap-distance-right:9pt;mso-wrap-distance-bottom:0;mso-position-horizontal:absolute;mso-position-horizontal-relative:text;mso-position-vertical:absolute;mso-position-vertical-relative:text" o:gfxdata="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">
+                <v:imagedata r:id="rId40" o:title=""/>
+              </v:shape>
+            </w:pict>
+          </mc:Fallback>
+        </mc:AlternateContent>
+      </w:r>
+      <w:proofErr w:type="spellStart"/>
+      <w:r>
+        <w:rPr>
+          <w:rFonts w:ascii="Courier New" w:hAnsi="Courier New" w:cs="Courier New"/>
+          <w:sz w:val="20"/>
+          <w:szCs w:val="20"/>
+        </w:rPr>
+        <w:t>i</w:t>
+      </w:r>
+      <w:proofErr w:type="spellEnd"/>
+      <w:r>
+        <w:rPr>
+          <w:rFonts w:ascii="Courier New" w:hAnsi="Courier New" w:cs="Courier New"/>
+          <w:sz w:val="20"/>
+          <w:szCs w:val="20"/>
+        </w:rPr>
+        <w:t xml:space="preserve"> = 1 + *</w:t>
       </w:r>
       <w:proofErr w:type="gramStart"/>
       <w:r>
@@ -973,6 +1849,55 @@
       <w:r>
         <w:rPr>
           <w:rFonts w:ascii="Courier New" w:hAnsi="Courier New" w:cs="Courier New"/>
+          <w:noProof/>
+          <w:sz w:val="20"/>
+          <w:szCs w:val="20"/>
+          <w14:ligatures w14:val="standardContextual"/>
+        </w:rPr>
+        <mc:AlternateContent>
+          <mc:Choice Requires="wpi">
+            <w:drawing>
+              <wp:anchor distT="0" distB="0" distL="114300" distR="114300" simplePos="0" relativeHeight="251777024" behindDoc="0" locked="0" layoutInCell="1" allowOverlap="1" wp14:anchorId="68B8234E" wp14:editId="36B73353">
+                <wp:simplePos x="0" y="0"/>
+                <wp:positionH relativeFrom="column">
+                  <wp:posOffset>873942</wp:posOffset>
+                </wp:positionH>
+                <wp:positionV relativeFrom="paragraph">
+                  <wp:posOffset>56579</wp:posOffset>
+                </wp:positionV>
+                <wp:extent cx="162360" cy="400680"/>
+                <wp:effectExtent l="38100" t="38100" r="47625" b="38100"/>
+                <wp:wrapNone/>
+                <wp:docPr id="2105938166" name="Ink 115"/>
+                <wp:cNvGraphicFramePr/>
+                <a:graphic xmlns:a="http://schemas.openxmlformats.org/drawingml/2006/main">
+                  <a:graphicData uri="http://schemas.microsoft.com/office/word/2010/wordprocessingInk">
+                    <w14:contentPart bwMode="auto" r:id="rId41">
+                      <w14:nvContentPartPr>
+                        <w14:cNvContentPartPr/>
+                      </w14:nvContentPartPr>
+                      <w14:xfrm>
+                        <a:off x="0" y="0"/>
+                        <a:ext cx="162360" cy="400680"/>
+                      </w14:xfrm>
+                    </w14:contentPart>
+                  </a:graphicData>
+                </a:graphic>
+              </wp:anchor>
+            </w:drawing>
+          </mc:Choice>
+          <mc:Fallback>
+            <w:pict>
+              <v:shape w14:anchorId="1AE80A06" id="Ink 115" o:spid="_x0000_s1026" type="#_x0000_t75" style="position:absolute;margin-left:68.45pt;margin-top:4.1pt;width:13.5pt;height:32.3pt;z-index:251777024;visibility:visible;mso-wrap-style:square;mso-wrap-distance-left:9pt;mso-wrap-distance-top:0;mso-wrap-distance-right:9pt;mso-wrap-distance-bottom:0;mso-position-horizontal:absolute;mso-position-horizontal-relative:text;mso-position-vertical:absolute;mso-position-vertical-relative:text" o:gfxdata="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">
+                <v:imagedata r:id="rId42" o:title=""/>
+              </v:shape>
+            </w:pict>
+          </mc:Fallback>
+        </mc:AlternateContent>
+      </w:r>
+      <w:r>
+        <w:rPr>
+          <w:rFonts w:ascii="Courier New" w:hAnsi="Courier New" w:cs="Courier New"/>
           <w:sz w:val="20"/>
           <w:szCs w:val="20"/>
         </w:rPr>
@@ -1004,7 +1929,25 @@
           <w:sz w:val="20"/>
           <w:szCs w:val="20"/>
         </w:rPr>
-        <w:t xml:space="preserve">*p = i + </w:t>
+        <w:t xml:space="preserve">*p = </w:t>
+      </w:r>
+      <w:proofErr w:type="spellStart"/>
+      <w:r>
+        <w:rPr>
+          <w:rFonts w:ascii="Courier New" w:hAnsi="Courier New" w:cs="Courier New"/>
+          <w:sz w:val="20"/>
+          <w:szCs w:val="20"/>
+        </w:rPr>
+        <w:t>i</w:t>
+      </w:r>
+      <w:proofErr w:type="spellEnd"/>
+      <w:r>
+        <w:rPr>
+          <w:rFonts w:ascii="Courier New" w:hAnsi="Courier New" w:cs="Courier New"/>
+          <w:sz w:val="20"/>
+          <w:szCs w:val="20"/>
+        </w:rPr>
+        <w:t xml:space="preserve"> + </w:t>
       </w:r>
       <w:proofErr w:type="gramStart"/>
       <w:r>
@@ -1019,7 +1962,7 @@
     </w:p>
     <w:p/>
     <w:sectPr>
-      <w:headerReference w:type="default" r:id="rId8"/>
+      <w:headerReference w:type="default" r:id="rId43"/>
       <w:pgSz w:w="12240" w:h="15840"/>
       <w:pgMar w:top="1440" w:right="1440" w:bottom="1440" w:left="1440" w:header="720" w:footer="720" w:gutter="0"/>
       <w:cols w:space="720"/>
@@ -3035,6 +3978,618 @@
 </w:styles>
 </file>
 
+<file path=word/ink/ink1.xml><?xml version="1.0" encoding="utf-8"?>
+<inkml:ink xmlns:inkml="http://www.w3.org/2003/InkML">
+  <inkml:definitions>
+    <inkml:context xml:id="ctx0">
+      <inkml:inkSource xml:id="inkSrc0">
+        <inkml:traceFormat>
+          <inkml:channel name="X" type="integer" min="-2.14748E9" max="2.14748E9" units="cm"/>
+          <inkml:channel name="Y" type="integer" min="-2.14748E9" max="2.14748E9" units="cm"/>
+          <inkml:channel name="F" type="integer" max="32767" units="dev"/>
+          <inkml:channel name="OA" type="integer" max="360" units="deg"/>
+          <inkml:channel name="OE" type="integer" max="90" units="deg"/>
+        </inkml:traceFormat>
+        <inkml:channelProperties>
+          <inkml:channelProperty channel="X" name="resolution" value="1000" units="1/cm"/>
+          <inkml:channelProperty channel="Y" name="resolution" value="1000" units="1/cm"/>
+          <inkml:channelProperty channel="F" name="resolution" value="0" units="1/dev"/>
+          <inkml:channelProperty channel="OA" name="resolution" value="1000" units="1/deg"/>
+          <inkml:channelProperty channel="OE" name="resolution" value="1000" units="1/deg"/>
+        </inkml:channelProperties>
+      </inkml:inkSource>
+      <inkml:timestamp xml:id="ts0" timeString="2024-04-17T15:50:17.218"/>
+    </inkml:context>
+    <inkml:brush xml:id="br0">
+      <inkml:brushProperty name="width" value="0.025" units="cm"/>
+      <inkml:brushProperty name="height" value="0.025" units="cm"/>
+      <inkml:brushProperty name="color" value="#E71224"/>
+    </inkml:brush>
+  </inkml:definitions>
+  <inkml:trace contextRef="#ctx0" brushRef="#br0">20 74 12439 0 0,'-1'-4'1043'0'0,"-1"0"0"0"0,1 1 0 0 0,-1-1 0 0 0,1 0 0 0 0,0 0 0 0 0,-1-7 0 0 0,2 9-567 0 0,0 0 1 0 0,0 0-1 0 0,0 0 1 0 0,1 0-1 0 0,-1 0 1 0 0,0 0 0 0 0,1 0-1 0 0,-1 1 1 0 0,2-3-1 0 0,6-8-351 0 0,-6 11-94 0 0,-1 0 0 0 0,1 1 0 0 0,-1-1 0 0 0,1 0 0 0 0,-1 1 0 0 0,1-1 0 0 0,-1 1 0 0 0,1-1 0 0 0,0 1 0 0 0,-1 0 0 0 0,1 0 0 0 0,0-1 0 0 0,-1 1 0 0 0,1 0 0 0 0,0 1 0 0 0,-1-1 0 0 0,1 0 0 0 0,-1 0 0 0 0,1 1 0 0 0,0-1 0 0 0,-1 1 0 0 0,2 0 0 0 0,16 3 16 0 0,-11-1 511 0 0,24 10 46 0 0,-24-9-70 0 0,-2-1-346 0 0,20 11-183 0 0,-20-11-84 0 0,-5 3-10 0 0,-1-6 89 0 0,1 2-21 0 0,0 1 0 0 0,0 0 0 0 0,-1-1 0 0 0,0 1 0 0 0,1-1 0 0 0,-1 1 0 0 0,0 0 0 0 0,0-1 0 0 0,-1 1 1 0 0,1 0-1 0 0,0-1 0 0 0,-1 1 0 0 0,0-1 0 0 0,1 1 0 0 0,-1-1 0 0 0,0 1 0 0 0,0-1 0 0 0,-1 0 0 0 0,1 1 0 0 0,-3 2 0 0 0,-2 3-28 0 0,-1 0 0 0 0,1-1 0 0 0,-2-1 0 0 0,1 1-1 0 0,-1-1 1 0 0,-15 9 0 0 0,20-12 46 0 0,-1-1-1 0 0,0 0 1 0 0,0 0 0 0 0,-1 0-1 0 0,1-1 1 0 0,0 1-1 0 0,0-1 1 0 0,-1 0-1 0 0,1-1 1 0 0,-1 1 0 0 0,1-1-1 0 0,-1 1 1 0 0,1-1-1 0 0,-1-1 1 0 0,1 1 0 0 0,-1-1-1 0 0,-4 0 1 0 0,-1-5 76 0 0,11-1 45 0 0,0 6-90 0 0,0 0 0 0 0,-1 0 1 0 0,1 0-1 0 0,0 0 0 0 0,0 1 1 0 0,0-1-1 0 0,0 0 0 0 0,0 1 0 0 0,0-1 1 0 0,0 1-1 0 0,1-1 0 0 0,1 0 0 0 0,-2 1 256 0 0,5-1-80 0 0,17-1 20 0 0,-17 2 236 0 0,1 1-242 0 0,25 6-9 0 0,-24-6 187 0 0,-1 2-292 0 0,20 10-31 0 0,-26-13-69 0 0,0 1 0 0 0,-1-1-1 0 0,1 0 1 0 0,-1 0-1 0 0,1 1 1 0 0,0-1-1 0 0,-1 0 1 0 0,1 1-1 0 0,-1-1 1 0 0,1 0-1 0 0,-1 1 1 0 0,0-1 0 0 0,1 1-1 0 0,-1-1 1 0 0,1 1-1 0 0,-1-1 1 0 0,0 1-1 0 0,1-1 1 0 0,-1 1-1 0 0,1 0 1 0 0,11 25 12 0 0,-11-24-25 0 0,0 1 1 0 0,-1-1-1 0 0,1 1 0 0 0,-1-1 0 0 0,1 1 0 0 0,-1 0 1 0 0,0-1-1 0 0,0 1 0 0 0,0-1 0 0 0,-1 1 1 0 0,1-1-1 0 0,0 1 0 0 0,-2 2 0 0 0,0 1-25 0 0,0 0-1 0 0,-1 0 0 0 0,-4 8 1 0 0,3-8 6 0 0,-1 1 0 0 0,1-1 0 0 0,-1 0 1 0 0,-1 0-1 0 0,1-1 0 0 0,-1 0 1 0 0,-8 6-1 0 0,12-9-56 0 0,-1 0-1 0 0,0 0 1 0 0,0 0 0 0 0,0 0 0 0 0,0-1-1 0 0,0 1 1 0 0,0-1 0 0 0,0 0 0 0 0,0 0-1 0 0,0 0 1 0 0,-1 0 0 0 0,1-1 0 0 0,0 1 0 0 0,-1-1-1 0 0,1 0 1 0 0,0 0 0 0 0,-1 0 0 0 0,1-1-1 0 0,-4 0 1 0 0,6 1 23 0 0,1 0-1 0 0,-1 0 1 0 0,0-1-1 0 0,1 1 1 0 0,-1 0-1 0 0,1-1 1 0 0,-1 1-1 0 0,0-1 1 0 0,1 1-1 0 0,-1-1 1 0 0,1 1-1 0 0,-1-1 1 0 0,1 1-1 0 0,0-1 1 0 0,-1 1-1 0 0,1-1 1 0 0,-1 0-1 0 0,1 1 1 0 0,0-1-1 0 0,0 0 1 0 0,-1 1-1 0 0,1-1 1 0 0,0 0-1 0 0,0 1 1 0 0,0-1-1 0 0,0 0 1 0 0,0 1-1 0 0,0-1 1 0 0,0 0-1 0 0,0 0 1 0 0,0 0-1 0 0,1-2-387 0 0,-1 0-1 0 0,1 0 1 0 0,0 0 0 0 0,0 0-1 0 0,0 0 1 0 0,2-3 0 0 0,3-6-7446 0 0</inkml:trace>
+  <inkml:trace contextRef="#ctx0" brushRef="#br0" timeOffset="663.48">246 108 19807 0 0,'2'-3'442'0'0,"1"0"0"0"0,-1 1 0 0 0,0 0-1 0 0,0-1 1 0 0,1 1 0 0 0,-1 0 0 0 0,1 0 0 0 0,0 0 0 0 0,0 1-1 0 0,0-1 1 0 0,-1 1 0 0 0,1-1 0 0 0,1 1 0 0 0,3-1-1 0 0,1 0-24 0 0,0 1-1 0 0,0-1 1 0 0,0 2-1 0 0,12-1 0 0 0,-17 6-360 0 0,10 18-45 0 0,-13-21-15 0 0,1 0-1 0 0,-1-1 1 0 0,0 1 0 0 0,1 0 0 0 0,-1-1-1 0 0,0 1 1 0 0,0 0 0 0 0,0 0-1 0 0,0-1 1 0 0,0 1 0 0 0,-1 0-1 0 0,1 0 1 0 0,0-1 0 0 0,-1 1 0 0 0,0 2-1 0 0,-12 22-125 0 0,9-20 82 0 0,-4 8-37 0 0,-1 0 0 0 0,-11 14 1 0 0,16-23 30 0 0,-1 0 1 0 0,1 0 0 0 0,-1 0 0 0 0,0-1 0 0 0,0 1 0 0 0,-1-1-1 0 0,1-1 1 0 0,-7 4 0 0 0,2-5-302 0 0,7-6 24 0 0,3 4 330 0 0,0-1 0 0 0,0 1 0 0 0,1-1 0 0 0,-1 1 0 0 0,0-1 0 0 0,0 1 0 0 0,1-1 0 0 0,-1 1 0 0 0,0-1 0 0 0,1 1 0 0 0,-1 0 0 0 0,0-1 0 0 0,1 1 0 0 0,-1-1 0 0 0,1 1 0 0 0,-1 0 0 0 0,1-1 0 0 0,-1 1 0 0 0,1 0 0 0 0,-1 0-1 0 0,1-1 1 0 0,-1 1 0 0 0,1 0 0 0 0,-1 0 0 0 0,1 0 0 0 0,-1 0 0 0 0,1 0 0 0 0,0-1 0 0 0,3 1 151 0 0,-1-1 0 0 0,0 1 0 0 0,0 0-1 0 0,0 0 1 0 0,1 0 0 0 0,-1 0 0 0 0,0 1 0 0 0,4 0 0 0 0,2 1-11 0 0,-2-2 416 0 0,0 2-377 0 0,20 6-32 0 0,-20-6 220 0 0,-1 1-283 0 0,21 9-3 0 0,-21-9-25 0 0,-4-3-769 0 0,1 0 679 0 0,-1 0 0 0 0,0 0 0 0 0,0 1-1 0 0,0-1 1 0 0,1 1 0 0 0,-1 0 0 0 0,0-1 0 0 0,3 3 0 0 0,1 0-41 0 0,1-2-169 0 0,-29 12-1667 0 0,-11 8 1251 0 0,31-20 584 0 0,0 0-1 0 0,-1 0 1 0 0,1 0 0 0 0,0 0-1 0 0,-1 0 1 0 0,1 0 0 0 0,-1-1-1 0 0,1 1 1 0 0,-1-1 0 0 0,1 0-1 0 0,-1 0 1 0 0,1 0-1 0 0,-4 0 1 0 0,6-1 4 0 0,-3 1 625 0 0,5 5 222 0 0,-1-3-854 0 0,0 0 110 0 0,0 0 0 0 0,0 0 0 0 0,-1 1 0 0 0,1-1 0 0 0,-1 0 0 0 0,1 0 0 0 0,-1 0 0 0 0,0 1 0 0 0,0-1 0 0 0,0 0 0 0 0,0 1 0 0 0,0-1 0 0 0,0 0 0 0 0,-1 3 0 0 0,-1 0-14 0 0,1-1 0 0 0,-1 0 0 0 0,0 0 1 0 0,0 1-1 0 0,0-1 0 0 0,-4 6 0 0 0,-2 0-123 0 0,-1 0 0 0 0,1-1 0 0 0,-1 0 0 0 0,-13 9 0 0 0,9-8-1691 0 0,-23 12-1 0 0</inkml:trace>
+  <inkml:trace contextRef="#ctx0" brushRef="#br0" timeOffset="1195.6">86 774 10591 0 0,'-2'-2'400'0'0,"-1"1"0"0"0,1-1-1 0 0,-1 0 1 0 0,1 1-1 0 0,0-1 1 0 0,-1 0 0 0 0,1-1-1 0 0,0 1 1 0 0,0 0 0 0 0,1 0-1 0 0,-1-1 1 0 0,0 1-1 0 0,1-1 1 0 0,0 0 0 0 0,-1 1-1 0 0,1-1 1 0 0,0 0 0 0 0,1 0-1 0 0,-1 0 1 0 0,0 0-1 0 0,1 0 1 0 0,-1 0 0 0 0,1 0-1 0 0,0-4 1 0 0,0 6-222 0 0,0-1 1 0 0,0 1-1 0 0,1 0 1 0 0,-1 0-1 0 0,0 0 0 0 0,1-1 1 0 0,-1 1-1 0 0,0 0 1 0 0,1 0-1 0 0,-1 0 0 0 0,1 0 1 0 0,0 0-1 0 0,-1 0 1 0 0,1 0-1 0 0,0 0 1 0 0,0 0-1 0 0,0 0 0 0 0,0 0 1 0 0,0 0-1 0 0,-1 0 1 0 0,3 0-1 0 0,-2 0 1186 0 0,6 3-1085 0 0,21 6-14 0 0,-21-6 139 0 0,-1 4-281 0 0,15 18-10 0 0,-20-23-106 0 0,-1 0-1 0 0,1-1 1 0 0,-1 1 0 0 0,1-1-1 0 0,0 1 1 0 0,-1 0 0 0 0,0 0-1 0 0,1-1 1 0 0,-1 1 0 0 0,1 0-1 0 0,-1 0 1 0 0,0-1 0 0 0,1 3-1 0 0,0 4-29 0 0,1 1 0 0 0,-2 0 0 0 0,1-1 0 0 0,-1 1 0 0 0,0-1 0 0 0,0 1 0 0 0,-1 0 0 0 0,0-1 0 0 0,-1 1 0 0 0,-2 8 0 0 0,-1-3-64 0 0,0 1 0 0 0,-13 21 1 0 0,16-31 63 0 0,0 0 0 0 0,-1 0 0 0 0,0-1-1 0 0,0 1 1 0 0,0 0 0 0 0,0-1 0 0 0,0 0 0 0 0,-1 0 0 0 0,1 0 0 0 0,-1 0 0 0 0,0-1 0 0 0,-6 4 0 0 0,10-6 20 0 0,0 0-1 0 0,-1 1 1 0 0,1-1 0 0 0,0 0-1 0 0,0 0 1 0 0,0 0 0 0 0,-1 0-1 0 0,1 0 1 0 0,0 1 0 0 0,0-1 0 0 0,0 0-1 0 0,-1 0 1 0 0,1 0 0 0 0,0 0-1 0 0,0 0 1 0 0,-1 0 0 0 0,1 0-1 0 0,0 0 1 0 0,0 0 0 0 0,-1 0-1 0 0,1 0 1 0 0,0 0 0 0 0,0 0-1 0 0,-1 0 1 0 0,1 0 0 0 0,0 0-1 0 0,0 0 1 0 0,0 0 0 0 0,-1-1-1 0 0,1 1 1 0 0,0 0 0 0 0,0 0-1 0 0,0 0 1 0 0,-1 0 0 0 0,1 0-1 0 0,0-1 1 0 0,0 1 0 0 0,0 0-1 0 0,-1 0 1 0 0,1 0 0 0 0,0 0-1 0 0,0-1 1 0 0,0 1 0 0 0,0 0-1 0 0,0 0 1 0 0,0 0 0 0 0,0-1-1 0 0,-1 1 1 0 0,1 0 0 0 0,0 0-1 0 0,0-1 1 0 0,0 1 0 0 0,0 0-1 0 0,0 0 1 0 0,0-1 0 0 0,0 1 0 0 0,0 0-1 0 0,0 0 1 0 0,0-1 0 0 0,0 1-1 0 0,1 0 1 0 0,-1 0 0 0 0,0-2-25 0 0,0 1 0 0 0,0 0 1 0 0,1 0-1 0 0,-1 0 1 0 0,1 0-1 0 0,-1 0 0 0 0,1 0 1 0 0,-1 0-1 0 0,1 1 1 0 0,0-1-1 0 0,-1 0 0 0 0,1 0 1 0 0,1-1-1 0 0,30-17 355 0 0,-28 17-178 0 0,1 0 3 0 0,16-6-13 0 0,-16 6-55 0 0,2 1-30 0 0,18-5-27 0 0,-19 4-11 0 0,1 1-255 0 0,20-6-123 0 0,-20 5-21 0 0</inkml:trace>
+  <inkml:trace contextRef="#ctx0" brushRef="#br0" timeOffset="1543.19">310 706 20735 0 0,'-1'-1'115'0'0,"1"1"-1"0"0,-1-1 1 0 0,1 1-1 0 0,-1-1 1 0 0,1 0-1 0 0,0 0 1 0 0,0 1 0 0 0,-1-1-1 0 0,1 0 1 0 0,0 1-1 0 0,0-1 1 0 0,0 0-1 0 0,0 0 1 0 0,0 1-1 0 0,0-1 1 0 0,0 0 0 0 0,0 0-1 0 0,0 1 1 0 0,0-1-1 0 0,0 0 1 0 0,0 0-1 0 0,1 1 1 0 0,-1-1-1 0 0,0 0 1 0 0,0 1 0 0 0,1-1-1 0 0,-1 0 1 0 0,0 1-1 0 0,1-1 1 0 0,-1 0-1 0 0,2 0 1 0 0,0-1 228 0 0,0 0 1 0 0,0 0-1 0 0,1 0 1 0 0,-1 1 0 0 0,6-3-1 0 0,-5 2-250 0 0,1 0 559 0 0,2 1-4 0 0,18-3-65 0 0,-17 3 65 0 0,0 6-539 0 0,21 15-185 0 0,-28-20 69 0 0,1 0 0 0 0,-1 0 0 0 0,1 1 0 0 0,-1-1 0 0 0,1 0 0 0 0,-1 0 0 0 0,1 1 0 0 0,-1-1 0 0 0,0 1 0 0 0,1-1 0 0 0,-1 0 0 0 0,0 1 0 0 0,1-1 0 0 0,-1 1 0 0 0,0-1 0 0 0,1 1 0 0 0,-1-1 0 0 0,0 1-1 0 0,0-1 1 0 0,1 1 0 0 0,-1 0 0 0 0,2 8-140 0 0,-1 0 0 0 0,0 0 0 0 0,0 0 0 0 0,-1 0 0 0 0,0 0 0 0 0,-1 0 0 0 0,0 0 0 0 0,0 0 0 0 0,-1 0 0 0 0,0 0 0 0 0,0 0 0 0 0,-1 0 0 0 0,0-1 0 0 0,-8 14 0 0 0,6-13 114 0 0,0 1 1 0 0,0-1-1 0 0,-2 0 1 0 0,1 0-1 0 0,-1 0 1 0 0,0-1-1 0 0,-1 0 0 0 0,-11 9 1 0 0,18-15 235 0 0,4-2-78 0 0,13-4 512 0 0,-14 4-493 0 0,6-1-93 0 0,22-7 129 0 0,62-24-347 0 0,-88 30 110 0 0,0 1-1 0 0,0-1 1 0 0,0 1 0 0 0,1 1 0 0 0,7-2-1 0 0,-3 1-43 0 0,-6 0-7 0 0,1 1 0 0 0,0-1 0 0 0,0 1 1 0 0,0-1-1 0 0,0 1 0 0 0,0 0 0 0 0,6 1 1 0 0,-2 0-85 0 0,8 0-2018 0 0,21 1-6457 0 0</inkml:trace>
+</inkml:ink>
+</file>
+
+<file path=word/ink/ink10.xml><?xml version="1.0" encoding="utf-8"?>
+<inkml:ink xmlns:inkml="http://www.w3.org/2003/InkML">
+  <inkml:definitions>
+    <inkml:context xml:id="ctx0">
+      <inkml:inkSource xml:id="inkSrc0">
+        <inkml:traceFormat>
+          <inkml:channel name="X" type="integer" min="-2.14748E9" max="2.14748E9" units="cm"/>
+          <inkml:channel name="Y" type="integer" min="-2.14748E9" max="2.14748E9" units="cm"/>
+          <inkml:channel name="F" type="integer" max="32767" units="dev"/>
+          <inkml:channel name="OA" type="integer" max="360" units="deg"/>
+          <inkml:channel name="OE" type="integer" max="90" units="deg"/>
+        </inkml:traceFormat>
+        <inkml:channelProperties>
+          <inkml:channelProperty channel="X" name="resolution" value="1000" units="1/cm"/>
+          <inkml:channelProperty channel="Y" name="resolution" value="1000" units="1/cm"/>
+          <inkml:channelProperty channel="F" name="resolution" value="0" units="1/dev"/>
+          <inkml:channelProperty channel="OA" name="resolution" value="1000" units="1/deg"/>
+          <inkml:channelProperty channel="OE" name="resolution" value="1000" units="1/deg"/>
+        </inkml:channelProperties>
+      </inkml:inkSource>
+      <inkml:timestamp xml:id="ts0" timeString="2024-04-17T15:45:12.281"/>
+    </inkml:context>
+    <inkml:brush xml:id="br0">
+      <inkml:brushProperty name="width" value="0.025" units="cm"/>
+      <inkml:brushProperty name="height" value="0.025" units="cm"/>
+      <inkml:brushProperty name="color" value="#E71224"/>
+    </inkml:brush>
+  </inkml:definitions>
+  <inkml:trace contextRef="#ctx0" brushRef="#br0">336 69 4271 0 0,'-4'-4'9866'0'0,"3"4"-9526"0"0,1-9 5391 0 0,5-14-1787 0 0,-3 15-2665 0 0,-2 7-1168 0 0,0 0 1 0 0,0 0-1 0 0,1 1 0 0 0,-1-1 0 0 0,0 0 1 0 0,0 0-1 0 0,0 0 0 0 0,0 1 0 0 0,0-1 1 0 0,0 0-1 0 0,-1 0 0 0 0,1 1 0 0 0,0-1 1 0 0,0 0-1 0 0,-1 0 0 0 0,1 1 0 0 0,0-1 0 0 0,-1 0 1 0 0,1 0-1 0 0,0 1 0 0 0,-1-1 0 0 0,1 1 1 0 0,-1-1-1 0 0,1 0 0 0 0,-1 1 0 0 0,-1-2 1 0 0,1 2-66 0 0,0-1 1 0 0,-1 1 0 0 0,1-1 0 0 0,-1 1 0 0 0,1-1-1 0 0,-1 1 1 0 0,0 0 0 0 0,1 0 0 0 0,-1 0 0 0 0,1 0-1 0 0,-1 0 1 0 0,-2 0 0 0 0,-3 1-86 0 0,-1 1 1 0 0,1 0-1 0 0,0 0 0 0 0,-13 6 1 0 0,0 3-1 0 0,-36 26 0 0 0,38-24-205 0 0,0-1-1 0 0,-23 11 1 0 0,39-22 230 0 0,0 0 0 0 0,1-1 0 0 0,-1 1 1 0 0,0-1-1 0 0,0 1 0 0 0,1-1 0 0 0,-1 0 0 0 0,0 0 0 0 0,0 0 0 0 0,0 0 1 0 0,1 0-1 0 0,-1 0 0 0 0,0 0 0 0 0,0-1 0 0 0,0 1 0 0 0,1 0 0 0 0,-1-1 1 0 0,0 0-1 0 0,-1 0 0 0 0,0 0 11 0 0,2 1 3 0 0,1 0 0 0 0,-1 0 0 0 0,0 0 0 0 0,1 0 0 0 0,-1 0 0 0 0,0 0 0 0 0,0 1 0 0 0,1-1 0 0 0,-1 0 0 0 0,1 0 0 0 0,-1 1 0 0 0,0-1 0 0 0,1 0 0 0 0,-1 1 0 0 0,1-1 0 0 0,-1 0 0 0 0,0 1 0 0 0,1-1 0 0 0,-1 1 0 0 0,1-1 0 0 0,0 1 0 0 0,-1-1 0 0 0,0 2 0 0 0,-12 17 0 0 0,9-13 0 0 0,3-3-7 0 0,-1-1-1 0 0,1 0 1 0 0,-1 1-1 0 0,1-1 1 0 0,0 1-1 0 0,0 0 0 0 0,0-1 1 0 0,0 1-1 0 0,0 0 1 0 0,1-1-1 0 0,-1 1 1 0 0,1 0-1 0 0,0 0 1 0 0,0 0-1 0 0,0-1 1 0 0,0 4-1 0 0,0-4 8 0 0,-6 155 427 0 0,0 1 2 0 0,-4 90-301 0 0,10-176-186 0 0,2 161-292 0 0,0-200 403 0 0,4 22-42 0 0,-1 3-11 0 0,-3 60-173 0 0,-2-73 103 0 0,4 86-439 0 0,-3-86 306 0 0,-1-27 148 0 0,3 22 1 0 0,-2-28-126 0 0,0 0 0 0 0,-3 22 0 0 0,0 0-189 0 0,2-31 239 0 0,0 0 0 0 0,-1 0 0 0 0,1 0 1 0 0,-1 0-1 0 0,0 0 0 0 0,0 0 0 0 0,0 0 1 0 0,0 0-1 0 0,0 0 0 0 0,-1 0 0 0 0,-2 4 0 0 0,-2 0 121 0 0,6-7-21 0 0,0 0 0 0 0,0 0 0 0 0,-1 0 0 0 0,1 1 0 0 0,0-1 0 0 0,0 0 0 0 0,0 0 1 0 0,0 0-1 0 0,0 0 0 0 0,0 1 0 0 0,0-1 0 0 0,0 0 0 0 0,0 0 0 0 0,0 0 0 0 0,0 0 0 0 0,0 1 0 0 0,0-1 0 0 0,0 0 0 0 0,0 0 0 0 0,0 0 0 0 0,0 0 0 0 0,0 1 0 0 0,0-1 0 0 0,0 0 0 0 0,0 0 0 0 0,0 0 0 0 0,0 0 0 0 0,0 0 1 0 0,0 1-1 0 0,0-1 0 0 0,1 0 0 0 0,-1 0 0 0 0,0 0 0 0 0,0 0 0 0 0,0 0 0 0 0,0 1 0 0 0,0-1 0 0 0,0 0 0 0 0,1 0 0 0 0,-1 0 0 0 0,6 9-2170 0 0,-5-5-2254 0 0</inkml:trace>
+  <inkml:trace contextRef="#ctx0" brushRef="#br0" timeOffset="983.47">59 1795 13823 0 0,'12'11'8436'0'0,"0"-2"-8483"0"0,-6-4 713 0 0,0-1 728 0 0,1-1-846 0 0,21 11-17 0 0,-20-11 418 0 0,0-1-539 0 0,25 6-9 0 0,-25-6-49 0 0,-6-3-336 0 0,-1 1-1 0 0,1 0 1 0 0,-1-1 0 0 0,1 1-1 0 0,0 0 1 0 0,-1 0-1 0 0,1 0 1 0 0,-1 0 0 0 0,1 0-1 0 0,2 0 1 0 0,-1 1-16 0 0,-1-1 1 0 0,1 0-1 0 0,-1 0 1 0 0,1 0-1 0 0,-1 0 1 0 0,0-1-1 0 0,1 1 1 0 0,-1-1-1 0 0,1 1 0 0 0,-1-1 1 0 0,4-1-1 0 0,3 0-67 0 0,-3 0-63 0 0,0 1-1 0 0,-1-1 1 0 0,1 0 0 0 0,7-4 0 0 0,-7 4-192 0 0,3-2-222 0 0,6-4-6399 0 0,9-4-1283 0 0</inkml:trace>
+</inkml:ink>
+</file>
+
+<file path=word/ink/ink11.xml><?xml version="1.0" encoding="utf-8"?>
+<inkml:ink xmlns:inkml="http://www.w3.org/2003/InkML">
+  <inkml:definitions>
+    <inkml:context xml:id="ctx0">
+      <inkml:inkSource xml:id="inkSrc0">
+        <inkml:traceFormat>
+          <inkml:channel name="X" type="integer" min="-2.14748E9" max="2.14748E9" units="cm"/>
+          <inkml:channel name="Y" type="integer" min="-2.14748E9" max="2.14748E9" units="cm"/>
+          <inkml:channel name="F" type="integer" max="32767" units="dev"/>
+          <inkml:channel name="OA" type="integer" max="360" units="deg"/>
+          <inkml:channel name="OE" type="integer" max="90" units="deg"/>
+        </inkml:traceFormat>
+        <inkml:channelProperties>
+          <inkml:channelProperty channel="X" name="resolution" value="1000" units="1/cm"/>
+          <inkml:channelProperty channel="Y" name="resolution" value="1000" units="1/cm"/>
+          <inkml:channelProperty channel="F" name="resolution" value="0" units="1/dev"/>
+          <inkml:channelProperty channel="OA" name="resolution" value="1000" units="1/deg"/>
+          <inkml:channelProperty channel="OE" name="resolution" value="1000" units="1/deg"/>
+        </inkml:channelProperties>
+      </inkml:inkSource>
+      <inkml:timestamp xml:id="ts0" timeString="2024-04-17T15:49:56.817"/>
+    </inkml:context>
+    <inkml:brush xml:id="br0">
+      <inkml:brushProperty name="width" value="0.025" units="cm"/>
+      <inkml:brushProperty name="height" value="0.025" units="cm"/>
+      <inkml:brushProperty name="color" value="#E71224"/>
+    </inkml:brush>
+  </inkml:definitions>
+  <inkml:trace contextRef="#ctx0" brushRef="#br0">34 274 2759 0 0,'-9'4'1585'0'0,"-1"4"10892"0"0,9-8-11845 0 0,1 1-1 0 0,0 0 0 0 0,-1 0 1 0 0,1-1-1 0 0,0 1 0 0 0,0 0 1 0 0,-1 0-1 0 0,1-1 1 0 0,0 1-1 0 0,0 0 0 0 0,0 0 1 0 0,0 0-1 0 0,0-1 0 0 0,0 1 1 0 0,0 1-1 0 0,5 11-3271 0 0,-3-7 2749 0 0,-1-1-26 0 0,1 0 0 0 0,0 0-1 0 0,1-1 1 0 0,4 9 0 0 0,6 6-29 0 0,4 1-43 0 0,-16-19-11 0 0,0 0 0 0 0,0 0 0 0 0,0 0 0 0 0,0 0 0 0 0,0 0 0 0 0,1 0 0 0 0,-1-1 0 0 0,0 1 0 0 0,0 0 0 0 0,1-1 0 0 0,-1 1 0 0 0,1-1 0 0 0,-1 1 0 0 0,0-1 0 0 0,1 1 0 0 0,1-1 0 0 0,-2 0 0 0 0,1 0 0 0 0,-1-1 0 0 0,0 1 0 0 0,0 0 0 0 0,1-1 0 0 0,-1 1 0 0 0,0-1-1 0 0,0 0 1 0 0,0 1 0 0 0,1-1 0 0 0,-1 0 0 0 0,0 0 0 0 0,0 1 0 0 0,0-1 0 0 0,0 0 0 0 0,0 0 0 0 0,0 0 0 0 0,-1 0 0 0 0,1 0-1 0 0,1-2 1 0 0,0-1 1 0 0,0 0 0 0 0,-1 0-1 0 0,1 0 1 0 0,-1 0-1 0 0,0 0 1 0 0,2-7 0 0 0,-2-1-45 0 0,0 0 0 0 0,0 0 1 0 0,-1 0-1 0 0,-2-15 0 0 0,2 21-65 0 0,-1 0 1 0 0,0 1-1 0 0,-1-1 0 0 0,1 0 0 0 0,-1 0 1 0 0,0 1-1 0 0,-1-1 0 0 0,-3-6 0 0 0,5 10 73 0 0,0 0 0 0 0,-1 1 0 0 0,1-1 0 0 0,0 1 0 0 0,-1 0 0 0 0,1-1 0 0 0,-1 1 0 0 0,0 0 0 0 0,1 0 0 0 0,-1 0 0 0 0,0 0 0 0 0,0 0 0 0 0,1 0 0 0 0,-1 1 0 0 0,0-1 0 0 0,0 0 0 0 0,0 1 0 0 0,0 0 0 0 0,0-1 0 0 0,0 1-1 0 0,0 0 1 0 0,0 0 0 0 0,0 0 0 0 0,0 0 0 0 0,0 1 0 0 0,0-1 0 0 0,0 0 0 0 0,-2 2 0 0 0,-1-1 15 0 0,0 0 0 0 0,0 1 0 0 0,1-1-1 0 0,-1 1 1 0 0,1 1 0 0 0,-7 3 0 0 0,10-6 8 0 0,0 1 1 0 0,0 0 0 0 0,0-1-1 0 0,1 1 1 0 0,-1 0-1 0 0,0 0 1 0 0,0 0 0 0 0,0 0-1 0 0,0 0 1 0 0,1 0-1 0 0,-1 0 1 0 0,1 0 0 0 0,-1 0-1 0 0,0 0 1 0 0,1 0-1 0 0,0 0 1 0 0,-1 0 0 0 0,1 0-1 0 0,0 0 1 0 0,-1 1-1 0 0,1-1 1 0 0,0 0 0 0 0,0 0-1 0 0,0 0 1 0 0,0 1-1 0 0,0-1 1 0 0,0 0-1 0 0,1 0 1 0 0,-1 0 0 0 0,0 0-1 0 0,1 2 1 0 0,-1-2-228 0 0</inkml:trace>
+  <inkml:trace contextRef="#ctx0" brushRef="#br0" timeOffset="381.52">240 176 2759 0 0,'3'3'207'0'0,"8"16"8209"0"0,-8-15-3761 0 0,12 23 1482 0 0,2 2-5134 0 0,28 48 1262 0 0,-36-63-2293 0 0,1 1 0 0 0,21 23 0 0 0,-19-23-711 0 0,-9-10 574 0 0,-1-1-1866 0 0</inkml:trace>
+  <inkml:trace contextRef="#ctx0" brushRef="#br0" timeOffset="747.61">306 121 14743 0 0,'-3'3'849'0'0,"1"1"0"0"0,-1 0 0 0 0,1 0 0 0 0,0 0 0 0 0,0 0 0 0 0,0 0 0 0 0,0 0 0 0 0,1 1 0 0 0,-1-1 0 0 0,0 8 0 0 0,-1-3-784 0 0,-4 21 1277 0 0,1-1 0 0 0,-4 61 0 0 0,8-39-3337 0 0,2-2-4670 0 0,1-34-1721 0 0</inkml:trace>
+  <inkml:trace contextRef="#ctx0" brushRef="#br0" timeOffset="1206.85">495 191 19351 0 0,'-1'-1'357'0'0,"0"0"0"0"0,0 1 0 0 0,0-1 0 0 0,0 0 0 0 0,0 0 0 0 0,1 0 1 0 0,-1 0-1 0 0,0 0 0 0 0,1 0 0 0 0,-1-1 0 0 0,1 1 0 0 0,-1 0 0 0 0,1 0 0 0 0,0 0 0 0 0,-1-1 0 0 0,1 1 0 0 0,0 0 0 0 0,0-3 2112 0 0,33 5-2528 0 0,-26-1-173 0 0,-4 4-21 0 0,2 2 61 0 0,-1 1 0 0 0,1-1-1 0 0,-2 1 1 0 0,5 9 0 0 0,-6-10-1 0 0,-1 1 0 0 0,1-1 0 0 0,-1 1 0 0 0,-1 0 0 0 0,1-1 0 0 0,-2 8 0 0 0,1-10 84 0 0,0-1-1 0 0,0 1 1 0 0,-1-1 0 0 0,1 1-1 0 0,-1-1 1 0 0,0 1-1 0 0,0-1 1 0 0,0 0-1 0 0,-1 1 1 0 0,1-1-1 0 0,-1 0 1 0 0,-3 4-1 0 0,-3 0-324 0 0,7-6 421 0 0,1-1 0 0 0,0 0 0 0 0,0 0 0 0 0,0 0 0 0 0,-1 0-1 0 0,1 1 1 0 0,0-1 0 0 0,0 0 0 0 0,-1 0 0 0 0,1 0 0 0 0,0 0 0 0 0,-1 0-1 0 0,1 0 1 0 0,0 0 0 0 0,0 0 0 0 0,-1 0 0 0 0,1 0 0 0 0,0 0 0 0 0,-1 0-1 0 0,1 0 1 0 0,0 0 0 0 0,0 0 0 0 0,-1 0 0 0 0,1 0 0 0 0,0 0 0 0 0,-1 0-1 0 0,1 0 1 0 0,0 0 0 0 0,0 0 0 0 0,-1-1 0 0 0,1 1 0 0 0,0 0 0 0 0,0 0-1 0 0,-1 0 1 0 0,1 0 0 0 0,0-1 0 0 0,0 1 0 0 0,0 0 0 0 0,-1-1 1143 0 0,7 4-803 0 0,18 8 1 0 0,-18-9 656 0 0,-1 2-668 0 0,15 8-49 0 0,-15-8 222 0 0,-3 0-268 0 0,7 12-79 0 0,-7-13-87 0 0,-2-3-50 0 0,0 1 0 0 0,1-1 0 0 0,-1 1 0 0 0,0-1 0 0 0,1 1-1 0 0,-1-1 1 0 0,0 1 0 0 0,0-1 0 0 0,0 1 0 0 0,1-1 0 0 0,-1 1 0 0 0,0-1 0 0 0,0 1 0 0 0,0-1 0 0 0,0 1 0 0 0,0-1 0 0 0,0 1 0 0 0,0-1 0 0 0,0 1 0 0 0,0-1 0 0 0,0 1 0 0 0,-1 0 0 0 0,-1 10 103 0 0,2-9-147 0 0,0 0-1 0 0,-1-1 1 0 0,1 1-1 0 0,-1-1 1 0 0,1 1 0 0 0,-1-1-1 0 0,0 1 1 0 0,1-1-1 0 0,-1 0 1 0 0,0 1 0 0 0,0-1-1 0 0,0 0 1 0 0,0 1-1 0 0,0-1 1 0 0,-1 0 0 0 0,1 0-1 0 0,0 0 1 0 0,0 0-1 0 0,-1 0 1 0 0,1 0 0 0 0,-1-1-1 0 0,1 1 1 0 0,-1 0-1 0 0,1-1 1 0 0,-1 1 0 0 0,1-1-1 0 0,-1 1 1 0 0,1-1-1 0 0,-4 0 1 0 0,3 0-576 0 0,1 0 0 0 0,-1 0 1 0 0,0 0-1 0 0,1 0 0 0 0,-1-1 0 0 0,0 1 0 0 0,1-1 1 0 0,-1 1-1 0 0,1-1 0 0 0,-1 1 0 0 0,1-1 0 0 0,-3-1 1 0 0,-2-4-7276 0 0</inkml:trace>
+  <inkml:trace contextRef="#ctx0" brushRef="#br0" timeOffset="1562.8">604 168 20735 0 0,'0'0'3048'0'0,"6"3"-2631"0"0,20 7-1 0 0,-19-7 343 0 0,-1 0-391 0 0,17 11-49 0 0,-15-6-210 0 0,2 8-118 0 0,-9-14-47 0 0,0 0 0 0 0,-1 0-1 0 0,1 0 1 0 0,-1 0 0 0 0,1 0 0 0 0,-1 1 0 0 0,0-1 0 0 0,0 0 0 0 0,0 0 0 0 0,0 0 0 0 0,0 1-1 0 0,0-1 1 0 0,-1 0 0 0 0,1 0 0 0 0,-1 0 0 0 0,0 1 0 0 0,1-1 0 0 0,-1 0 0 0 0,0 0-1 0 0,0 0 1 0 0,0 0 0 0 0,-2 1 0 0 0,2 0-23 0 0,-1 1 0 0 0,0-1-1 0 0,0 0 1 0 0,-1-1 0 0 0,1 1 0 0 0,0 0 0 0 0,-1-1-1 0 0,0 1 1 0 0,0-1 0 0 0,1 0 0 0 0,-5 3-1 0 0,6-5 279 0 0,6-2-36 0 0,16-6 27 0 0,-16 6 417 0 0,1 3-399 0 0,24 3 527 0 0,-25 0-582 0 0,17 11-14 0 0,-17-11-55 0 0,-2 0-30 0 0,1 5-32 0 0,0 0-1 0 0,-1 0 0 0 0,3 11 1 0 0,-5-15-78 0 0,0 1 1 0 0,-1 0 0 0 0,1 0-1 0 0,-2 0 1 0 0,1 0 0 0 0,0 0 0 0 0,-3 9-1 0 0,2-12-45 0 0,0 1 0 0 0,0-1-1 0 0,-1 1 1 0 0,1-1 0 0 0,-1 1-1 0 0,0-1 1 0 0,1 0-1 0 0,-1 0 1 0 0,-1 0 0 0 0,1 0-1 0 0,0 0 1 0 0,-5 3 0 0 0,2-2-342 0 0</inkml:trace>
+  <inkml:trace contextRef="#ctx0" brushRef="#br0" timeOffset="1967.5">824 208 5063 0 0,'-4'-10'8394'0'0,"6"4"-6648"0"0,3-1 6234 0 0,13-9-7007 0 0,-14 12-107 0 0,2 2-345 0 0,17-6-148 0 0,-17 6 265 0 0,0 3-540 0 0,-6-1-98 0 0,5 1-4 0 0,0 1-1 0 0,0 0 0 0 0,8 4 1 0 0,-9-4-26 0 0,0 1 0 0 0,0 0-1 0 0,0 0 1 0 0,4 4 0 0 0,-2 2-167 0 0,-4-1 66 0 0,0 0 1 0 0,0-1-1 0 0,-1 1 1 0 0,0 0 0 0 0,0 0-1 0 0,-1 0 1 0 0,0 0-1 0 0,-1 0 1 0 0,1-1-1 0 0,-1 1 1 0 0,-4 15-1 0 0,2-17-37 0 0,1 1-1 0 0,-1-1 0 0 0,-4 7 1 0 0,6-11 183 0 0,0-1 1 0 0,1 0 0 0 0,-1 1-1 0 0,0-1 1 0 0,0 0-1 0 0,0 0 1 0 0,0 0 0 0 0,-1 1-1 0 0,1-1 1 0 0,0 0-1 0 0,0-1 1 0 0,-1 1 0 0 0,1 0-1 0 0,0 0 1 0 0,-1 0 0 0 0,-2 0-1 0 0,29-5 256 0 0,-19 4 90 0 0,0-3-201 0 0,25-8-228 0 0</inkml:trace>
+  <inkml:trace contextRef="#ctx0" brushRef="#br0" timeOffset="2348.38">1139 155 20271 0 0,'-7'-2'6072'0'0,"12"5"-5271"0"0,18 10-75 0 0,-17-10-341 0 0,-3 1-148 0 0,2 6-312 0 0,0-1-1 0 0,0 1 1 0 0,-1-1-1 0 0,0 1 1 0 0,0 1-1 0 0,-1-1 1 0 0,2 17-1 0 0,-4-21-182 0 0,-1 0-1 0 0,0 0 0 0 0,0 0 0 0 0,-1 1 0 0 0,1-1 0 0 0,-4 11 0 0 0,4-15 202 0 0,-1 0 0 0 0,0 0 0 0 0,1 0 0 0 0,-1 0 1 0 0,0 0-1 0 0,0 0 0 0 0,0 0 0 0 0,0 0 0 0 0,-1 0 0 0 0,1-1 0 0 0,0 1 0 0 0,-1 0 0 0 0,1-1 0 0 0,-1 1 0 0 0,0-1 0 0 0,1 0 0 0 0,-1 1 0 0 0,0-1 0 0 0,0 0 0 0 0,0 0 0 0 0,-2 1 0 0 0,-1-2-119 0 0,8-3 1953 0 0,11-8-1362 0 0,-10 9 368 0 0,2 0-422 0 0,18-7-1 0 0,-18 7-41 0 0,0-1-174 0 0,20-6-69 0 0,18-8-557 0 0,-37 14-170 0 0</inkml:trace>
+  <inkml:trace contextRef="#ctx0" brushRef="#br0" timeOffset="2715.78">1418 55 20735 0 0,'0'0'3289'0'0,"1"3"-2737"0"0,53 260 3946 0 0,-38-206-8048 0 0</inkml:trace>
+  <inkml:trace contextRef="#ctx0" brushRef="#br0" timeOffset="2716.78">1595 19 23039 0 0,'-1'13'921'0'0,"1"0"-1"0"0,1 0 0 0 0,0 0 1 0 0,1 0-1 0 0,4 17 1 0 0,0 4-193 0 0,6 55 777 0 0,10 63-2636 0 0,-17-130-286 0 0</inkml:trace>
+  <inkml:trace contextRef="#ctx0" brushRef="#br0" timeOffset="3116.1">1818 108 20271 0 0,'-1'0'88'0'0,"1"0"0"0"0,-1 1 1 0 0,0-1-1 0 0,1 0 0 0 0,-1 1 0 0 0,0-1 0 0 0,1 1 0 0 0,-1-1 0 0 0,1 1 0 0 0,-1-1 0 0 0,1 1 1 0 0,-1-1-1 0 0,1 1 0 0 0,-1 0 0 0 0,1-1 0 0 0,-1 1 0 0 0,1 0 0 0 0,0-1 0 0 0,0 1 1 0 0,-1 0-1 0 0,1-1 0 0 0,0 1 0 0 0,0 0 0 0 0,0 0 0 0 0,-1-1 0 0 0,1 1 0 0 0,0 0 0 0 0,0 0 1 0 0,0-1-1 0 0,1 1 0 0 0,-1 0 0 0 0,0 0 0 0 0,0 4 580 0 0,2 17 126 0 0,0 0-1 0 0,1 0 1 0 0,2-1-1 0 0,0 0 1 0 0,14 36-1 0 0,-9-38-379 0 0,-7-15-342 0 0,-1 0 321 0 0,5-7-345 0 0,21-7-197 0 0,-27 9 119 0 0,1 0 0 0 0,-1 0 1 0 0,0 0-1 0 0,0-1 0 0 0,1 1 1 0 0,-1 0-1 0 0,0 0 0 0 0,0-1 0 0 0,0 1 1 0 0,0-1-1 0 0,-1 1 0 0 0,1-1 1 0 0,0 1-1 0 0,0-3 0 0 0,5-22-491 0 0,-4 19 297 0 0,0-3-102 0 0,-1 1-1 0 0,1 0 0 0 0,-2 0 1 0 0,1-1-1 0 0,-1 1 1 0 0,-2-10-1 0 0,2 17 235 0 0,0-1-1 0 0,-1 1 1 0 0,1-1-1 0 0,-1 0 0 0 0,0 1 1 0 0,0 0-1 0 0,0-1 1 0 0,0 1-1 0 0,0 0 1 0 0,-1-1-1 0 0,1 1 1 0 0,-1 0-1 0 0,1 0 1 0 0,-1 0-1 0 0,0 0 1 0 0,0 0-1 0 0,0 1 0 0 0,0-1 1 0 0,0 0-1 0 0,0 1 1 0 0,0 0-1 0 0,-1-1 1 0 0,1 1-1 0 0,0 0 1 0 0,-6-1-1 0 0,5 1-11 0 0,-1 0-1 0 0,0 0 1 0 0,1 1 0 0 0,-1-1-1 0 0,0 1 1 0 0,0 0 0 0 0,1 0-1 0 0,-6 1 1 0 0,7-1 38 0 0,1 1 0 0 0,0-1 0 0 0,0 0 0 0 0,-1 1 0 0 0,1-1 0 0 0,0 1 0 0 0,0-1 0 0 0,0 1 0 0 0,0-1 0 0 0,0 1 0 0 0,0 0 0 0 0,0 0 0 0 0,0-1 1 0 0,0 1-1 0 0,0 0 0 0 0,0 0 0 0 0,0 0 0 0 0,1 0 0 0 0,-1 0 0 0 0,0 0 0 0 0,1 0 0 0 0,-1 0 0 0 0,1 0 0 0 0,-1 1 0 0 0,1-1 0 0 0,-1 0 0 0 0,1 0 0 0 0,-1 3 0 0 0,4 10-2404 0 0</inkml:trace>
+  <inkml:trace contextRef="#ctx0" brushRef="#br0" timeOffset="3496.53">2042 1 21191 0 0,'-1'1'325'0'0,"-6"14"1694"0"0,2-1-988 0 0,1 1 1 0 0,0-1-1 0 0,2 0 0 0 0,-1 1 0 0 0,2 0 0 0 0,0 0 1 0 0,1 18-1 0 0,1-17-616 0 0,5 25 0 0 0,-1-21-367 0 0,6 5-48 0 0,3-7-53 0 0,-14-18 47 0 0,0 0 0 0 0,0 0 0 0 0,0 1 0 0 0,1-1 1 0 0,-1 0-1 0 0,0 0 0 0 0,0 0 0 0 0,0 0 0 0 0,0 0 0 0 0,0 1 1 0 0,0-1-1 0 0,1 0 0 0 0,-1 0 0 0 0,0 0 0 0 0,0 0 1 0 0,0 0-1 0 0,1 0 0 0 0,-1 0 0 0 0,0 0 0 0 0,0 0 0 0 0,0 0 1 0 0,0 0-1 0 0,1 0 0 0 0,-1 1 0 0 0,0-1 0 0 0,0 0 0 0 0,0 0 1 0 0,1-1-1 0 0,-1 1 0 0 0,0 0 0 0 0,0 0 0 0 0,0 0 1 0 0,1 0-1 0 0,-1 0 0 0 0,0 0 0 0 0,0 0 0 0 0,0 0 0 0 0,0 0 1 0 0,1 0-1 0 0,-1 0 0 0 0,0 0 0 0 0,0-1 0 0 0,0 1 1 0 0,0 0-1 0 0,0 0 0 0 0,1 0 0 0 0,-1 0 0 0 0,0-1 0 0 0,19-11-411 0 0,-18 12 380 0 0,-1-1 0 0 0,1 1 0 0 0,0-1 0 0 0,0 1 0 0 0,0-1 0 0 0,-1 1 0 0 0,1-1 0 0 0,0 1 0 0 0,-1-1 0 0 0,1 0 0 0 0,-1 1 0 0 0,1-1 0 0 0,-1 0 0 0 0,1 0 0 0 0,-1 1 0 0 0,1-1 0 0 0,-1 0 0 0 0,0 0 0 0 0,1 0 0 0 0,-1-1 0 0 0,1-1-103 0 0,3-6-153 0 0,0-1 0 0 0,0-1 1 0 0,-1 1-1 0 0,-1 0 0 0 0,0-1 1 0 0,0 1-1 0 0,-1-1 0 0 0,0 0 1 0 0,-1-16-1 0 0,-1 20 182 0 0,1 1 0 0 0,-1 0 0 0 0,0 0-1 0 0,0 0 1 0 0,-1 0 0 0 0,0 0 0 0 0,0 0 0 0 0,-5-10 0 0 0,6 13 40 0 0,-1 0 1 0 0,0 1-1 0 0,0-1 1 0 0,0 1 0 0 0,0-1-1 0 0,0 1 1 0 0,-1 0 0 0 0,1 0-1 0 0,0 0 1 0 0,-1 0 0 0 0,0 0-1 0 0,1 0 1 0 0,-1 1 0 0 0,0-1-1 0 0,0 1 1 0 0,0 0-1 0 0,0 0 1 0 0,-6-1 0 0 0,-4 0-433 0 0</inkml:trace>
+</inkml:ink>
+</file>
+
+<file path=word/ink/ink12.xml><?xml version="1.0" encoding="utf-8"?>
+<inkml:ink xmlns:inkml="http://www.w3.org/2003/InkML">
+  <inkml:definitions>
+    <inkml:context xml:id="ctx0">
+      <inkml:inkSource xml:id="inkSrc0">
+        <inkml:traceFormat>
+          <inkml:channel name="X" type="integer" min="-2.14748E9" max="2.14748E9" units="cm"/>
+          <inkml:channel name="Y" type="integer" min="-2.14748E9" max="2.14748E9" units="cm"/>
+          <inkml:channel name="F" type="integer" max="32767" units="dev"/>
+          <inkml:channel name="OA" type="integer" max="360" units="deg"/>
+          <inkml:channel name="OE" type="integer" max="90" units="deg"/>
+        </inkml:traceFormat>
+        <inkml:channelProperties>
+          <inkml:channelProperty channel="X" name="resolution" value="1000" units="1/cm"/>
+          <inkml:channelProperty channel="Y" name="resolution" value="1000" units="1/cm"/>
+          <inkml:channelProperty channel="F" name="resolution" value="0" units="1/dev"/>
+          <inkml:channelProperty channel="OA" name="resolution" value="1000" units="1/deg"/>
+          <inkml:channelProperty channel="OE" name="resolution" value="1000" units="1/deg"/>
+        </inkml:channelProperties>
+      </inkml:inkSource>
+      <inkml:timestamp xml:id="ts0" timeString="2024-04-17T15:48:32.202"/>
+    </inkml:context>
+    <inkml:brush xml:id="br0">
+      <inkml:brushProperty name="width" value="0.025" units="cm"/>
+      <inkml:brushProperty name="height" value="0.025" units="cm"/>
+      <inkml:brushProperty name="color" value="#E71224"/>
+    </inkml:brush>
+  </inkml:definitions>
+  <inkml:trace contextRef="#ctx0" brushRef="#br0">60 103 13823 0 0,'-2'2'593'0'0,"-1"0"0"0"0,1 1-1 0 0,-1 0 1 0 0,1 0-1 0 0,0 0 1 0 0,0 0 0 0 0,0 0-1 0 0,1 0 1 0 0,-1 0 0 0 0,-1 4-1 0 0,0-1-281 0 0,-2 4-10 0 0,0 0 1 0 0,1 1-1 0 0,0-1 1 0 0,1 1 0 0 0,0 0-1 0 0,0 0 1 0 0,1 0 0 0 0,1 0-1 0 0,-1 0 1 0 0,2 0 0 0 0,0 0-1 0 0,1 13 1 0 0,-1-23 219 0 0,7 1-457 0 0,-5-1-57 0 0,1 0-1 0 0,0 0 1 0 0,0 0 0 0 0,0-1-1 0 0,0 0 1 0 0,-1 1 0 0 0,7-1-1 0 0,-7-1-5 0 0,1-1 0 0 0,-1 1 0 0 0,1 0 0 0 0,-1-1 0 0 0,1 0 0 0 0,-1 1 0 0 0,0-1 0 0 0,0 0-1 0 0,0 0 1 0 0,0 0 0 0 0,0 0 0 0 0,-1-1 0 0 0,1 1 0 0 0,1-3 0 0 0,23-40-4 0 0,-23 38 3 0 0,3-3-106 0 0,-1-1-1 0 0,0 0 1 0 0,-1 0-1 0 0,0 0 0 0 0,-1-1 1 0 0,0 1-1 0 0,-1-1 1 0 0,0 0-1 0 0,0-12 1 0 0,-2 23 62 0 0,0 0 0 0 0,0 0 0 0 0,0 0-1 0 0,0-1 1 0 0,0 1 0 0 0,0 0 0 0 0,0 0 0 0 0,-1 0 0 0 0,1 0 0 0 0,0 0 0 0 0,-1 0 0 0 0,1 0 0 0 0,-1 0-1 0 0,1 0 1 0 0,-1 0 0 0 0,1 0 0 0 0,-1 0 0 0 0,0 0 0 0 0,1 1 0 0 0,-1-1 0 0 0,0 0 0 0 0,-1-1 0 0 0,0 2 0 0 0,1-1 0 0 0,0 1 1 0 0,0 0-1 0 0,0 0 0 0 0,0 0 1 0 0,0 0-1 0 0,-1 0 1 0 0,1 0-1 0 0,0 0 0 0 0,0 0 1 0 0,0 0-1 0 0,0 1 1 0 0,0-1-1 0 0,0 0 0 0 0,-1 1 1 0 0,1-1-1 0 0,-1 2 1 0 0,-5 1-214 0 0,0 2 1 0 0,1-1 0 0 0,-1 1 0 0 0,1 0 0 0 0,-6 6 0 0 0,6-4-858 0 0,-1 1-3867 0 0,3-2-1363 0 0</inkml:trace>
+  <inkml:trace contextRef="#ctx0" brushRef="#br0" timeOffset="382.6">192 88 12895 0 0,'0'0'1636'0'0,"3"4"-61"0"0,16 22 2617 0 0,2 6-1816 0 0,69 89 2516 0 0,-87-116-4487 0 0,2-1-284 0 0,12 14-206 0 0,-13-14-406 0 0,1 0-138 0 0,13 11-1666 0 0</inkml:trace>
+  <inkml:trace contextRef="#ctx0" brushRef="#br0" timeOffset="383.6">317 59 17567 0 0,'-2'0'258'0'0,"0"0"0"0"0,0 0 0 0 0,0 0 1 0 0,0 1-1 0 0,1-1 0 0 0,-1 1 0 0 0,0-1 0 0 0,0 1 0 0 0,0 0 0 0 0,0 0 0 0 0,0 0 0 0 0,1 0 0 0 0,-1 0 0 0 0,1 0 1 0 0,-1 0-1 0 0,0 1 0 0 0,1-1 0 0 0,0 1 0 0 0,-1-1 0 0 0,1 1 0 0 0,0-1 0 0 0,0 1 0 0 0,0 0 0 0 0,0-1 0 0 0,0 1 0 0 0,0 0 1 0 0,0 0-1 0 0,1 0 0 0 0,-1 2 0 0 0,-7 27 611 0 0,-7 53 1 0 0,7-6-3717 0 0,8-78 2839 0 0,-2 24-8715 0 0</inkml:trace>
+  <inkml:trace contextRef="#ctx0" brushRef="#br0" timeOffset="763.31">490 70 20271 0 0,'-1'1'704'0'0,"0"3"876"0"0,10 3 3759 0 0,13 8-5147 0 0,-21-14-183 0 0,1 0 0 0 0,-1 0 1 0 0,0 0-1 0 0,0 0 0 0 0,0 0 0 0 0,0 1 1 0 0,-1-1-1 0 0,1 0 0 0 0,0 1 0 0 0,0-1 1 0 0,-1 0-1 0 0,1 1 0 0 0,-1-1 1 0 0,1 1-1 0 0,-1-1 0 0 0,0 1 0 0 0,1-1 1 0 0,-1 2-1 0 0,-2 24-436 0 0,1-24 342 0 0,-1 6-224 0 0,-1 1-1 0 0,0-1 1 0 0,0 0 0 0 0,-7 13 0 0 0,-6 15-1125 0 0,15-36 1289 0 0,2 0 133 0 0,-1-1-1 0 0,0 0 0 0 0,0 0 0 0 0,0 0 0 0 0,1 0 0 0 0,-1 0 1 0 0,0 0-1 0 0,0 0 0 0 0,0 0 0 0 0,1 1 0 0 0,-1-1 0 0 0,0 0 0 0 0,0 0 1 0 0,1 0-1 0 0,-1 0 0 0 0,0 0 0 0 0,0 0 0 0 0,1 0 0 0 0,-1-1 0 0 0,0 1 1 0 0,0 0-1 0 0,1 0 0 0 0,-1 0 0 0 0,0 0 0 0 0,0 0 0 0 0,0 0 0 0 0,1 0 1 0 0,-1 0-1 0 0,0-1 0 0 0,0 1 0 0 0,0 0 0 0 0,1 0 0 0 0,-1 0 0 0 0,20-9 193 0 0,-15 7 235 0 0,1 0-167 0 0,0 0-141 0 0,-4 1-10 0 0,0 0 0 0 0,0 1 0 0 0,0-1 0 0 0,1 0 1 0 0,-1 1-1 0 0,0 0 0 0 0,0-1 0 0 0,1 1 0 0 0,-1 0 0 0 0,5 1 0 0 0,27-1 471 0 0,-32 3-479 0 0,-1-1-83 0 0,0 0-1 0 0,0 0 1 0 0,0 0 0 0 0,-1 0-1 0 0,1 0 1 0 0,-1 1-1 0 0,1-1 1 0 0,-1 0 0 0 0,0 0-1 0 0,0 0 1 0 0,0 1 0 0 0,0-1-1 0 0,0 0 1 0 0,0 0 0 0 0,-1 0-1 0 0,1 0 1 0 0,-1 0-1 0 0,0 1 1 0 0,1-1 0 0 0,-1 0-1 0 0,0 0 1 0 0,0 0 0 0 0,0-1-1 0 0,0 1 1 0 0,-1 0-1 0 0,-2 3 1 0 0,1-1-144 0 0,0 0 0 0 0,-1 0-1 0 0,0 0 1 0 0,0-1 0 0 0,-6 6 0 0 0,9-9 38 0 0,0 1-1 0 0,0 0 1 0 0,0-1 0 0 0,0 1 0 0 0,0-1 0 0 0,0 1 0 0 0,0-1 0 0 0,0 1-1 0 0,0-1 1 0 0,0 0 0 0 0,0 1 0 0 0,0-1 0 0 0,0 0 0 0 0,0 0-1 0 0,0 0 1 0 0,0 0 0 0 0,-1 0 0 0 0,1 0 0 0 0,0 0 0 0 0,0 0 0 0 0,0-1-1 0 0,0 1 1 0 0,0 0 0 0 0,0 0 0 0 0,0-1 0 0 0,0 1 0 0 0,0-1-1 0 0,0 1 1 0 0,0-1 0 0 0,0 0 0 0 0,0 1 0 0 0,0-1 0 0 0,0-1-1 0 0,-4-3-8144 0 0</inkml:trace>
+  <inkml:trace contextRef="#ctx0" brushRef="#br0" timeOffset="1126.13">677 0 20271 0 0,'0'0'5449'0'0,"6"4"-4770"0"0,18 11 1 0 0,-18-11 583 0 0,-4 0-1015 0 0,9 15-47 0 0,-9-13-297 0 0,-1-1 0 0 0,1 1-1 0 0,-1 0 1 0 0,-1-1 0 0 0,1 1 0 0 0,-1 0 0 0 0,0 0-1 0 0,-1-1 1 0 0,1 1 0 0 0,-1 0 0 0 0,0-1-1 0 0,-3 9 1 0 0,3-7-133 0 0,-1 0 0 0 0,1 1-1 0 0,0-1 1 0 0,1 1 0 0 0,0 13-1 0 0,0-20 114 0 0,7-2 10 0 0,19-4 322 0 0,-20 3 25 0 0,-1 1-1 0 0,-1-2-148 0 0,-2 2-43 0 0,-1 0 0 0 0,0 0 0 0 0,1 1 0 0 0,-1-1-1 0 0,1 0 1 0 0,-1 1 0 0 0,1-1 0 0 0,0 1-1 0 0,-1 0 1 0 0,1-1 0 0 0,-1 1 0 0 0,1 0 0 0 0,0 0-1 0 0,1 0 1 0 0,28-2 655 0 0,-26 5-543 0 0,15 12-29 0 0,-19-15-126 0 0,-1 0-1 0 0,1 0 0 0 0,-1 1 0 0 0,0-1 0 0 0,1 0 1 0 0,-1 0-1 0 0,0 0 0 0 0,0 1 0 0 0,1-1 1 0 0,-1 0-1 0 0,0 1 0 0 0,0-1 0 0 0,1 0 0 0 0,-1 0 1 0 0,0 1-1 0 0,0-1 0 0 0,0 0 0 0 0,1 1 0 0 0,-1-1 1 0 0,0 0-1 0 0,0 1 0 0 0,1 5 54 0 0,0 1 0 0 0,-1-1-1 0 0,0 0 1 0 0,0 0 0 0 0,0 0 0 0 0,-1 0 0 0 0,0 0-1 0 0,0 0 1 0 0,0 0 0 0 0,-1 0 0 0 0,0 0 0 0 0,0-1-1 0 0,0 1 1 0 0,-6 8 0 0 0,2-3-605 0 0,-1-1 0 0 0,-10 13 0 0 0,-19 15-7480 0 0,23-25-496 0 0</inkml:trace>
+  <inkml:trace contextRef="#ctx0" brushRef="#br0" timeOffset="1547.69">104 691 18431 0 0,'-1'1'183'0'0,"0"0"0"0"0,0 0 0 0 0,0 1 0 0 0,0-1 0 0 0,0 0 0 0 0,0 0 0 0 0,0 1 0 0 0,1-1 0 0 0,-1 0 0 0 0,1 1 0 0 0,-1-1 0 0 0,1 1 0 0 0,-1-1 0 0 0,1 1 0 0 0,0-1 0 0 0,-1 1 0 0 0,1-1 0 0 0,0 1 0 0 0,0-1 0 0 0,0 1 0 0 0,1-1 0 0 0,-1 4 0 0 0,2 6 350 0 0,0-1 1 0 0,3 12-1 0 0,-3-14-303 0 0,2 5 328 0 0,1 1-1 0 0,11 20 1 0 0,-13-29-271 0 0,1-1-31 0 0,13 11-107 0 0,-13-11 55 0 0,2-5-124 0 0,21-7-64 0 0,-24 6-53 0 0,0 0 0 0 0,0 0 0 0 0,0-1 0 0 0,0 1 0 0 0,-1-1 0 0 0,1 1 0 0 0,-1-1 0 0 0,0 0 0 0 0,0 0 0 0 0,0 0 0 0 0,0 0 0 0 0,0 0 0 0 0,-1 0 0 0 0,1-1 0 0 0,1-4 0 0 0,-1 0-92 0 0,1 0-1 0 0,-2 0 1 0 0,1 0-1 0 0,-1 0 0 0 0,0-13 1 0 0,-1 18 7 0 0,0 0 0 0 0,0 0 0 0 0,-1 0 0 0 0,1 0 0 0 0,-1 0 0 0 0,0 0 0 0 0,0 0 0 0 0,0 0 0 0 0,0 0 0 0 0,-1 0-1 0 0,1 1 1 0 0,-1-1 0 0 0,1 1 0 0 0,-1-1 0 0 0,0 1 0 0 0,0-1 0 0 0,0 1 0 0 0,-1 0 0 0 0,1 0 0 0 0,0 0 0 0 0,-1 0 0 0 0,1 0 0 0 0,-1 1 0 0 0,0-1 0 0 0,1 1 0 0 0,-1 0 0 0 0,-4-2 0 0 0,4 2-104 0 0,-1 0 0 0 0,0 0 0 0 0,1 0-1 0 0,-1 1 1 0 0,0-1 0 0 0,0 1 0 0 0,1 0 0 0 0,-1 0 0 0 0,0 1-1 0 0,0-1 1 0 0,1 1 0 0 0,-1-1 0 0 0,0 1 0 0 0,1 0 0 0 0,-1 0-1 0 0,1 1 1 0 0,-1-1 0 0 0,1 1 0 0 0,-1 0 0 0 0,1 0 0 0 0,0 0-1 0 0,-3 3 1 0 0,4-3 121 0 0,1-1 1 0 0,-1 1-1 0 0,1 0 0 0 0,0 0 0 0 0,0 0 1 0 0,0 0-1 0 0,0 0 0 0 0,0 0 0 0 0,0 1 1 0 0,0-1-1 0 0,1 0 0 0 0,-1 0 0 0 0,1 0 0 0 0,0 1 1 0 0,-1-1-1 0 0,1 0 0 0 0,0 1 0 0 0,1-1 1 0 0,-1 0-1 0 0,0 1 0 0 0,1-1 0 0 0,-1 0 1 0 0,1 0-1 0 0,-1 0 0 0 0,3 4 0 0 0,-2-3-207 0 0,4 1-1185 0 0,17 16-3078 0 0</inkml:trace>
+  <inkml:trace contextRef="#ctx0" brushRef="#br0" timeOffset="1916.69">298 657 12895 0 0,'0'0'7467'0'0,"8"3"-5443"0"0,2 0-1526 0 0,-6-2-266 0 0,0 1 1 0 0,0-1 0 0 0,0 1-1 0 0,0-1 1 0 0,0 1-1 0 0,0 1 1 0 0,5 3-1 0 0,-2-2 92 0 0,18 13 1231 0 0,-6-2-843 0 0,-14-12-83 0 0,1 2-18 0 0,17 15-63 0 0,-17-15-253 0 0,-2-2-115 0 0,13 13-20 0 0,-13-12-87 0 0,-1 0-337 0 0,2 0 100 0 0,9 15-1780 0 0,-2-2 1091 0 0,-9-12-1603 0 0</inkml:trace>
+  <inkml:trace contextRef="#ctx0" brushRef="#br0" timeOffset="1917.69">413 598 13359 0 0,'0'-1'177'0'0,"0"1"0"0"0,0 0-1 0 0,0 0 1 0 0,0 0 0 0 0,0-1 0 0 0,0 1-1 0 0,-1 0 1 0 0,1 0 0 0 0,0 0 0 0 0,0-1-1 0 0,0 1 1 0 0,0 0 0 0 0,-1 0-1 0 0,1 0 1 0 0,0 0 0 0 0,0 0 0 0 0,0 0-1 0 0,-1-1 1 0 0,1 1 0 0 0,0 0 0 0 0,0 0-1 0 0,-1 0 1 0 0,1 0 0 0 0,0 0-1 0 0,0 0 1 0 0,0 0 0 0 0,-1 0 0 0 0,1 0-1 0 0,0 0 1 0 0,0 0 0 0 0,-1 0 0 0 0,1 0-1 0 0,0 0 1 0 0,0 0 0 0 0,-1 0-1 0 0,1 1 1 0 0,-7 7 3148 0 0,-2 16-1374 0 0,-1 23-1490 0 0,2 2 1 0 0,-1 52 0 0 0,6-74-861 0 0,2 1-218 0 0</inkml:trace>
+  <inkml:trace contextRef="#ctx0" brushRef="#br0" timeOffset="2348.45">577 681 18431 0 0,'-2'-1'359'0'0,"2"0"-186"0"0,-1 1 0 0 0,0 0 0 0 0,1-1 0 0 0,-1 1 0 0 0,0 0 1 0 0,1-1-1 0 0,-1 1 0 0 0,0-1 0 0 0,1 1 0 0 0,-1-1 0 0 0,1 0 0 0 0,-1 1 0 0 0,1-1 0 0 0,-1 0 0 0 0,1 1 0 0 0,-1-1 1 0 0,1 0-1 0 0,0 1 0 0 0,0-1 0 0 0,-1 0 0 0 0,1 0 0 0 0,0 1 0 0 0,0-1 0 0 0,0 0 0 0 0,-1 0 0 0 0,1 1 0 0 0,1-3 2808 0 0,5 5-2581 0 0,21 8-105 0 0,-20-7-27 0 0,-3 1-28 0 0,14 13-101 0 0,-17-16-129 0 0,0-1-1 0 0,0 1 1 0 0,0 0 0 0 0,0 0 0 0 0,0 0 0 0 0,0 0-1 0 0,0 0 1 0 0,-1 0 0 0 0,1 0 0 0 0,0 1 0 0 0,-1-1-1 0 0,1 0 1 0 0,-1 0 0 0 0,1 2 0 0 0,1 1 16 0 0,-1-1 25 0 0,1 2-123 0 0,0 2-58 0 0,0 1 1 0 0,-1-1-1 0 0,0 1 1 0 0,0-1 0 0 0,0 1-1 0 0,-1-1 1 0 0,-1 1-1 0 0,-1 14 1 0 0,1-18 55 0 0,1-1 0 0 0,-1 1 0 0 0,0-1 0 0 0,0 1 0 0 0,0-1 1 0 0,0 0-1 0 0,-1 0 0 0 0,1 1 0 0 0,-1-1 0 0 0,0 0 0 0 0,0 0 0 0 0,0-1 0 0 0,0 1 0 0 0,0 0 0 0 0,-1-1 0 0 0,0 1 0 0 0,1-1 1 0 0,-1 0-1 0 0,0 0 0 0 0,0 0 0 0 0,0 0 0 0 0,0 0 0 0 0,-4 1 0 0 0,7-3 69 0 0,-1 0 0 0 0,1 0 0 0 0,-1 0 0 0 0,1 1 1 0 0,-1-1-1 0 0,1 0 0 0 0,-1 0 0 0 0,0 0 0 0 0,1 0 0 0 0,-1 0 0 0 0,1 0 0 0 0,-1 0 0 0 0,1 0 0 0 0,-1 0 0 0 0,0-1 0 0 0,1 1 0 0 0,-1 0 0 0 0,0-1 1 0 0,1 1 8 0 0,0 0 1 0 0,-1 0-1 0 0,1-1 1 0 0,0 1-1 0 0,0 0 1 0 0,0 0-1 0 0,0 0 1 0 0,0-1-1 0 0,0 1 1 0 0,0 0 0 0 0,0 0-1 0 0,0-1 1 0 0,0 1-1 0 0,0 0 1 0 0,0 0-1 0 0,0-1 1 0 0,0 1-1 0 0,0 0 1 0 0,0 0-1 0 0,0-1 1 0 0,0 1-1 0 0,0 0 1 0 0,0 0 0 0 0,0-1-1 0 0,0 1 1 0 0,0 0-1 0 0,0 0 1 0 0,0 0-1 0 0,1-1 1 0 0,-1 1-1 0 0,0 0 1 0 0,0 0-1 0 0,0 0 1 0 0,0-1-1 0 0,1 1 1 0 0,-1 0 0 0 0,0 0-1 0 0,0 0 1 0 0,1-1-1 0 0,-1 1 652 0 0,5-2-397 0 0,16-8 77 0 0,-16 8 405 0 0,2 1-385 0 0,33-5 555 0 0,-2 1-874 0 0,-5-1-101 0 0,-27 5-276 0 0,0 0-148 0 0,19-5-1756 0 0,-19 5-6884 0 0</inkml:trace>
+  <inkml:trace contextRef="#ctx0" brushRef="#br0" timeOffset="2734.28">848 678 21191 0 0,'-1'0'103'0'0,"1"0"0"0"0,-1 0 0 0 0,0-1-1 0 0,1 1 1 0 0,-1 0 0 0 0,0 0 0 0 0,1-1 0 0 0,-1 1-1 0 0,0-1 1 0 0,1 1 0 0 0,-1-1 0 0 0,1 1 0 0 0,-1-1-1 0 0,0 1 1 0 0,1-1 0 0 0,0 1 0 0 0,-1-1 0 0 0,1 1-1 0 0,-1-1 1 0 0,1 0 0 0 0,0 1 0 0 0,-1-1 0 0 0,1 0 0 0 0,0 0-1 0 0,0 1 1 0 0,-1-1 0 0 0,1 0 0 0 0,0 1 0 0 0,0-1-1 0 0,0 0 1 0 0,0 0 0 0 0,0 1 0 0 0,0-1 0 0 0,0 0-1 0 0,0 0 1 0 0,0 1 0 0 0,1-1 0 0 0,-1 0 0 0 0,0 0-1 0 0,0 1 1 0 0,1-1 0 0 0,-1 0 0 0 0,0 1 0 0 0,1-1-1 0 0,-1 0 1 0 0,1 0 0 0 0,2-4 445 0 0,0 1 0 0 0,0 0 0 0 0,0-1 0 0 0,5-4 0 0 0,-8 9-536 0 0,3-2 1296 0 0,3 0-916 0 0,17-3-28 0 0,-17 3 140 0 0,-2 7-393 0 0,15 12-14 0 0,-13-8-30 0 0,-4-1-296 0 0,0 0 0 0 0,0 1-1 0 0,-1 0 1 0 0,-1-1 0 0 0,0 1 0 0 0,0-1 0 0 0,0 1 0 0 0,-1 0 0 0 0,0-1 0 0 0,-1 1 0 0 0,0-1 0 0 0,0 0 0 0 0,-1 0 0 0 0,0 0 0 0 0,-1 0-1 0 0,1 0 1 0 0,-1 0 0 0 0,-1-1 0 0 0,0 0 0 0 0,-7 9 0 0 0,7-10-82 0 0,4-5 215 0 0,0 1 0 0 0,-1-1 0 0 0,1 1 0 0 0,0 0 0 0 0,0-1 0 0 0,0 1 0 0 0,0 0 0 0 0,0-1 0 0 0,0 1-1 0 0,0 0 1 0 0,1 0 0 0 0,-2 3 0 0 0,2-5-29 0 0,7-1 25 0 0,31-6 813 0 0,-8 0-510 0 0,-22 5-89 0 0,-1 0-32 0 0,23-6-9 0 0,-22 6-60 0 0,-2 0-246 0 0,20-6-108 0 0,-19 6-1650 0 0</inkml:trace>
+</inkml:ink>
+</file>
+
+<file path=word/ink/ink13.xml><?xml version="1.0" encoding="utf-8"?>
+<inkml:ink xmlns:inkml="http://www.w3.org/2003/InkML">
+  <inkml:definitions>
+    <inkml:context xml:id="ctx0">
+      <inkml:inkSource xml:id="inkSrc0">
+        <inkml:traceFormat>
+          <inkml:channel name="X" type="integer" min="-2.14748E9" max="2.14748E9" units="cm"/>
+          <inkml:channel name="Y" type="integer" min="-2.14748E9" max="2.14748E9" units="cm"/>
+          <inkml:channel name="F" type="integer" max="32767" units="dev"/>
+          <inkml:channel name="OA" type="integer" max="360" units="deg"/>
+          <inkml:channel name="OE" type="integer" max="90" units="deg"/>
+        </inkml:traceFormat>
+        <inkml:channelProperties>
+          <inkml:channelProperty channel="X" name="resolution" value="1000" units="1/cm"/>
+          <inkml:channelProperty channel="Y" name="resolution" value="1000" units="1/cm"/>
+          <inkml:channelProperty channel="F" name="resolution" value="0" units="1/dev"/>
+          <inkml:channelProperty channel="OA" name="resolution" value="1000" units="1/deg"/>
+          <inkml:channelProperty channel="OE" name="resolution" value="1000" units="1/deg"/>
+        </inkml:channelProperties>
+      </inkml:inkSource>
+      <inkml:timestamp xml:id="ts0" timeString="2024-04-17T15:48:30.046"/>
+    </inkml:context>
+    <inkml:brush xml:id="br0">
+      <inkml:brushProperty name="width" value="0.025" units="cm"/>
+      <inkml:brushProperty name="height" value="0.025" units="cm"/>
+      <inkml:brushProperty name="color" value="#E71224"/>
+    </inkml:brush>
+  </inkml:definitions>
+  <inkml:trace contextRef="#ctx0" brushRef="#br0">322 107 3679 0 0,'0'0'649'0'0,"-1"-1"0"0"0,1 1 0 0 0,-1-1-1 0 0,1 1 1 0 0,-1-1 0 0 0,1 1-1 0 0,-1-1 1 0 0,1 1 0 0 0,0-1-1 0 0,-1 0 1 0 0,1 1 0 0 0,0-1 0 0 0,0 0-1 0 0,0 1 1 0 0,-1-1 0 0 0,1 0-1 0 0,0 1 1 0 0,0-1 0 0 0,0 0-1 0 0,0 1 1 0 0,0-2 0 0 0,0 1-395 0 0,0 0 0 0 0,0 0-1 0 0,0 1 1 0 0,0-1 0 0 0,0 0 0 0 0,0 0 0 0 0,-1 0-1 0 0,1 1 1 0 0,0-1 0 0 0,0 0 0 0 0,-1 0 0 0 0,1 0-1 0 0,0 1 1 0 0,-1-1 0 0 0,1 0 0 0 0,-1 1 0 0 0,1-1-1 0 0,-1 0 1 0 0,1 1 0 0 0,-1-1 0 0 0,0 1 0 0 0,1-1-1 0 0,-1 1 1 0 0,0-1 0 0 0,0 0 0 0 0,-6-2 302 0 0,0 0 0 0 0,0-1 0 0 0,0 0 0 0 0,1 0 0 0 0,-1 0 0 0 0,-8-9 0 0 0,10 9-570 0 0,0 0 0 0 0,-1 0 0 0 0,1 1 0 0 0,-1 0 0 0 0,0 0-1 0 0,0 1 1 0 0,0-1 0 0 0,0 1 0 0 0,-13-2 0 0 0,2 1-56 0 0,0 1-1 0 0,-26 1 1 0 0,39 1 66 0 0,1 1-1 0 0,0 0 1 0 0,0 0 0 0 0,-1 0 0 0 0,1 0-1 0 0,0 0 1 0 0,0 0 0 0 0,0 1 0 0 0,0 0-1 0 0,0-1 1 0 0,1 1 0 0 0,-1 0 0 0 0,0 0 0 0 0,1 1-1 0 0,-1-1 1 0 0,-1 3 0 0 0,-5 6-49 0 0,0 0 1 0 0,-10 17-1 0 0,17-26-1 0 0,1 1 0 0 0,-1 0 1 0 0,1 0-1 0 0,-1 0 0 0 0,1 0 0 0 0,0 0 0 0 0,0 0 0 0 0,0 0 0 0 0,1 0 0 0 0,-1 0 0 0 0,1 0 0 0 0,0 0 0 0 0,0 1 0 0 0,0 2 0 0 0,4 62 28 0 0,-1-43-161 0 0,-2 34-1 0 0,-2 99 113 0 0,5-102 72 0 0,10 121-47 0 0,6-25-196 0 0,1 211 1 0 0,-13-149 245 0 0,-1-76 0 0 0,-3-62 20 0 0,2 25 99 0 0,-6-97-101 0 0,1 0 0 0 0,0 0 1 0 0,0-1-1 0 0,1 1 0 0 0,-1 0 0 0 0,1-1 1 0 0,-1 1-1 0 0,1-1 0 0 0,1 1 0 0 0,-1-1 1 0 0,4 5-1 0 0,4 6 16 0 0,3 4 44 0 0,-9-14-1 0 0,-1-1 56 0 0,0 0-5 0 0,11 11-5 0 0,-10-11 73 0 0,1 0-107 0 0,17 10 0 0 0,-17-10 214 0 0,1-1-200 0 0,20 9-6 0 0,-20-9 187 0 0,1-1-209 0 0,18 4-10 0 0,-19-4 63 0 0,1-2-75 0 0,1 0-67 0 0,-4 0-153 0 0,0 0-1 0 0,0 0 0 0 0,0 1 1 0 0,8-1-1 0 0</inkml:trace>
+</inkml:ink>
+</file>
+
+<file path=word/ink/ink14.xml><?xml version="1.0" encoding="utf-8"?>
+<inkml:ink xmlns:inkml="http://www.w3.org/2003/InkML">
+  <inkml:definitions>
+    <inkml:context xml:id="ctx0">
+      <inkml:inkSource xml:id="inkSrc0">
+        <inkml:traceFormat>
+          <inkml:channel name="X" type="integer" min="-2.14748E9" max="2.14748E9" units="cm"/>
+          <inkml:channel name="Y" type="integer" min="-2.14748E9" max="2.14748E9" units="cm"/>
+          <inkml:channel name="F" type="integer" max="32767" units="dev"/>
+          <inkml:channel name="OA" type="integer" max="360" units="deg"/>
+          <inkml:channel name="OE" type="integer" max="90" units="deg"/>
+        </inkml:traceFormat>
+        <inkml:channelProperties>
+          <inkml:channelProperty channel="X" name="resolution" value="1000" units="1/cm"/>
+          <inkml:channelProperty channel="Y" name="resolution" value="1000" units="1/cm"/>
+          <inkml:channelProperty channel="F" name="resolution" value="0" units="1/dev"/>
+          <inkml:channelProperty channel="OA" name="resolution" value="1000" units="1/deg"/>
+          <inkml:channelProperty channel="OE" name="resolution" value="1000" units="1/deg"/>
+        </inkml:channelProperties>
+      </inkml:inkSource>
+      <inkml:timestamp xml:id="ts0" timeString="2024-04-17T15:50:00.732"/>
+    </inkml:context>
+    <inkml:brush xml:id="br0">
+      <inkml:brushProperty name="width" value="0.025" units="cm"/>
+      <inkml:brushProperty name="height" value="0.025" units="cm"/>
+      <inkml:brushProperty name="color" value="#E71224"/>
+    </inkml:brush>
+  </inkml:definitions>
+  <inkml:trace contextRef="#ctx0" brushRef="#br0">54 21 11519 0 0,'-16'0'6474'0'0,"13"-1"-5849"0"0,0 0-1 0 0,0 0 1 0 0,-1 0-1 0 0,1 0 0 0 0,0-1 1 0 0,0 1-1 0 0,0-1 1 0 0,0 0-1 0 0,1 0 0 0 0,-5-3 1 0 0,6 3 312 0 0,12 4 683 0 0,34 14-1120 0 0,115 34 421 0 0,-122-41-758 0 0,0-2 0 0 0,60 4 1 0 0,-53-10-183 0 0,10-4-296 0 0,-47 3 155 0 0,1-1-1 0 0,-1 0 0 0 0,1 0 0 0 0,9-3 0 0 0,-5 1-8 0 0,-1 1-176 0 0,20-6-221 0 0,-3-2-420 0 0,4-1-1320 0 0,-25 8-6347 0 0</inkml:trace>
+</inkml:ink>
+</file>
+
+<file path=word/ink/ink15.xml><?xml version="1.0" encoding="utf-8"?>
+<inkml:ink xmlns:inkml="http://www.w3.org/2003/InkML">
+  <inkml:definitions>
+    <inkml:context xml:id="ctx0">
+      <inkml:inkSource xml:id="inkSrc0">
+        <inkml:traceFormat>
+          <inkml:channel name="X" type="integer" min="-2.14748E9" max="2.14748E9" units="cm"/>
+          <inkml:channel name="Y" type="integer" min="-2.14748E9" max="2.14748E9" units="cm"/>
+          <inkml:channel name="F" type="integer" max="32767" units="dev"/>
+          <inkml:channel name="OA" type="integer" max="360" units="deg"/>
+          <inkml:channel name="OE" type="integer" max="90" units="deg"/>
+        </inkml:traceFormat>
+        <inkml:channelProperties>
+          <inkml:channelProperty channel="X" name="resolution" value="1000" units="1/cm"/>
+          <inkml:channelProperty channel="Y" name="resolution" value="1000" units="1/cm"/>
+          <inkml:channelProperty channel="F" name="resolution" value="0" units="1/dev"/>
+          <inkml:channelProperty channel="OA" name="resolution" value="1000" units="1/deg"/>
+          <inkml:channelProperty channel="OE" name="resolution" value="1000" units="1/deg"/>
+        </inkml:channelProperties>
+      </inkml:inkSource>
+      <inkml:timestamp xml:id="ts0" timeString="2024-04-17T15:48:35.461"/>
+    </inkml:context>
+    <inkml:brush xml:id="br0">
+      <inkml:brushProperty name="width" value="0.025" units="cm"/>
+      <inkml:brushProperty name="height" value="0.025" units="cm"/>
+      <inkml:brushProperty name="color" value="#E71224"/>
+    </inkml:brush>
+  </inkml:definitions>
+  <inkml:trace contextRef="#ctx0" brushRef="#br0">41 77 14279 0 0,'-1'0'245'0'0,"0"0"0"0"0,0 0-1 0 0,0 0 1 0 0,0 0 0 0 0,0 1-1 0 0,0-1 1 0 0,0 0-1 0 0,0 0 1 0 0,0 1 0 0 0,0-1-1 0 0,0 0 1 0 0,0 1 0 0 0,1-1-1 0 0,-1 1 1 0 0,0-1 0 0 0,0 1-1 0 0,0 0 1 0 0,1-1 0 0 0,-1 1-1 0 0,0 0 1 0 0,1-1-1 0 0,-1 1 1 0 0,1 0 0 0 0,-1 0-1 0 0,-13 22 1782 0 0,12-16-1829 0 0,1-1 0 0 0,0 0 0 0 0,0 1 1 0 0,1-1-1 0 0,0 1 0 0 0,0-1 1 0 0,0 1-1 0 0,1-1 0 0 0,0 1 1 0 0,0-1-1 0 0,0 0 0 0 0,4 9 1 0 0,0 0 139 0 0,1 0 0 0 0,0 0 0 0 0,14 21 0 0 0,-3-13 47 0 0,-14-19-215 0 0,4-4-29 0 0,20 2-112 0 0,-25-3-30 0 0,-1 1 0 0 0,0 0-1 0 0,0-1 1 0 0,0 1 0 0 0,0-1 0 0 0,0 0-1 0 0,0 1 1 0 0,0-1 0 0 0,0 0 0 0 0,-1 0-1 0 0,1 0 1 0 0,0 1 0 0 0,0-1 0 0 0,0 0-1 0 0,-1 0 1 0 0,1 0 0 0 0,-1 0 0 0 0,1 0-1 0 0,-1 0 1 0 0,1 0 0 0 0,-1-1 0 0 0,1 1 0 0 0,-1 0-1 0 0,0 0 1 0 0,0 0 0 0 0,0 0 0 0 0,1-1-1 0 0,-1 0 1 0 0,0-4-39 0 0,0 0 0 0 0,0 0 0 0 0,0 0 0 0 0,-2-6-1 0 0,-1-4-260 0 0,-1-1-1 0 0,-1 1 0 0 0,-1 0 1 0 0,0 0-1 0 0,-1 1 0 0 0,0 0 1 0 0,-1 0-1 0 0,-16-21 0 0 0,20 33-335 0 0,2 4 670 0 0,4 4-1559 0 0,4 2-3790 0 0,12 9-870 0 0</inkml:trace>
+  <inkml:trace contextRef="#ctx0" brushRef="#br0" timeOffset="351.61">206 70 16583 0 0,'0'0'4255'0'0,"6"3"-2901"0"0,19 9-38 0 0,-19-9-210 0 0,0 2-92 0 0,1 0-684 0 0,-3-3-63 0 0,-1 1 1 0 0,1 0-1 0 0,0 0 0 0 0,-1 0 0 0 0,5 5 1 0 0,16 18 1064 0 0,1 2-195 0 0,-4-4-644 0 0,9 11-293 0 0,-27-31-384 0 0,0 0-21 0 0,4 4 108 0 0,20 26-4334 0 0</inkml:trace>
+  <inkml:trace contextRef="#ctx0" brushRef="#br0" timeOffset="352.61">353 14 20271 0 0,'-3'0'187'0'0,"1"1"-1"0"0,0-1 1 0 0,0 1-1 0 0,0-1 1 0 0,1 1-1 0 0,-1 0 1 0 0,0-1-1 0 0,0 1 1 0 0,0 0-1 0 0,0 0 1 0 0,1 0-1 0 0,-4 3 1 0 0,3-1 30 0 0,-1 0 0 0 0,1 0 1 0 0,0 1-1 0 0,0-1 0 0 0,0 0 0 0 0,-1 5 0 0 0,-5 14 444 0 0,1-1 0 0 0,0 1 0 0 0,2 0 0 0 0,-5 39 0 0 0,3 92-3759 0 0,7-131-5734 0 0</inkml:trace>
+  <inkml:trace contextRef="#ctx0" brushRef="#br0" timeOffset="833.83">621 73 7831 0 0,'-2'-4'8736'0'0,"-1"9"-5421"0"0,-2 7-1062 0 0,1 8-588 0 0,1 1-1 0 0,1-1 0 0 0,1 38 1 0 0,11 61 285 0 0,-6-99-1777 0 0,1-3-991 0 0,-4-7-2914 0 0</inkml:trace>
+  <inkml:trace contextRef="#ctx0" brushRef="#br0" timeOffset="1167.63">734 0 21655 0 0,'-2'10'960'0'0,"1"-6"192"0"0,0 3-920 0 0,1-2-232 0 0,-1 0 0 0 0,1 7 592 0 0,0-1 72 0 0,1 10 8 0 0,0 8 8 0 0,2 7-120 0 0,0-3-24 0 0,0-2-8 0 0,0 0 0 0 0,2 2-728 0 0,0-1-152 0 0,0-4-24 0 0,0-2-10792 0 0</inkml:trace>
+  <inkml:trace contextRef="#ctx0" brushRef="#br0" timeOffset="1555.43">40 672 10135 0 0,'-1'0'244'0'0,"0"1"-1"0"0,1-1 0 0 0,-1 0 1 0 0,0 0-1 0 0,1 1 0 0 0,-1-1 1 0 0,1 0-1 0 0,-1 1 0 0 0,0-1 0 0 0,1 1 1 0 0,-1-1-1 0 0,1 0 0 0 0,-1 1 1 0 0,1-1-1 0 0,-1 1 0 0 0,1 0 1 0 0,0-1-1 0 0,-1 1 0 0 0,1-1 1 0 0,0 1-1 0 0,-1 0 0 0 0,1 0 0 0 0,-1 1 213 0 0,0 1-1 0 0,1-1 1 0 0,0 0-1 0 0,-1 1 1 0 0,1-1-1 0 0,0 5 0 0 0,1 3 616 0 0,1 0 0 0 0,3 13 0 0 0,-4-20-744 0 0,1 6-82 0 0,0 0 1 0 0,1 0-1 0 0,0 0 0 0 0,1-1 0 0 0,0 1 0 0 0,0-1 1 0 0,1 0-1 0 0,0 0 0 0 0,6 7 0 0 0,-7-9-145 0 0,14 14 389 0 0,-4-7-283 0 0,-11-10 119 0 0,4-3-192 0 0,20 4-95 0 0,-27-4-37 0 0,1 0 0 0 0,-1 0 1 0 0,0 0-1 0 0,1 0 0 0 0,-1 0 1 0 0,0 0-1 0 0,1 0 0 0 0,-1 0 1 0 0,0 0-1 0 0,1 0 0 0 0,-1 0 1 0 0,0 0-1 0 0,1 0 0 0 0,-1 0 1 0 0,0 0-1 0 0,1 0 0 0 0,-1 0 1 0 0,0 0-1 0 0,1 0 0 0 0,-1 0 1 0 0,0-1-1 0 0,0 1 0 0 0,1 0 1 0 0,-1 0-1 0 0,0 0 0 0 0,0-1 1 0 0,1 1-1 0 0,-1 0 0 0 0,0 0 1 0 0,0-1-1 0 0,1 1 0 0 0,1-2-28 0 0,0 0 0 0 0,0 0 0 0 0,0-1-1 0 0,0 1 1 0 0,-1 0 0 0 0,1-1-1 0 0,-1 1 1 0 0,1-1 0 0 0,-1 1 0 0 0,0-1-1 0 0,0 0 1 0 0,0 1 0 0 0,0-1 0 0 0,-1 0-1 0 0,1 0 1 0 0,-1 0 0 0 0,0 0-1 0 0,0 1 1 0 0,1-1 0 0 0,-2 0 0 0 0,1 0-1 0 0,0 0 1 0 0,-2-4 0 0 0,-3-4-430 0 0,0-1 0 0 0,-1 1 0 0 0,-1 0 1 0 0,0 0-1 0 0,-15-17 0 0 0,-6-3-3130 0 0,14 19 514 0 0,8 7 1155 0 0</inkml:trace>
+  <inkml:trace contextRef="#ctx0" brushRef="#br0" timeOffset="1903.52">270 644 18887 0 0,'0'0'3723'0'0,"6"4"-2813"0"0,1 0-610 0 0,-4-2-122 0 0,1 0 0 0 0,-1 0 0 0 0,0 0 0 0 0,0 0 0 0 0,-1 1 0 0 0,1-1 0 0 0,2 4 0 0 0,1-1 88 0 0,15 18 1047 0 0,69 106 2342 0 0,-72-105-3274 0 0,-15-20-477 0 0,0 0-109 0 0,11 13-19 0 0,-11-12-95 0 0</inkml:trace>
+  <inkml:trace contextRef="#ctx0" brushRef="#br0" timeOffset="1904.52">365 626 8751 0 0,'-12'-7'1203'0'0,"12"7"-594"0"0,-1-1-1 0 0,0 1 1 0 0,0 0 0 0 0,0 0 0 0 0,0-1 0 0 0,0 1-1 0 0,0 0 1 0 0,1 0 0 0 0,-1 0 0 0 0,0 0 0 0 0,0 0-1 0 0,0 0 1 0 0,0 0 0 0 0,-1 1 0 0 0,1-1-69 0 0,0 0-1 0 0,1 1 1 0 0,-1-1 0 0 0,0 1 0 0 0,0-1-1 0 0,1 1 1 0 0,-1-1 0 0 0,0 1 0 0 0,1 0 0 0 0,-1-1-1 0 0,0 1 1 0 0,1 0 0 0 0,-1-1 0 0 0,0 3-1 0 0,-4 10-1177 0 0,2-2 1019 0 0,1-1 0 0 0,1 1-1 0 0,0 0 1 0 0,0 1 0 0 0,2 10-1 0 0,7 58-295 0 0,-7-67-120 0 0,9 58-3500 0 0,-7-50-5657 0 0</inkml:trace>
+  <inkml:trace contextRef="#ctx0" brushRef="#br0" timeOffset="2491.52">658 708 12439 0 0,'-1'1'718'0'0,"0"1"-1"0"0,0-1 0 0 0,0 1 0 0 0,0-1 1 0 0,0 1-1 0 0,1-1 0 0 0,-1 1 1 0 0,-1 2-1 0 0,-3 27 2365 0 0,4-25-2608 0 0,0 1-66 0 0,0 0 0 0 0,1-1 0 0 0,-1 1 0 0 0,2 0 0 0 0,-1 0 0 0 0,1 0 0 0 0,0-1 0 0 0,0 1 0 0 0,1 0 0 0 0,0-1 0 0 0,5 13 0 0 0,-6-16 75 0 0,3 1-10 0 0,8 10-36 0 0,-9-10 309 0 0,3-6-581 0 0,17-5-209 0 0,-23 7 41 0 0,0 0-1 0 0,1 0 1 0 0,-1 0 0 0 0,0 0-1 0 0,1 0 1 0 0,-1 0-1 0 0,0 0 1 0 0,0 0 0 0 0,1-1-1 0 0,-1 1 1 0 0,0 0-1 0 0,1 0 1 0 0,-1 0 0 0 0,0 0-1 0 0,0 0 1 0 0,1-1 0 0 0,-1 1-1 0 0,0 0 1 0 0,0 0-1 0 0,0-1 1 0 0,1 1 0 0 0,-1 0-1 0 0,0 0 1 0 0,0-1 0 0 0,0 1-1 0 0,0 0 1 0 0,1-1-1 0 0,3-11-367 0 0,-1 0-1 0 0,0 0 0 0 0,-1 0 0 0 0,0-1 0 0 0,-1 1 1 0 0,0 0-1 0 0,-1-1 0 0 0,-2-16 0 0 0,1 15 22 0 0,-1 0-1 0 0,-1 0 0 0 0,0 0 0 0 0,-1 0 1 0 0,0 1-1 0 0,-1 0 0 0 0,-9-17 0 0 0,14 29 346 0 0,0 0-1 0 0,-1 0 1 0 0,1 0-1 0 0,-1 0 0 0 0,0 0 1 0 0,1 0-1 0 0,-1 0 0 0 0,0 0 1 0 0,0 0-1 0 0,1 0 1 0 0,-1 1-1 0 0,0-1 0 0 0,0 0 1 0 0,0 1-1 0 0,0-1 0 0 0,0 0 1 0 0,0 1-1 0 0,0-1 1 0 0,0 1-1 0 0,0-1 0 0 0,0 1 1 0 0,-1 0-1 0 0,1 0 0 0 0,0-1 1 0 0,0 1-1 0 0,0 0 0 0 0,0 0 1 0 0,0 0-1 0 0,-2 0 1 0 0,2 1 6 0 0,0-1 1 0 0,0 1-1 0 0,-1 0 0 0 0,1 0 1 0 0,0-1-1 0 0,0 1 1 0 0,0 0-1 0 0,0 0 1 0 0,0 0-1 0 0,1 0 1 0 0,-1 0-1 0 0,0 0 1 0 0,0 0-1 0 0,1 0 1 0 0,-1 1-1 0 0,0-1 1 0 0,1 0-1 0 0,-1 0 1 0 0,1 1-1 0 0,0-1 0 0 0,-1 0 1 0 0,1 1-1 0 0,0-1 1 0 0,0 0-1 0 0,0 2 1 0 0,-1 13-1031 0 0,2-5-4681 0 0,0-2-1382 0 0</inkml:trace>
+  <inkml:trace contextRef="#ctx0" brushRef="#br0" timeOffset="2875.5">829 627 7831 0 0,'0'0'12095'0'0,"1"2"-10668"0"0,6 52 2744 0 0,10 49-1896 0 0,-10-75-1457 0 0,20 49 0 0 0,-25-73-598 0 0,2-1-123 0 0,13 8-22 0 0,-17-11-73 0 0,1 1 0 0 0,-1-1 0 0 0,0 0 0 0 0,0 0-1 0 0,0 0 1 0 0,1 0 0 0 0,-1 1 0 0 0,0-1 0 0 0,0 0 0 0 0,0 0 0 0 0,1 0 0 0 0,-1 0-1 0 0,0 0 1 0 0,1 0 0 0 0,-1 0 0 0 0,0 0 0 0 0,0 0 0 0 0,1 0 0 0 0,-1 0 0 0 0,0 0-1 0 0,0 0 1 0 0,1 0 0 0 0,-1 0 0 0 0,0 0 0 0 0,0 0 0 0 0,1 0 0 0 0,-1 0-1 0 0,0 0 1 0 0,0 0 0 0 0,1 0 0 0 0,-1 0 0 0 0,0-1 0 0 0,0 1 0 0 0,1 0 0 0 0,-1 0-1 0 0,0-1 1 0 0,21-12 13 0 0,-19 10-33 0 0,0 1 1 0 0,0-1-1 0 0,0 1 0 0 0,0-1 1 0 0,-1 0-1 0 0,0 0 0 0 0,1 0 1 0 0,-1 0-1 0 0,0 0 0 0 0,0 0 1 0 0,-1 0-1 0 0,2-4 0 0 0,1-41-423 0 0,-3 38 376 0 0,0-9-212 0 0,0 1 0 0 0,-4-33 1 0 0,3 47 177 0 0,0 0-1 0 0,1 0 1 0 0,-1 0 0 0 0,-1 0 0 0 0,1 0 0 0 0,0 0 0 0 0,-1 0 0 0 0,0 1 0 0 0,0-1 0 0 0,0 0 0 0 0,0 1-1 0 0,-1 0 1 0 0,1 0 0 0 0,-1-1 0 0 0,0 1 0 0 0,0 1 0 0 0,0-1 0 0 0,-7-4 0 0 0,8 6 16 0 0,0 0 0 0 0,0 0 0 0 0,-1 0 0 0 0,1 1 0 0 0,0-1 1 0 0,-1 1-1 0 0,1-1 0 0 0,-1 1 0 0 0,1 0 0 0 0,-1 0 0 0 0,1 0 0 0 0,0 0 0 0 0,-1 0 1 0 0,1 1-1 0 0,-4 0 0 0 0,-10 8-7372 0 0,10-3-155 0 0</inkml:trace>
+</inkml:ink>
+</file>
+
+<file path=word/ink/ink16.xml><?xml version="1.0" encoding="utf-8"?>
+<inkml:ink xmlns:inkml="http://www.w3.org/2003/InkML">
+  <inkml:definitions>
+    <inkml:context xml:id="ctx0">
+      <inkml:inkSource xml:id="inkSrc0">
+        <inkml:traceFormat>
+          <inkml:channel name="X" type="integer" min="-2.14748E9" max="2.14748E9" units="cm"/>
+          <inkml:channel name="Y" type="integer" min="-2.14748E9" max="2.14748E9" units="cm"/>
+          <inkml:channel name="F" type="integer" max="32767" units="dev"/>
+          <inkml:channel name="OA" type="integer" max="360" units="deg"/>
+          <inkml:channel name="OE" type="integer" max="90" units="deg"/>
+        </inkml:traceFormat>
+        <inkml:channelProperties>
+          <inkml:channelProperty channel="X" name="resolution" value="1000" units="1/cm"/>
+          <inkml:channelProperty channel="Y" name="resolution" value="1000" units="1/cm"/>
+          <inkml:channelProperty channel="F" name="resolution" value="0" units="1/dev"/>
+          <inkml:channelProperty channel="OA" name="resolution" value="1000" units="1/deg"/>
+          <inkml:channelProperty channel="OE" name="resolution" value="1000" units="1/deg"/>
+        </inkml:channelProperties>
+      </inkml:inkSource>
+      <inkml:timestamp xml:id="ts0" timeString="2024-04-17T15:48:30.616"/>
+    </inkml:context>
+    <inkml:brush xml:id="br0">
+      <inkml:brushProperty name="width" value="0.025" units="cm"/>
+      <inkml:brushProperty name="height" value="0.025" units="cm"/>
+      <inkml:brushProperty name="color" value="#E71224"/>
+    </inkml:brush>
+  </inkml:definitions>
+  <inkml:trace contextRef="#ctx0" brushRef="#br0">55 454 17503 0 0,'25'-46'5549'0'0,"-9"19"-5104"0"0,35-45 1 0 0,-50 70-537 0 0,3-1-62 0 0,11-8-27 0 0,-15 11 163 0 0,0-1-1 0 0,0 1 1 0 0,0 0 0 0 0,1 0-1 0 0,-1-1 1 0 0,0 1-1 0 0,0 0 1 0 0,1 0 0 0 0,-1-1-1 0 0,0 1 1 0 0,1 0 0 0 0,-1 0-1 0 0,0 0 1 0 0,1 0-1 0 0,-1 0 1 0 0,0-1 0 0 0,1 1-1 0 0,-1 0 1 0 0,0 0 0 0 0,1 0-1 0 0,-1 0 1 0 0,0 0-1 0 0,1 0 1 0 0,-1 0 0 0 0,1 0-1 0 0,-1 0 1 0 0,0 0-1 0 0,1 1 1 0 0,-1-1 0 0 0,0 0-1 0 0,1 0 1 0 0,-1 0 0 0 0,0 0-1 0 0,1 0 1 0 0,-1 1-1 0 0,0-1 1 0 0,0 0 0 0 0,1 0-1 0 0,-1 0 1 0 0,0 1 0 0 0,0-1-1 0 0,1 0 1 0 0,-1 1-1 0 0,0-1 1 0 0,0 0 0 0 0,0 0-1 0 0,1 1 1 0 0,-1-1 0 0 0,0 0-1 0 0,0 1 1 0 0,0 0-1 0 0,3 20-229 0 0,-3-14 357 0 0,10 29 491 0 0,1-1 0 0 0,2 0 0 0 0,24 46 0 0 0,-8-18-276 0 0,35 106 526 0 0,-57-147-667 0 0,-1 0-1 0 0,-2 0 1 0 0,0 1-1 0 0,-1-1 1 0 0,-1 45-1 0 0,-2-61-167 0 0,-1 0 0 0 0,0 0 0 0 0,0 0 0 0 0,0 0 0 0 0,-1 0 0 0 0,0 0 0 0 0,0 0 0 0 0,-1 0 0 0 0,-3 6 0 0 0,5-11-45 0 0,0 1 0 0 0,0-1-1 0 0,0 0 1 0 0,0 0 0 0 0,0 0 0 0 0,0 1 0 0 0,0-1 0 0 0,0 0 0 0 0,-1 0-1 0 0,1 0 1 0 0,0-1 0 0 0,-1 1 0 0 0,1 0 0 0 0,0 0 0 0 0,-1-1 0 0 0,1 1 0 0 0,-1-1-1 0 0,1 1 1 0 0,-1-1 0 0 0,1 0 0 0 0,-1 1 0 0 0,0-1 0 0 0,1 0 0 0 0,-1 0 0 0 0,1 0-1 0 0,-1 0 1 0 0,1-1 0 0 0,-1 1 0 0 0,0 0 0 0 0,1-1 0 0 0,-1 1 0 0 0,1-1-1 0 0,-1 1 1 0 0,1-1 0 0 0,0 0 0 0 0,-1 1 0 0 0,1-1 0 0 0,0 0 0 0 0,-1 0 0 0 0,0-2-1 0 0,-7-3-336 0 0,2-2 1 0 0,-1 1-1 0 0,1-1 0 0 0,0-1 0 0 0,1 1 0 0 0,0-1 0 0 0,-5-9 0 0 0,5 8-661 0 0,-10-14-6992 0 0</inkml:trace>
+  <inkml:trace contextRef="#ctx0" brushRef="#br0" timeOffset="430.14">6 1 19807 0 0,'-1'0'64'0'0,"1"0"0"0"0,0 0 0 0 0,0 0 0 0 0,0 0 0 0 0,0 0 0 0 0,-1 0 0 0 0,1 0 1 0 0,0 0-1 0 0,0 0 0 0 0,0 0 0 0 0,0 0 0 0 0,-1 0 0 0 0,1 0 0 0 0,0 0 0 0 0,0 0 0 0 0,0 1 0 0 0,0-1 0 0 0,0 0 0 0 0,-1 0 0 0 0,1 0 0 0 0,0 0 0 0 0,0 0 0 0 0,0 0 0 0 0,0 0 0 0 0,0 0 0 0 0,0 1 0 0 0,0-1 0 0 0,-1 0 0 0 0,1 0 0 0 0,0 0 0 0 0,0 0 1 0 0,0 1-1 0 0,0-1 0 0 0,0 0 0 0 0,0 0 0 0 0,0 0 0 0 0,0 0 0 0 0,0 0 0 0 0,0 1 0 0 0,0-1 0 0 0,0 0 0 0 0,0 0 0 0 0,0 0 0 0 0,0 0 0 0 0,0 1 0 0 0,0-1 0 0 0,0 0 0 0 0,6 6 1477 0 0,-3-3 836 0 0,3 1-1846 0 0,19 12-401 0 0,-18-11-1403 0 0,-1-1-5083 0 0,25 21-2164 0 0</inkml:trace>
+</inkml:ink>
+</file>
+
+<file path=word/ink/ink17.xml><?xml version="1.0" encoding="utf-8"?>
+<inkml:ink xmlns:inkml="http://www.w3.org/2003/InkML">
+  <inkml:definitions>
+    <inkml:context xml:id="ctx0">
+      <inkml:inkSource xml:id="inkSrc0">
+        <inkml:traceFormat>
+          <inkml:channel name="X" type="integer" min="-2.14748E9" max="2.14748E9" units="cm"/>
+          <inkml:channel name="Y" type="integer" min="-2.14748E9" max="2.14748E9" units="cm"/>
+          <inkml:channel name="F" type="integer" max="32767" units="dev"/>
+          <inkml:channel name="OA" type="integer" max="360" units="deg"/>
+          <inkml:channel name="OE" type="integer" max="90" units="deg"/>
+        </inkml:traceFormat>
+        <inkml:channelProperties>
+          <inkml:channelProperty channel="X" name="resolution" value="1000" units="1/cm"/>
+          <inkml:channelProperty channel="Y" name="resolution" value="1000" units="1/cm"/>
+          <inkml:channelProperty channel="F" name="resolution" value="0" units="1/dev"/>
+          <inkml:channelProperty channel="OA" name="resolution" value="1000" units="1/deg"/>
+          <inkml:channelProperty channel="OE" name="resolution" value="1000" units="1/deg"/>
+        </inkml:channelProperties>
+      </inkml:inkSource>
+      <inkml:timestamp xml:id="ts0" timeString="2024-04-17T15:50:34.364"/>
+    </inkml:context>
+    <inkml:brush xml:id="br0">
+      <inkml:brushProperty name="width" value="0.025" units="cm"/>
+      <inkml:brushProperty name="height" value="0.025" units="cm"/>
+      <inkml:brushProperty name="color" value="#E71224"/>
+    </inkml:brush>
+  </inkml:definitions>
+  <inkml:trace contextRef="#ctx0" brushRef="#br0">14 19 19351 0 0,'-1'0'266'0'0,"1"0"0"0"0,-1 0 0 0 0,1 0 0 0 0,-1 0 1 0 0,1 0-1 0 0,-1 0 0 0 0,1-1 0 0 0,-1 1 0 0 0,1 0 0 0 0,-1 0 0 0 0,1 0 0 0 0,-1-1 0 0 0,1 1 0 0 0,-1 0 0 0 0,1 0 0 0 0,0-1 0 0 0,-1 1 0 0 0,1 0 0 0 0,-1-1 1 0 0,1 1-1 0 0,-1-1 0 0 0,-1-6 1072 0 0,2 7-1282 0 0,0-1 1 0 0,1 1 0 0 0,-1 0 0 0 0,0-1-1 0 0,1 1 1 0 0,-1-1 0 0 0,1 1 0 0 0,-1 0-1 0 0,1 0 1 0 0,-1-1 0 0 0,1 1 0 0 0,-1 0-1 0 0,1 0 1 0 0,-1-1 0 0 0,1 1 0 0 0,-1 0-1 0 0,1 0 1 0 0,-1 0 0 0 0,1 0 0 0 0,0-1 100 0 0,7 3 823 0 0,-4-1-323 0 0,31 11-347 0 0,-27-9-13 0 0,0 0-1 0 0,23 8-9 0 0,-23-9-41 0 0,-1 0-19 0 0,20 7-3 0 0,-20-7-23 0 0,1 0-89 0 0,32 6-33 0 0,-26-5-102 0 0,-8-2-164 0 0,0 0 0 0 0,0 0 0 0 0,11 0 0 0 0,18-4-346 0 0,-35 2 493 0 0,1 1-1 0 0,-1 0 1 0 0,1 0-1 0 0,0 0 1 0 0,-1 0 0 0 0,1 0-1 0 0,-1 0 1 0 0,1 0-1 0 0,-1 0 1 0 0,1 0-1 0 0,0 0 1 0 0,-1 0 0 0 0,1 0-1 0 0,-1 0 1 0 0,1 1-1 0 0,-1-1 1 0 0,1 0-1 0 0,-1 0 1 0 0,1 1 0 0 0,-1-1-1 0 0,1 0 1 0 0,-1 1-1 0 0,1-1 1 0 0,-1 0-1 0 0,1 1 1 0 0,-1-1 0 0 0,0 0-1 0 0,1 1 1 0 0,-1-1-1 0 0,0 1 1 0 0,1-1 0 0 0,-1 1-1 0 0,0-1 1 0 0,0 1-1 0 0,1-1 1 0 0,-1 1-1 0 0,0 0 1 0 0,0-1 0 0 0,0 1-1 0 0,0 0 1 0 0,0 2-25 0 0,0 0 0 0 0,-1-1 0 0 0,1 1 0 0 0,-1-1 0 0 0,0 1 0 0 0,-2 4 1 0 0,1 0-1 0 0,0 5-101 0 0,0 0 0 0 0,1 0 0 0 0,1 0 0 0 0,0 1-1 0 0,0-1 1 0 0,4 17 0 0 0,17 71-387 0 0,20 35 519 0 0,5 23 560 0 0,2 51 242 0 0,-48-209-758 0 0,0 1 0 0 0,0 0 0 0 0,0 0 1 0 0,0-1-1 0 0,0 1 0 0 0,0 0 0 0 0,0-1 0 0 0,0 1 0 0 0,-1 0 0 0 0,1-1 0 0 0,0 1 0 0 0,-1 0 0 0 0,1-1 1 0 0,0 1-1 0 0,-1-1 0 0 0,1 1 0 0 0,-1-1 0 0 0,1 1 0 0 0,-1-1 0 0 0,1 1 0 0 0,-1-1 0 0 0,1 1 1 0 0,-1-1-1 0 0,1 0 0 0 0,-1 1 0 0 0,0-1 0 0 0,1 0 0 0 0,-1 1 0 0 0,0-1 0 0 0,1 0 0 0 0,-1 0 1 0 0,0 0-1 0 0,1 1 0 0 0,-2-1 0 0 0,-30 6 509 0 0,24-5-448 0 0,-8 2-93 0 0,1 0 0 0 0,1 2 0 0 0,-1 0-1 0 0,0 0 1 0 0,1 1 0 0 0,0 1 0 0 0,1 1 0 0 0,0 0-1 0 0,0 0 1 0 0,-24 21 0 0 0,24-15-203 0 0,-1-1-1 0 0,1 2 1 0 0,1 0 0 0 0,1 0-1 0 0,0 1 1 0 0,1 0 0 0 0,1 1-1 0 0,-11 26 1 0 0,14-20-860 0 0,1-16 602 0 0</inkml:trace>
+</inkml:ink>
+</file>
+
+<file path=word/ink/ink2.xml><?xml version="1.0" encoding="utf-8"?>
+<inkml:ink xmlns:inkml="http://www.w3.org/2003/InkML">
+  <inkml:definitions>
+    <inkml:context xml:id="ctx0">
+      <inkml:inkSource xml:id="inkSrc0">
+        <inkml:traceFormat>
+          <inkml:channel name="X" type="integer" min="-2.14748E9" max="2.14748E9" units="cm"/>
+          <inkml:channel name="Y" type="integer" min="-2.14748E9" max="2.14748E9" units="cm"/>
+          <inkml:channel name="F" type="integer" max="32767" units="dev"/>
+          <inkml:channel name="OA" type="integer" max="360" units="deg"/>
+          <inkml:channel name="OE" type="integer" max="90" units="deg"/>
+        </inkml:traceFormat>
+        <inkml:channelProperties>
+          <inkml:channelProperty channel="X" name="resolution" value="1000" units="1/cm"/>
+          <inkml:channelProperty channel="Y" name="resolution" value="1000" units="1/cm"/>
+          <inkml:channelProperty channel="F" name="resolution" value="0" units="1/dev"/>
+          <inkml:channelProperty channel="OA" name="resolution" value="1000" units="1/deg"/>
+          <inkml:channelProperty channel="OE" name="resolution" value="1000" units="1/deg"/>
+        </inkml:channelProperties>
+      </inkml:inkSource>
+      <inkml:timestamp xml:id="ts0" timeString="2024-04-17T15:50:19.334"/>
+    </inkml:context>
+    <inkml:brush xml:id="br0">
+      <inkml:brushProperty name="width" value="0.025" units="cm"/>
+      <inkml:brushProperty name="height" value="0.025" units="cm"/>
+      <inkml:brushProperty name="color" value="#E71224"/>
+    </inkml:brush>
+  </inkml:definitions>
+  <inkml:trace contextRef="#ctx0" brushRef="#br0">0 105 9671 0 0,'8'-19'6012'0'0,"-8"17"-5178"0"0,1 0 0 0 0,-1 0-1 0 0,1 0 1 0 0,0 0-1 0 0,-1 1 1 0 0,1-1 0 0 0,0 0-1 0 0,3-3 1 0 0,-4 6-626 0 0,1 0 0 0 0,0 1 0 0 0,0-1 1 0 0,-1 0-1 0 0,1 1 0 0 0,-1-1 0 0 0,1 0 1 0 0,-1 1-1 0 0,0-1 0 0 0,1 1 0 0 0,-1 1 0 0 0,2 25 363 0 0,-1-1 0 0 0,-1 1 0 0 0,-6 45 0 0 0,3-44-584 0 0,1 0-1 0 0,3 54 0 0 0,0-75-600 0 0,1-1 0 0 0,0 0 0 0 0,0 1 0 0 0,5 10 0 0 0,-5-15 768 0 0,0 2-822 0 0</inkml:trace>
+  <inkml:trace contextRef="#ctx0" brushRef="#br0" timeOffset="428.74">293 1 7831 0 0,'-1'0'543'0'0,"0"1"0"0"0,1 0 0 0 0,-1 0 0 0 0,0 0 0 0 0,1 0 0 0 0,-1 0 0 0 0,1 1 0 0 0,-1-1 0 0 0,1 0 0 0 0,0 0 0 0 0,-1 0 0 0 0,1 2 0 0 0,-1 1 1152 0 0,-29 103 6533 0 0,20-54-6796 0 0,-3 62 1 0 0,12-99-1354 0 0,-1-5-211 0 0,2 0 0 0 0,-1 1-1 0 0,2-1 1 0 0,-1 1 0 0 0,2-1-1 0 0,2 13 1 0 0,2 2-6378 0 0,-4-20-2220 0 0</inkml:trace>
+  <inkml:trace contextRef="#ctx0" brushRef="#br0" timeOffset="1030.15">66 720 9215 0 0,'0'0'194'0'0,"0"0"-1"0"0,0-1 0 0 0,0 1 1 0 0,0 0-1 0 0,0 0 0 0 0,0-1 0 0 0,0 1 1 0 0,0 0-1 0 0,0 0 0 0 0,0-1 1 0 0,0 1-1 0 0,-1 0 0 0 0,1 0 0 0 0,0-1 1 0 0,0 1-1 0 0,0 0 0 0 0,0 0 1 0 0,0 0-1 0 0,-1-1 0 0 0,1 1 0 0 0,0 0 1 0 0,0 0-1 0 0,0 0 0 0 0,0 0 1 0 0,-1-1-1 0 0,1 1 0 0 0,0 0 0 0 0,0 0 1 0 0,-1 0-1 0 0,1 0 0 0 0,0 0 1 0 0,0 0-1 0 0,-1 0 0 0 0,1 0 0 0 0,0 0 1 0 0,0 0-1 0 0,-1 0 0 0 0,1 0 1 0 0,0 0-1 0 0,0 0 0 0 0,0 0 0 0 0,-1 0 1 0 0,1 0-1 0 0,0 0 0 0 0,0 0 1 0 0,-1 0-1 0 0,1 0 0 0 0,0 0 0 0 0,-1 0 1 0 0,0 1 102 0 0,0-1 0 0 0,1 0 0 0 0,-1 1 0 0 0,0-1 0 0 0,0 1 0 0 0,0-1 0 0 0,0 1 0 0 0,0 0 0 0 0,1-1 0 0 0,-1 1 0 0 0,0 0 0 0 0,0 0 0 0 0,-3 6 157 0 0,0 0-1 0 0,1 0 0 0 0,0 1 0 0 0,1-1 0 0 0,-1 1 1 0 0,2-1-1 0 0,-1 1 0 0 0,-1 14 0 0 0,2-3 116 0 0,1 0 0 0 0,2 25 0 0 0,-2-41-501 0 0,0-1 0 0 0,0 1 0 0 0,1 0 1 0 0,-1-1-1 0 0,1 1 0 0 0,0-1 0 0 0,1 4 0 0 0,1 0 20 0 0,-2-1 250 0 0,5-1-298 0 0,18 12-175 0 0,-18-13-79 0 0,-1-5-10 0 0,0-1 88 0 0,0-1 0 0 0,0 1 1 0 0,0-1-1 0 0,-1 0 0 0 0,1 0 1 0 0,-1 0-1 0 0,0-1 0 0 0,0 1 1 0 0,6-11-1 0 0,-3 2-238 0 0,0 1 0 0 0,-1-2 0 0 0,-1 1 1 0 0,0-1-1 0 0,3-14 0 0 0,-7 24 298 0 0,0 0 1 0 0,0-1-1 0 0,-1 1 1 0 0,1 0-1 0 0,-1 0 1 0 0,0 0 0 0 0,0 0-1 0 0,-1 0 1 0 0,1 0-1 0 0,-1-1 1 0 0,0 1-1 0 0,0 0 1 0 0,0 0-1 0 0,-1 1 1 0 0,1-1-1 0 0,-1 0 1 0 0,0 0-1 0 0,0 1 1 0 0,0-1 0 0 0,-1 1-1 0 0,1-1 1 0 0,-4-2-1 0 0,4 4 83 0 0,0 1 1 0 0,0-1-1 0 0,-1 1 0 0 0,1 0 1 0 0,0 0-1 0 0,-1 0 0 0 0,1 0 0 0 0,-1 0 1 0 0,1 0-1 0 0,-1 1 0 0 0,0-1 1 0 0,1 1-1 0 0,-1 0 0 0 0,-4 0 0 0 0,6 0-112 0 0,0 0 0 0 0,0 0 0 0 0,-1 0 0 0 0,1 1 0 0 0,0-1 0 0 0,0 0 0 0 0,0 0 0 0 0,0 1 0 0 0,0-1 0 0 0,0 1 0 0 0,0-1 0 0 0,0 1 0 0 0,0 0 0 0 0,0-1 0 0 0,0 1 0 0 0,0 0 0 0 0,1-1 1 0 0,-1 1-1 0 0,-1 1 0 0 0,2-1-269 0 0,-1 0 0 0 0,1 0 1 0 0,0 0-1 0 0,-1 0 1 0 0,1 0-1 0 0,0 0 1 0 0,-1 0-1 0 0,1 0 0 0 0,0 0 1 0 0,0 0-1 0 0,0 0 1 0 0,0 0-1 0 0,0 0 1 0 0,0 0-1 0 0,1 1 1 0 0,0 4-6312 0 0</inkml:trace>
+  <inkml:trace contextRef="#ctx0" brushRef="#br0" timeOffset="1399.52">301 633 5527 0 0,'1'2'1037'0'0,"-1"0"0"0"0,1 0 0 0 0,0 0 0 0 0,-1 0 0 0 0,0-1 0 0 0,1 1 0 0 0,-1 0 0 0 0,0 0 0 0 0,0 0 0 0 0,0 0 1 0 0,0 0-1 0 0,-1 0 0 0 0,0 3 0 0 0,1 3-990 0 0,-7 112 5042 0 0,-6 136-3703 0 0,12-222-1791 0 0,2-1-127 0 0</inkml:trace>
+</inkml:ink>
+</file>
+
+<file path=word/ink/ink3.xml><?xml version="1.0" encoding="utf-8"?>
+<inkml:ink xmlns:inkml="http://www.w3.org/2003/InkML">
+  <inkml:definitions>
+    <inkml:context xml:id="ctx0">
+      <inkml:inkSource xml:id="inkSrc0">
+        <inkml:traceFormat>
+          <inkml:channel name="X" type="integer" min="-2.14748E9" max="2.14748E9" units="cm"/>
+          <inkml:channel name="Y" type="integer" min="-2.14748E9" max="2.14748E9" units="cm"/>
+          <inkml:channel name="F" type="integer" max="32767" units="dev"/>
+          <inkml:channel name="OA" type="integer" max="360" units="deg"/>
+          <inkml:channel name="OE" type="integer" max="90" units="deg"/>
+        </inkml:traceFormat>
+        <inkml:channelProperties>
+          <inkml:channelProperty channel="X" name="resolution" value="1000" units="1/cm"/>
+          <inkml:channelProperty channel="Y" name="resolution" value="1000" units="1/cm"/>
+          <inkml:channelProperty channel="F" name="resolution" value="0" units="1/dev"/>
+          <inkml:channelProperty channel="OA" name="resolution" value="1000" units="1/deg"/>
+          <inkml:channelProperty channel="OE" name="resolution" value="1000" units="1/deg"/>
+        </inkml:channelProperties>
+      </inkml:inkSource>
+      <inkml:timestamp xml:id="ts0" timeString="2024-04-17T15:44:49.047"/>
+    </inkml:context>
+    <inkml:brush xml:id="br0">
+      <inkml:brushProperty name="width" value="0.025" units="cm"/>
+      <inkml:brushProperty name="height" value="0.025" units="cm"/>
+      <inkml:brushProperty name="color" value="#E71224"/>
+    </inkml:brush>
+  </inkml:definitions>
+  <inkml:trace contextRef="#ctx0" brushRef="#br0">37 120 455 0 0,'-9'-3'6490'0'0,"9"3"-5948"0"0,0 0-1 0 0,-1 0 1 0 0,1 0-1 0 0,0 0 1 0 0,-1-1-1 0 0,1 1 1 0 0,0 0 0 0 0,-1 0-1 0 0,1 0 1 0 0,0 0-1 0 0,-1 0 1 0 0,1 0-1 0 0,-1 0 1 0 0,1 0 0 0 0,0 0-1 0 0,-1 0 1 0 0,1 0-1 0 0,0 0 1 0 0,-1 1-1 0 0,-3 7 3681 0 0,2-1-3615 0 0,-1 2-327 0 0,1-1 0 0 0,0 1 0 0 0,1-1 1 0 0,0 1-1 0 0,1 0 0 0 0,-1-1 1 0 0,2 1-1 0 0,0 10 0 0 0,4 13 91 0 0,-1-14-249 0 0,-3-13-24 0 0,2 0-9 0 0,5 16-5 0 0,-8-21-82 0 0,0 1 0 0 0,1 0 0 0 0,-1-1 0 0 0,0 1 0 0 0,0-1 1 0 0,1 1-1 0 0,-1-1 0 0 0,0 1 0 0 0,1-1 0 0 0,-1 1 0 0 0,1-1 0 0 0,-1 0 0 0 0,1 1 0 0 0,-1-1 0 0 0,0 0 0 0 0,1 1 0 0 0,-1-1 0 0 0,1 0 0 0 0,0 1 0 0 0,25 14-68 0 0,-26-15 57 0 0,1 0 1 0 0,0 1 0 0 0,-1-1-1 0 0,1 0 1 0 0,0 0 0 0 0,-1 0-1 0 0,1 1 1 0 0,0-1 0 0 0,0 0-1 0 0,-1 0 1 0 0,1 0 0 0 0,0 0-1 0 0,-1 0 1 0 0,1-1-1 0 0,0 1 1 0 0,-1 0 0 0 0,1 0-1 0 0,0 0 1 0 0,-1-1 0 0 0,1 1-1 0 0,0 0 1 0 0,-1-1 0 0 0,1 1-1 0 0,0 0 1 0 0,-1-1 0 0 0,1 1-1 0 0,-1-1 1 0 0,1 1-1 0 0,-1-1 1 0 0,1 1 0 0 0,0-2-1 0 0,9-17-280 0 0,-9 16 251 0 0,5-10-189 0 0,-1-1-1 0 0,-1 0 0 0 0,-1 0 1 0 0,0 0-1 0 0,2-25 1 0 0,-4 33 42 0 0,-1-1 1 0 0,0 1 0 0 0,0-1 0 0 0,-1 0-1 0 0,1 1 1 0 0,-2-1 0 0 0,1 1 0 0 0,-1 0-1 0 0,1-1 1 0 0,-2 1 0 0 0,1 0 0 0 0,-1 0-1 0 0,0 0 1 0 0,-7-10 0 0 0,9 15 170 0 0,0-1 0 0 0,0 1 1 0 0,0-1-1 0 0,-1 1 0 0 0,1 0 1 0 0,0 0-1 0 0,-1-1 0 0 0,1 1 1 0 0,-1 0-1 0 0,0 0 0 0 0,1 1 0 0 0,-1-1 1 0 0,1 0-1 0 0,-1 0 0 0 0,0 1 1 0 0,0-1-1 0 0,0 1 0 0 0,1-1 1 0 0,-1 1-1 0 0,0 0 0 0 0,0 0 0 0 0,0 0 1 0 0,0 0-1 0 0,1 0 0 0 0,-1 0 1 0 0,0 1-1 0 0,0-1 0 0 0,0 0 0 0 0,1 1 1 0 0,-1 0-1 0 0,0-1 0 0 0,1 1 1 0 0,-1 0-1 0 0,-2 1 0 0 0,1 0 88 0 0,1 0 1 0 0,-1 0-1 0 0,0 1 0 0 0,1-1 0 0 0,0 1 0 0 0,0-1 0 0 0,0 1 0 0 0,0 0 0 0 0,0 0 1 0 0,0 0-1 0 0,1 0 0 0 0,-1 0 0 0 0,1 0 0 0 0,0 0 0 0 0,0 1 0 0 0,0-1 0 0 0,-1 6 0 0 0,4-1 216 0 0,-1-3-4082 0 0</inkml:trace>
+  <inkml:trace contextRef="#ctx0" brushRef="#br0" timeOffset="350.42">254 53 18655 0 0,'0'0'3884'0'0,"8"6"-2871"0"0,20 15-75 0 0,-16-10-358 0 0,13 24 229 0 0,-9-13-461 0 0,-12-16-151 0 0,1 1-65 0 0,2 2-100 0 0,19 24-148 0 0,-6-10-254 0 0,-15-17-1108 0 0</inkml:trace>
+  <inkml:trace contextRef="#ctx0" brushRef="#br0" timeOffset="728.72">372 10 14743 0 0,'-4'3'434'0'0,"0"0"-1"0"0,1 1 1 0 0,-1 0-1 0 0,1 0 1 0 0,0 0-1 0 0,0 0 1 0 0,-3 7-1 0 0,-14 36 3902 0 0,11-25-3706 0 0,2-5-79 0 0,-9 19 521 0 0,-17 61 0 0 0,30-78-3298 0 0</inkml:trace>
+  <inkml:trace contextRef="#ctx0" brushRef="#br0" timeOffset="1665.95">57 766 8751 0 0,'2'-4'1375'0'0,"-1"0"-512"0"0,0 1 1 0 0,1-1 0 0 0,0 1 0 0 0,0 0-1 0 0,0 0 1 0 0,0-1 0 0 0,0 2-1 0 0,1-1 1 0 0,0 0 0 0 0,-1 0 0 0 0,1 1-1 0 0,0-1 1 0 0,5-2 0 0 0,-7 4 1021 0 0,6 4-1428 0 0,23 9-94 0 0,-23-9-40 0 0,-4 2-10 0 0,2 1-215 0 0,-4-4-59 0 0,1 0 0 0 0,-1 0-1 0 0,0 0 1 0 0,1 0 0 0 0,-1 1 0 0 0,0-1-1 0 0,0 0 1 0 0,0 1 0 0 0,-1-1-1 0 0,2 4 1 0 0,-1-1 27 0 0,4 17 256 0 0,-4-13-264 0 0,-1-1 0 0 0,0 1-1 0 0,-1-1 1 0 0,0 1 0 0 0,-2 11-1 0 0,2-17-89 0 0,0 0-1 0 0,0 1 1 0 0,0-1-1 0 0,0 0 1 0 0,0 0-1 0 0,-1 0 0 0 0,1 0 1 0 0,-1 0-1 0 0,0 0 1 0 0,0 0-1 0 0,0 0 1 0 0,0-1-1 0 0,-1 1 0 0 0,1-1 1 0 0,-1 0-1 0 0,0 1 1 0 0,-5 2-1 0 0,7-4-20 0 0,0-1 0 0 0,0 1 0 0 0,0-1-1 0 0,0 0 1 0 0,0 1 0 0 0,-1-1 0 0 0,1 0 0 0 0,0 0 0 0 0,0 1 0 0 0,0-1-1 0 0,-1 0 1 0 0,1 0 0 0 0,0 0 0 0 0,0-1 0 0 0,0 1 0 0 0,-1 0-1 0 0,1 0 1 0 0,0-1 0 0 0,0 1 0 0 0,0 0 0 0 0,-2-2 0 0 0,0 1-31 0 0,1-1 1 0 0,0 0 0 0 0,0 1 0 0 0,1-1-1 0 0,-1 0 1 0 0,0 0 0 0 0,1 0 0 0 0,-1 0 0 0 0,1 0-1 0 0,-2-3 1 0 0,-1-3-223 0 0,0 0-1 0 0,1-1 1 0 0,0 1-1 0 0,-3-18 1 0 0,4 18-152 0 0,1 0 0 0 0,1-1-1 0 0,-1 1 1 0 0,1 0 0 0 0,0 0 0 0 0,1 0 0 0 0,0-1 0 0 0,0 1-1 0 0,1 0 1 0 0,0 0 0 0 0,1 1 0 0 0,4-12 0 0 0,1 4-753 0 0</inkml:trace>
+  <inkml:trace contextRef="#ctx0" brushRef="#br0" timeOffset="2117.15">273 615 2759 0 0,'0'1'420'0'0,"4"5"-761"0"0,-1-2 4162 0 0,1 4 6098 0 0,0 0-9166 0 0,12 23 2922 0 0,1 9-629 0 0,0 0-1758 0 0,-1-4-322 0 0,-6-14-612 0 0,-7-17-15 0 0,14 28-82 0 0,-14-26-395 0 0,0-2-22 0 0,8 15-80 0 0,-8-16-308 0 0</inkml:trace>
+  <inkml:trace contextRef="#ctx0" brushRef="#br0" timeOffset="2118.15">373 548 16583 0 0,'-2'3'669'0'0,"-1"0"-1"0"0,0 0 1 0 0,1 0 0 0 0,0 0-1 0 0,-1 0 1 0 0,1 1 0 0 0,1-1-1 0 0,-1 1 1 0 0,-2 6-1 0 0,0 0-374 0 0,-14 32 1221 0 0,-21 73 0 0 0,14-7-3758 0 0,20-85-6500 0 0</inkml:trace>
+  <inkml:trace contextRef="#ctx0" brushRef="#br0" timeOffset="3281.52">130 1225 12895 0 0,'-2'0'659'0'0,"0"0"1"0"0,0 0-1 0 0,0 1 0 0 0,0-1 0 0 0,1 1 0 0 0,-1-1 0 0 0,0 1 0 0 0,0 0 1 0 0,-3 1-1 0 0,-13 13 2295 0 0,15-11-2682 0 0,0 0 1 0 0,0 0-1 0 0,1 0 1 0 0,-1 0-1 0 0,1 0 1 0 0,0 0-1 0 0,-3 9 0 0 0,2 3 211 0 0,0-1 0 0 0,1 1-1 0 0,0-1 1 0 0,2 1 0 0 0,0 0-1 0 0,3 24 1 0 0,-3-37-183 0 0,3 2-117 0 0,0 0-137 0 0,5 15 168 0 0,-2-19-113 0 0,21 2-117 0 0,-26-3-4 0 0,0 0 0 0 0,0 0 0 0 0,0 0 1 0 0,1 0-1 0 0,-1 0 0 0 0,0-1 0 0 0,0 1 0 0 0,0 0 0 0 0,0-1 0 0 0,0 1 1 0 0,0-1-1 0 0,0 1 0 0 0,0-1 0 0 0,0 0 0 0 0,-1 1 0 0 0,1-1 0 0 0,0 0 0 0 0,0 0 1 0 0,0 0-1 0 0,11-18-296 0 0,-10 15 222 0 0,4-7-221 0 0,-1 0 0 0 0,0-1-1 0 0,0 1 1 0 0,-2-1-1 0 0,1 0 1 0 0,2-18 0 0 0,-5 24 137 0 0,-1-1 0 0 0,1 0 0 0 0,-1 0 0 0 0,-1 1 1 0 0,1-1-1 0 0,-1 0 0 0 0,0 1 0 0 0,-1-1 0 0 0,1 0 0 0 0,-1 1 1 0 0,-1 0-1 0 0,1-1 0 0 0,-5-7 0 0 0,4 10 74 0 0,1 0-1 0 0,0 0 0 0 0,-1 1 1 0 0,0-1-1 0 0,-5-4 1 0 0,8 8 66 0 0,0-1 0 0 0,-1 1 0 0 0,1 0 0 0 0,-1-1 0 0 0,1 1 0 0 0,0 0 0 0 0,-1 0 0 0 0,1 0 1 0 0,-1-1-1 0 0,1 1 0 0 0,-1 0 0 0 0,1 0 0 0 0,0 0 0 0 0,-1 0 0 0 0,1 0 0 0 0,-1 0 0 0 0,1 0 1 0 0,-1 0-1 0 0,1 0 0 0 0,-1 0 0 0 0,1 0 0 0 0,-1 0 0 0 0,0 0 0 0 0,0 1-58 0 0,0 0 0 0 0,1-1 0 0 0,-1 1 0 0 0,0 0-1 0 0,1-1 1 0 0,-1 1 0 0 0,0 0 0 0 0,1 0 0 0 0,-1 0-1 0 0,1 0 1 0 0,-1-1 0 0 0,1 1 0 0 0,-1 0 0 0 0,1 0 0 0 0,0 0-1 0 0,-1 1 1 0 0,0 3-858 0 0,0 0-1 0 0,0 0 0 0 0,1 0 1 0 0,0 9-1 0 0</inkml:trace>
+  <inkml:trace contextRef="#ctx0" brushRef="#br0" timeOffset="3654.82">264 1230 13303 0 0,'0'0'1759'0'0,"7"2"-112"0"0,22 7 559 0 0,-22-7 112 0 0,0 3-196 0 0,1 1-1638 0 0,-4-4-256 0 0,0 1-1 0 0,0-1 1 0 0,-1 1-1 0 0,1 0 0 0 0,-1 0 1 0 0,5 6-1 0 0,-3-4 29 0 0,-2-3-83 0 0,0 1 1 0 0,-1-1-1 0 0,1 1 1 0 0,-1 0 0 0 0,0 0-1 0 0,3 4 1 0 0,15 22 808 0 0,-8-10-547 0 0,-9-14-42 0 0,0-1-161 0 0,9 15-68 0 0,-9-14 52 0 0,1 0-460 0 0,11 14-137 0 0,-11-15-31 0 0</inkml:trace>
+  <inkml:trace contextRef="#ctx0" brushRef="#br0" timeOffset="3655.82">429 1204 17967 0 0,'-1'-1'200'0'0,"-1"1"0"0"0,1-1-1 0 0,-1 0 1 0 0,0 1 0 0 0,1 0-1 0 0,-1-1 1 0 0,0 1 0 0 0,1 0-1 0 0,-1 0 1 0 0,0 0 0 0 0,1 0-1 0 0,-1 0 1 0 0,0 0 0 0 0,1 0-1 0 0,-1 1 1 0 0,0-1 0 0 0,1 1-1 0 0,-1-1 1 0 0,1 1 0 0 0,-1 0-1 0 0,1-1 1 0 0,-1 1 0 0 0,1 0-1 0 0,-1 0 1 0 0,1 0 0 0 0,0 0-1 0 0,-1 0 1 0 0,1 0 0 0 0,0 1-1 0 0,0-1 1 0 0,0 0 0 0 0,-1 2-1 0 0,-5 7 280 0 0,0 0 0 0 0,0 1-1 0 0,2-1 1 0 0,-1 1-1 0 0,-5 15 1 0 0,3-2-1204 0 0,-8 38 1 0 0,14-46-5604 0 0,0 0-2124 0 0</inkml:trace>
+  <inkml:trace contextRef="#ctx0" brushRef="#br0" timeOffset="4988">142 1817 6911 0 0,'-35'21'9709'0'0,"29"-17"-8433"0"0,0 1 0 0 0,1 0 1 0 0,-8 7-1 0 0,10-8-1043 0 0,0-1 0 0 0,1 1 0 0 0,-1 0 1 0 0,0 0-1 0 0,1 0 0 0 0,0 1 0 0 0,0-1 0 0 0,1 0 0 0 0,-1 1 0 0 0,1-1 0 0 0,0 1 0 0 0,0 0 1 0 0,0-1-1 0 0,0 10 0 0 0,2-4 16 0 0,0-1 0 0 0,1 1 0 0 0,3 10-1 0 0,-4-19-259 0 0,-1 3 61 0 0,1-1 0 0 0,0 0-1 0 0,0 0 1 0 0,0 0 0 0 0,0-1 0 0 0,1 1 0 0 0,1 4 0 0 0,1-2 24 0 0,-4-3-43 0 0,1 0-1 0 0,0 0 1 0 0,0 0 0 0 0,0 0-1 0 0,0 0 1 0 0,1 0-1 0 0,-1-1 1 0 0,3 3 0 0 0,-4-3-2 0 0,1-1 0 0 0,0 1 0 0 0,-1 0 0 0 0,1 0 0 0 0,-1-1 0 0 0,1 1 0 0 0,-1 0 0 0 0,1 0 0 0 0,-1-1 0 0 0,0 1 0 0 0,1 0 0 0 0,-1 0 0 0 0,0 0 0 0 0,0 1 0 0 0,6 3 48 0 0,16 12-49 0 0,-22-17-26 0 0,0 0 0 0 0,1 1 0 0 0,-1-1 0 0 0,0 0 0 0 0,0 0 0 0 0,1 0 0 0 0,-1 1 0 0 0,0-1 0 0 0,0 0 0 0 0,1 0 0 0 0,-1 0 0 0 0,0 1 0 0 0,1-1 0 0 0,-1 0 0 0 0,0 0 0 0 0,1 0 0 0 0,-1 0 0 0 0,0 0 0 0 0,1 0 0 0 0,-1 0 0 0 0,0 0 0 0 0,1 0 0 0 0,-1 0 0 0 0,0 0 0 0 0,1 0 0 0 0,-1 0 0 0 0,0 0 0 0 0,1 0 0 0 0,-1 0 0 0 0,0 0 0 0 0,1-1 0 0 0,19-6 2 0 0,-18 6-34 0 0,0 0-1 0 0,-1-1 0 0 0,0 1 1 0 0,1-1-1 0 0,-1 1 1 0 0,0-1-1 0 0,0 0 1 0 0,0 0-1 0 0,0 1 1 0 0,0-1-1 0 0,0 0 0 0 0,0 0 1 0 0,0 0-1 0 0,-1 0 1 0 0,1 0-1 0 0,-1 0 1 0 0,0 0-1 0 0,1 0 0 0 0,-1 0 1 0 0,0-2-1 0 0,0-2-84 0 0,1-3-122 0 0,0 0 1 0 0,-1 0-1 0 0,0 0 1 0 0,0 0-1 0 0,-1 0 0 0 0,0 0 1 0 0,-1 0-1 0 0,0 0 1 0 0,-1 1-1 0 0,1-1 1 0 0,-1 1-1 0 0,-1-1 1 0 0,0 1-1 0 0,0 0 1 0 0,-1 1-1 0 0,-9-13 0 0 0,13 18 38 0 0,0 1 0 0 0,0 0-1 0 0,-1-1 1 0 0,1 1-1 0 0,-1 0 1 0 0,1 0 0 0 0,-1 0-1 0 0,1 0 1 0 0,-1 0-1 0 0,0 0 1 0 0,0 0-1 0 0,1 1 1 0 0,-4-2 0 0 0</inkml:trace>
+  <inkml:trace contextRef="#ctx0" brushRef="#br0" timeOffset="5448.17">254 1854 15663 0 0,'0'0'1418'0'0,"3"5"-960"0"0,10 13 645 0 0,-10-13 326 0 0,1 0 67 0 0,21 22 1024 0 0,5 1-649 0 0,-1-2-377 0 0,-10-10-958 0 0,-15-13-21 0 0,3 2-63 0 0,18 13-253 0 0,-19-14-115 0 0,1-1-110 0 0,20 11-390 0 0,-20-10-201 0 0</inkml:trace>
+  <inkml:trace contextRef="#ctx0" brushRef="#br0" timeOffset="5449.17">407 1789 6911 0 0,'-11'-1'1303'0'0,"10"1"-719"0"0,0 0-1 0 0,0 0 1 0 0,0 0-1 0 0,1 1 0 0 0,-1-1 1 0 0,0 0-1 0 0,1 0 1 0 0,-1 1-1 0 0,0-1 1 0 0,0 1-1 0 0,1-1 0 0 0,-1 0 1 0 0,1 1-1 0 0,-2 1 1 0 0,-5 10 7368 0 0,3-1-8069 0 0,3-9-878 0 0,-13 43 2367 0 0,-9 56 0 0 0,15-61-1430 0 0,-2 15-2811 0 0</inkml:trace>
+</inkml:ink>
+</file>
+
+<file path=word/ink/ink4.xml><?xml version="1.0" encoding="utf-8"?>
+<inkml:ink xmlns:inkml="http://www.w3.org/2003/InkML">
+  <inkml:definitions>
+    <inkml:context xml:id="ctx0">
+      <inkml:inkSource xml:id="inkSrc0">
+        <inkml:traceFormat>
+          <inkml:channel name="X" type="integer" min="-2.14748E9" max="2.14748E9" units="cm"/>
+          <inkml:channel name="Y" type="integer" min="-2.14748E9" max="2.14748E9" units="cm"/>
+          <inkml:channel name="F" type="integer" max="32767" units="dev"/>
+          <inkml:channel name="OA" type="integer" max="360" units="deg"/>
+          <inkml:channel name="OE" type="integer" max="90" units="deg"/>
+        </inkml:traceFormat>
+        <inkml:channelProperties>
+          <inkml:channelProperty channel="X" name="resolution" value="1000" units="1/cm"/>
+          <inkml:channelProperty channel="Y" name="resolution" value="1000" units="1/cm"/>
+          <inkml:channelProperty channel="F" name="resolution" value="0" units="1/dev"/>
+          <inkml:channelProperty channel="OA" name="resolution" value="1000" units="1/deg"/>
+          <inkml:channelProperty channel="OE" name="resolution" value="1000" units="1/deg"/>
+        </inkml:channelProperties>
+      </inkml:inkSource>
+      <inkml:timestamp xml:id="ts0" timeString="2024-04-17T15:44:32.080"/>
+    </inkml:context>
+    <inkml:brush xml:id="br0">
+      <inkml:brushProperty name="width" value="0.035" units="cm"/>
+      <inkml:brushProperty name="height" value="0.035" units="cm"/>
+    </inkml:brush>
+  </inkml:definitions>
+  <inkml:trace contextRef="#ctx0" brushRef="#br0">1224 2239 2815 0 0,'3'-3'1178'0'0,"-1"0"-1"0"0,1-1 0 0 0,-1 1 0 0 0,0-1 0 0 0,0 0 0 0 0,0 0 0 0 0,-1 1 0 0 0,1-1 0 0 0,0-7 0 0 0,-1 10-873 0 0,-1 0 1 0 0,1 0-1 0 0,-1 0 1 0 0,0 0-1 0 0,0 0 1 0 0,1 0-1 0 0,-1 0 1 0 0,0-1-1 0 0,0 1 1 0 0,0 0-1 0 0,0 0 1 0 0,0 0-1 0 0,0 0 1 0 0,-1 0-1 0 0,1 0 1 0 0,0-1-1 0 0,-1 1 1 0 0,1 0-1 0 0,0 0 1 0 0,-1 0-1 0 0,1 0 1 0 0,-1 0-1 0 0,0 0 1 0 0,1 0-1 0 0,-1 0 1 0 0,0 1-1 0 0,1-1 1 0 0,-1 0-1 0 0,0 0 1 0 0,0 0-1 0 0,0 1 1 0 0,0-1-1 0 0,-2-1 1 0 0,1 2-166 0 0,-1-1 0 0 0,0 0 1 0 0,0 1-1 0 0,0 0 1 0 0,0-1-1 0 0,0 1 1 0 0,0 0-1 0 0,0 1 0 0 0,0-1 1 0 0,0 0-1 0 0,0 1 1 0 0,-3 0-1 0 0,0 1-89 0 0,-107 24 448 0 0,90-23-489 0 0,0 0 0 0 0,0-1 0 0 0,-24-1 0 0 0,29-3-9 0 0,0-1 0 0 0,0-1 0 0 0,0-1 0 0 0,-33-13 0 0 0,-8-2 0 0 0,46 16 0 0 0,10 2 0 0 0,0 1 0 0 0,0 0 0 0 0,0 0 0 0 0,0 0 0 0 0,0 0 0 0 0,0 0 0 0 0,0 1 0 0 0,0 0 0 0 0,0-1 0 0 0,-1 1 0 0 0,1 0 0 0 0,0 1 0 0 0,0-1 0 0 0,-6 2 0 0 0,12-4-32 0 0,-1 0 0 0 0,1 0 1 0 0,-1 0-1 0 0,0-1 0 0 0,0 1 0 0 0,0-1 1 0 0,0 1-1 0 0,0-1 0 0 0,0 1 0 0 0,-1-1 0 0 0,1 0 1 0 0,-1 0-1 0 0,0 0 0 0 0,0 0 0 0 0,0 0 0 0 0,0 0 1 0 0,0 0-1 0 0,0-4 0 0 0,1-10-151 0 0,2-35-1 0 0,-4 48 147 0 0,-1-49-111 0 0,-3 0-1 0 0,-18-91 1 0 0,8 61 73 0 0,-35-141 651 0 0,20 109-320 0 0,19 54 119 0 0,-5-69 0 0 0,4 21-141 0 0,-3-91 255 0 0,4 28-391 0 0,-11 45-61 0 0,3 19-21 0 0,1-149 48 0 0,17 252-61 0 0,1-15 32 0 0,-1 19-34 0 0,1 1 0 0 0,-1 0-1 0 0,0-1 1 0 0,0 1 0 0 0,0-1-1 0 0,0 1 1 0 0,0 0 0 0 0,1-1-1 0 0,-1 1 1 0 0,0-1 0 0 0,0 1-1 0 0,1 0 1 0 0,-1-1 0 0 0,0 1-1 0 0,1 0 1 0 0,-1 0 0 0 0,0-1-1 0 0,1 1 1 0 0,-1 0 0 0 0,0 0 0 0 0,1-1-1 0 0,-1 1 1 0 0,1 0 0 0 0,-1 0-1 0 0,0 0 1 0 0,1 0 0 0 0,-1-1-1 0 0,1 1 1 0 0,-1 0 0 0 0,0 0-1 0 0,1 0 1 0 0,-1 0 0 0 0,1 0-1 0 0,-1 0 1 0 0,1 0 0 0 0,-1 0-1 0 0,1 1 1 0 0,28 2-1 0 0,-22-3 0 0 0,-1 0 0 0 0,1-1 0 0 0,-1 0 0 0 0,9-1 0 0 0,-6-1 0 0 0,1-1 0 0 0,0 0 0 0 0,-1 0 0 0 0,17-10 0 0 0,-12 6 0 0 0,0 0 0 0 0,1 1 0 0 0,0 1 0 0 0,16-4 0 0 0,64-11 0 0 0,-18 7-1 0 0,157-21 13 0 0,-229 34 121 0 0,6 1-494 0 0,-11 1 304 0 0,0-1-1 0 0,0 1 1 0 0,0-1 0 0 0,-1 1-1 0 0,1-1 1 0 0,0 1-1 0 0,0-1 1 0 0,-1 0 0 0 0,1 1-1 0 0,0-1 1 0 0,0 1-1 0 0,-1-1 1 0 0,1 0 0 0 0,0 1-1 0 0,-1-1 1 0 0,1 0-1 0 0,-1 0 1 0 0,1 1 0 0 0,0-1-1 0 0,-1 0 1 0 0,1 0-1 0 0,-1 0 1 0 0,1 1 0 0 0,-1-1-1 0 0,-15 10-2894 0 0,3-3-5684 0 0</inkml:trace>
+  <inkml:trace contextRef="#ctx0" brushRef="#br0" timeOffset="530.03">1 1091 1375 0 0,'8'-5'11604'0'0,"1"-4"-5191"0"0,24-23-2825 0 0,-22 21-2014 0 0,16-19-324 0 0,-18 20-1022 0 0,0 0 0 0 0,0 1 0 0 0,18-14 0 0 0,-27 22-226 0 0,0 1-1 0 0,1 0 0 0 0,-1-1 0 0 0,1 1 0 0 0,-1-1 0 0 0,1 1 0 0 0,-1 0 0 0 0,1 0 0 0 0,-1-1 0 0 0,1 1 0 0 0,-1 0 0 0 0,1 0 0 0 0,-1 0 0 0 0,1 0 1 0 0,0-1-1 0 0,-1 1 0 0 0,1 0 0 0 0,-1 0 0 0 0,1 0 0 0 0,0 0 0 0 0,-1 0 0 0 0,1 0 0 0 0,0 1 0 0 0,-1-1-3 0 0,1 0 0 0 0,-1 1 0 0 0,0-1 0 0 0,0 1 0 0 0,1-1 0 0 0,-1 1 0 0 0,0-1 0 0 0,0 1 0 0 0,0-1 0 0 0,0 1 0 0 0,1-1 0 0 0,-1 1 0 0 0,0-1 0 0 0,0 1 0 0 0,0-1 0 0 0,0 1 0 0 0,0-1 0 0 0,0 1 0 0 0,0-1 0 0 0,-1 1 0 0 0,-8 34-167 0 0,7-30 129 0 0,-5 16 16 0 0,2-1-1 0 0,0 1 0 0 0,1 1 1 0 0,0-1-1 0 0,2 0 1 0 0,1 32-1 0 0,4-29 36 0 0,3 0 50 0 0,-5-21-44 0 0,-1-1 0 0 0,1 1 0 0 0,0-1-1 0 0,0 1 1 0 0,0-1 0 0 0,0 0 0 0 0,0 0 0 0 0,1 1 0 0 0,2 3-1 0 0,0-1 16 0 0,-1 1 239 0 0,5-3-198 0 0,22 10-1 0 0,-30-12-68 0 0,1-1 0 0 0,0 1-1 0 0,-1-1 1 0 0,1 0 0 0 0,0 1 0 0 0,0-1-1 0 0,0 0 1 0 0,-1 0 0 0 0,1 0 0 0 0,0 1-1 0 0,0-1 1 0 0,0 0 0 0 0,0 0 0 0 0,-1 0-1 0 0,2-1 1 0 0,1 1-37 0 0,0 0 0 0 0,1 0 0 0 0,-1-1 0 0 0,0 1 0 0 0,0-1 0 0 0,0 0 0 0 0,0 0 0 0 0,0 0 0 0 0,0 0 0 0 0,0 0 0 0 0,0-1 0 0 0,-1 1 0 0 0,1-1 0 0 0,0 0 0 0 0,-1 0 0 0 0,1 0 0 0 0,-1 0 0 0 0,0 0 0 0 0,4-5 0 0 0,-3 2-444 0 0,0 0 0 0 0,0 0 0 0 0,-1 0 0 0 0,0-1 0 0 0,1 1 0 0 0,1-10 0 0 0,-1 1-7872 0 0</inkml:trace>
+  <inkml:trace contextRef="#ctx0" brushRef="#br0" timeOffset="901.56">111 630 17503 0 0,'-4'-2'571'0'0,"-10"-4"2004"0"0,13 5-2357 0 0,1 1 0 0 0,-1 0 1 0 0,1 0-1 0 0,-1 0 0 0 0,1 0 0 0 0,-1 0 1 0 0,0-1-1 0 0,1 1 0 0 0,-1 0 0 0 0,1 0 1 0 0,-1 0-1 0 0,1 0 0 0 0,-1 1 0 0 0,1-1 1 0 0,-1 0-1 0 0,1 0 0 0 0,-1 0 1 0 0,1 0-1 0 0,-1 0 0 0 0,1 1 0 0 0,-1-1 1 0 0,1 0-1 0 0,-1 1 0 0 0,17-2 878 0 0,-7-2-1528 0 0</inkml:trace>
+</inkml:ink>
+</file>
+
+<file path=word/ink/ink5.xml><?xml version="1.0" encoding="utf-8"?>
+<inkml:ink xmlns:inkml="http://www.w3.org/2003/InkML">
+  <inkml:definitions>
+    <inkml:context xml:id="ctx0">
+      <inkml:inkSource xml:id="inkSrc0">
+        <inkml:traceFormat>
+          <inkml:channel name="X" type="integer" min="-2.14748E9" max="2.14748E9" units="cm"/>
+          <inkml:channel name="Y" type="integer" min="-2.14748E9" max="2.14748E9" units="cm"/>
+          <inkml:channel name="F" type="integer" max="32767" units="dev"/>
+          <inkml:channel name="OA" type="integer" max="360" units="deg"/>
+          <inkml:channel name="OE" type="integer" max="90" units="deg"/>
+        </inkml:traceFormat>
+        <inkml:channelProperties>
+          <inkml:channelProperty channel="X" name="resolution" value="1000" units="1/cm"/>
+          <inkml:channelProperty channel="Y" name="resolution" value="1000" units="1/cm"/>
+          <inkml:channelProperty channel="F" name="resolution" value="0" units="1/dev"/>
+          <inkml:channelProperty channel="OA" name="resolution" value="1000" units="1/deg"/>
+          <inkml:channelProperty channel="OE" name="resolution" value="1000" units="1/deg"/>
+        </inkml:channelProperties>
+      </inkml:inkSource>
+      <inkml:timestamp xml:id="ts0" timeString="2024-04-17T15:49:03.148"/>
+    </inkml:context>
+    <inkml:brush xml:id="br0">
+      <inkml:brushProperty name="width" value="0.025" units="cm"/>
+      <inkml:brushProperty name="height" value="0.025" units="cm"/>
+      <inkml:brushProperty name="color" value="#E71224"/>
+    </inkml:brush>
+  </inkml:definitions>
+  <inkml:trace contextRef="#ctx0" brushRef="#br0">138 129 5063 0 0,'-1'0'247'0'0,"1"0"0"0"0,-1-1-1 0 0,1 1 1 0 0,-1 0-1 0 0,1 0 1 0 0,-1 0-1 0 0,1 0 1 0 0,-1-1 0 0 0,1 1-1 0 0,-1 0 1 0 0,1 0-1 0 0,-1-1 1 0 0,1 1-1 0 0,0 0 1 0 0,-1-1-1 0 0,1 1 1 0 0,-1-1 0 0 0,1 1-1 0 0,0 0 1 0 0,-1-1-1 0 0,1 1 1 0 0,0-1-1 0 0,0 1 1 0 0,-1-1 0 0 0,1 1-1 0 0,0-1 1 0 0,0 1-1 0 0,0-1 1 0 0,0 1-1 0 0,0-1 1 0 0,0 1 0 0 0,0-1-1 0 0,-1-22 3632 0 0,1 12-1809 0 0,-2-1-453 0 0,-5-28 1146 0 0,6 38-2652 0 0,1 0 1 0 0,-1 0-1 0 0,1 0 0 0 0,-1 0 1 0 0,0 1-1 0 0,0-1 0 0 0,0 0 1 0 0,0 1-1 0 0,0-1 0 0 0,0 1 1 0 0,-1-1-1 0 0,1 1 0 0 0,0-1 1 0 0,-1 1-1 0 0,1 0 0 0 0,-1 0 1 0 0,-1-1-1 0 0,2 1-94 0 0,0 1-1 0 0,-1 0 1 0 0,1 0 0 0 0,0 0-1 0 0,0 0 1 0 0,0 0 0 0 0,0 0-1 0 0,0 0 1 0 0,-1 0 0 0 0,1 0-1 0 0,0 1 1 0 0,0-1 0 0 0,0 0-1 0 0,0 1 1 0 0,0-1 0 0 0,0 1-1 0 0,0-1 1 0 0,0 1 0 0 0,0-1-1 0 0,0 1 1 0 0,0 0 0 0 0,0 0-1 0 0,0-1 1 0 0,1 1-1 0 0,-1 0 1 0 0,0 0 0 0 0,1 0-1 0 0,-2 1 1 0 0,-3 5 128 0 0,0 1-1 0 0,-7 11 1 0 0,9-12-117 0 0,-5 7-166 0 0,1 0-1 0 0,-8 21 1 0 0,13-28 78 0 0,0 1 1 0 0,0-1-1 0 0,0 0 0 0 0,1 1 0 0 0,0 0 1 0 0,1-1-1 0 0,0 9 0 0 0,-1-15 38 0 0,1 0 0 0 0,0 0 0 0 0,0 0 0 0 0,1 0 0 0 0,-1 0 0 0 0,0-1 0 0 0,0 1 0 0 0,0 0-1 0 0,0 0 1 0 0,1 0 0 0 0,-1-1 0 0 0,0 1 0 0 0,1 0 0 0 0,-1 0 0 0 0,1 0 0 0 0,-1-1 0 0 0,1 1 0 0 0,-1 0 0 0 0,1-1 0 0 0,-1 1 0 0 0,1-1 0 0 0,0 1 0 0 0,-1 0-1 0 0,1-1 1 0 0,0 1 0 0 0,0-1 0 0 0,-1 0 0 0 0,1 1 0 0 0,0-1 0 0 0,0 0 0 0 0,-1 1 0 0 0,1-1 0 0 0,0 0 0 0 0,0 0 0 0 0,0 0 0 0 0,0 1 0 0 0,0-1 0 0 0,0 0-1 0 0,5-1-93 0 0,-1 0 0 0 0,1 0 0 0 0,-1 0 0 0 0,0-1 1 0 0,8-3-1 0 0,-10 4 70 0 0,1-1 0 0 0,0 1 1 0 0,0 0-1 0 0,-1 0 0 0 0,1 0 1 0 0,6 0-1 0 0,-9 1 44 0 0,0 0-1 0 0,0 1 1 0 0,0-1 0 0 0,0 0-1 0 0,0 0 1 0 0,0 1 0 0 0,-1-1-1 0 0,1 0 1 0 0,0 1 0 0 0,0-1-1 0 0,0 1 1 0 0,0 0 0 0 0,0-1-1 0 0,-1 1 1 0 0,1-1-1 0 0,0 1 1 0 0,-1 0 0 0 0,1 0-1 0 0,0-1 1 0 0,-1 1 0 0 0,1 1-1 0 0,0 0 33 0 0,0 0-1 0 0,0 1 0 0 0,0-1 1 0 0,-1 0-1 0 0,1 1 0 0 0,-1-1 0 0 0,1 0 1 0 0,-1 4-1 0 0,0 3 140 0 0,-1 0 1 0 0,1-1-1 0 0,-5 16 1 0 0,-1-1 46 0 0,-4 15-74 0 0,9-35-156 0 0,1-1 0 0 0,-1 1 0 0 0,1 0-1 0 0,0 0 1 0 0,0 0 0 0 0,0 0 0 0 0,0 0-1 0 0,1 0 1 0 0,1 5 0 0 0,-2-8-47 0 0,0 0 0 0 0,0 0 1 0 0,0 1-1 0 0,0-1 1 0 0,0 0-1 0 0,0 0 0 0 0,0 0 1 0 0,1 1-1 0 0,-1-1 0 0 0,0 0 1 0 0,0 0-1 0 0,0 0 0 0 0,0 0 1 0 0,0 0-1 0 0,1 1 0 0 0,-1-1 1 0 0,0 0-1 0 0,0 0 0 0 0,0 0 1 0 0,0 0-1 0 0,1 0 0 0 0,-1 0 1 0 0,0 0-1 0 0,0 0 1 0 0,0 0-1 0 0,1 0 0 0 0,-1 1 1 0 0,0-1-1 0 0,0 0 0 0 0,0 0 1 0 0,1 0-1 0 0,-1 0 0 0 0,0-1 1 0 0,0 1-1 0 0,0 0 0 0 0,1 0 1 0 0,-1 0-1 0 0,0 0 0 0 0,0 0 1 0 0,0 0-1 0 0,1 0 0 0 0</inkml:trace>
+  <inkml:trace contextRef="#ctx0" brushRef="#br0" timeOffset="348.65">322 42 21191 0 0,'-5'7'437'0'0,"0"0"0"0"0,0 1 0 0 0,1 0 0 0 0,0 0 0 0 0,1 0 0 0 0,0 1 0 0 0,0-1 0 0 0,1 1 0 0 0,0-1 0 0 0,0 1-1 0 0,1 0 1 0 0,0 0 0 0 0,1 0 0 0 0,0-1 0 0 0,0 1 0 0 0,3 16 0 0 0,-2-23 55 0 0,6 0-299 0 0,23 3-154 0 0,-28-5-57 0 0,0 0-1 0 0,0-1 1 0 0,0 1-1 0 0,0-1 1 0 0,0 1 0 0 0,0-1-1 0 0,-1 0 1 0 0,1 0-1 0 0,0 0 1 0 0,0 0-1 0 0,-1 0 1 0 0,1 0 0 0 0,-1 0-1 0 0,1-1 1 0 0,-1 1-1 0 0,1-1 1 0 0,-1 1 0 0 0,0-1-1 0 0,0 1 1 0 0,0-1-1 0 0,0 0 1 0 0,2-2-1 0 0,1-2-93 0 0,0 0-83 0 0,0 0-1 0 0,0 0 1 0 0,-1 0 0 0 0,1-1-1 0 0,-1 1 1 0 0,3-11-1 0 0,-6 16 147 0 0,1-1-1 0 0,-1 1 1 0 0,0 0-1 0 0,1-1 1 0 0,-1 1 0 0 0,0-1-1 0 0,0 1 1 0 0,0-1-1 0 0,0 1 1 0 0,0-1-1 0 0,0 1 1 0 0,-1-1-1 0 0,1 1 1 0 0,0-1-1 0 0,-1 1 1 0 0,1 0-1 0 0,-1-1 1 0 0,1 1-1 0 0,-1-1 1 0 0,0 1-1 0 0,0 0 1 0 0,0 0-1 0 0,1 0 1 0 0,-1-1-1 0 0,0 1 1 0 0,0 0-1 0 0,-1 0 1 0 0,1 0-1 0 0,0 0 1 0 0,0 0-1 0 0,0 1 1 0 0,-1-1 0 0 0,1 0-1 0 0,0 1 1 0 0,-1-1-1 0 0,1 1 1 0 0,-3-1-1 0 0,-2-1 54 0 0,0 0 1 0 0,0 1-1 0 0,0 0 0 0 0,-9 0 0 0 0,13 1-271 0 0,-1 0 0 0 0,1 0-1 0 0,-1 1 1 0 0,0-1-1 0 0,1 1 1 0 0,-1-1 0 0 0,-3 2-1 0 0,5-1-228 0 0,0-1 0 0 0,1 1 0 0 0,-1-1 0 0 0,0 1-1 0 0,0-1 1 0 0,0 1 0 0 0,0 0 0 0 0,1-1 0 0 0,-1 1 0 0 0,0 0-1 0 0,0 1 1 0 0,-2 3-7024 0 0</inkml:trace>
+  <inkml:trace contextRef="#ctx0" brushRef="#br0" timeOffset="1800.87">108 637 20271 0 0,'-2'3'373'0'0,"0"0"-1"0"0,0 0 1 0 0,0 0 0 0 0,0 0-1 0 0,0 1 1 0 0,1-1 0 0 0,-1 0-1 0 0,1 1 1 0 0,0-1 0 0 0,-1 5-1 0 0,-5 36 474 0 0,7-40-575 0 0,-1 6-70 0 0,0 1 0 0 0,0-1 0 0 0,1 1 0 0 0,1-1 0 0 0,0 0-1 0 0,0 1 1 0 0,1-1 0 0 0,5 16 0 0 0,-5-22-105 0 0,2-4-104 0 0,1 0 1 0 0,0 0-1 0 0,-1-1 0 0 0,1 0 1 0 0,7-2-1 0 0,-9 2-2 0 0,-1 1-11 0 0,0-1 0 0 0,0 0 0 0 0,-1 0 0 0 0,1 0 0 0 0,0 0 0 0 0,-1 0 0 0 0,1-1 1 0 0,-1 1-1 0 0,1 0 0 0 0,-1-1 0 0 0,0 1 0 0 0,0-1 0 0 0,1 1 0 0 0,-1-1 0 0 0,0 0 0 0 0,0 1 0 0 0,1-4 0 0 0,1-2-73 0 0,2-1-61 0 0,25-45-860 0 0,-27 49 864 0 0,-1-1 0 0 0,0 0 0 0 0,-1 0 0 0 0,1 0 0 0 0,-1-1 0 0 0,0 1-1 0 0,0 0 1 0 0,-1 0 0 0 0,1-6 0 0 0,-1 10 127 0 0,0 0-1 0 0,0 1 0 0 0,0-1 1 0 0,-1 0-1 0 0,1 1 1 0 0,0-1-1 0 0,0 0 1 0 0,0 1-1 0 0,0-1 0 0 0,-1 1 1 0 0,1-1-1 0 0,0 0 1 0 0,-1 1-1 0 0,1-1 1 0 0,-1 1-1 0 0,1-1 0 0 0,0 1 1 0 0,-1-1-1 0 0,1 1 1 0 0,-1-1-1 0 0,1 1 1 0 0,-1 0-1 0 0,1-1 0 0 0,-2 0 1 0 0,0 1 4 0 0,1 0-1 0 0,0-1 1 0 0,-1 1 0 0 0,1 0-1 0 0,-1 0 1 0 0,1-1 0 0 0,-1 1-1 0 0,1 0 1 0 0,-1 1 0 0 0,-2-1-1 0 0,-3 2 32 0 0,0 0 0 0 0,0 0 0 0 0,-10 4 0 0 0,17-5-10 0 0,-4 0 12 0 0,-2 1-23 0 0,0 1 0 0 0,0 0 0 0 0,0 0 1 0 0,0 0-1 0 0,0 1 0 0 0,0 0 1 0 0,1 0-1 0 0,-9 9 0 0 0,13-13-11 0 0,1 0 0 0 0,0 0 0 0 0,0 0 0 0 0,0 0 0 0 0,0 0 0 0 0,0 1 0 0 0,-1-1 0 0 0,1 0 0 0 0,0 0 0 0 0,0 0 0 0 0,0 0 0 0 0,0 0 0 0 0,0 1 0 0 0,0-1 0 0 0,0 0 1 0 0,0 0-1 0 0,0 0 0 0 0,0 0 0 0 0,-1 1 0 0 0,1-1 0 0 0,0 0 0 0 0,0 0 0 0 0,0 0 0 0 0,0 1 0 0 0,0-1 0 0 0,0 0 0 0 0,0 0 0 0 0,0 0 0 0 0,1 0 0 0 0,-1 1 0 0 0,0-1 0 0 0,0 0 0 0 0,0 0 0 0 0,0 0 0 0 0,0 0 0 0 0,0 1 0 0 0,0-1 0 0 0,0 0 0 0 0,0 0 0 0 0,0 0 0 0 0,1 0 0 0 0,-1 0 0 0 0,0 1 0 0 0,0-1 0 0 0,3-1-751 0 0</inkml:trace>
+  <inkml:trace contextRef="#ctx0" brushRef="#br0" timeOffset="2149.6">394 541 21191 0 0,'-10'35'3053'0'0,"1"-7"-1592"0"0,1 0 1 0 0,1 1 0 0 0,2 0 0 0 0,-3 50-1 0 0,8-73-1303 0 0,-1-4-84 0 0,1 0 0 0 0,0 1 0 0 0,0-1 1 0 0,1 1-1 0 0,-1-1 0 0 0,0 0 0 0 0,1 1 0 0 0,0-1 1 0 0,-1 0-1 0 0,1 1 0 0 0,2 2 0 0 0,3 8 2 0 0,-6-13-79 0 0,1 1 0 0 0,-1-1 0 0 0,0 0 0 0 0,0 0 0 0 0,0 1 0 0 0,0-1 0 0 0,1 0 0 0 0,-1 0 0 0 0,0 0-1 0 0,0 1 1 0 0,1-1 0 0 0,-1 0 0 0 0,0 0 0 0 0,0 0 0 0 0,1 0 0 0 0,-1 0 0 0 0,0 1 0 0 0,0-1 0 0 0,1 0 0 0 0,-1 0-1 0 0,0 0 1 0 0,0 0 0 0 0,1 0 0 0 0,-1 0 0 0 0,0 0 0 0 0,1 0 0 0 0,-1 0 0 0 0,0 0 0 0 0,1 0 0 0 0,-1 0 0 0 0,0 0 0 0 0,0 0-1 0 0,1 0 1 0 0,-1 0 0 0 0,0-1 0 0 0,0 1 0 0 0,1 0 0 0 0,31-2-181 0 0,-31 2 175 0 0,0 0 0 0 0,-1 0 1 0 0,1 0-1 0 0,-1 0 0 0 0,1 0 0 0 0,-1 0 0 0 0,1 0 1 0 0,0 0-1 0 0,-1 0 0 0 0,1 0 0 0 0,-1 0 1 0 0,1-1-1 0 0,-1 1 0 0 0,1 0 0 0 0,-1 0 0 0 0,1-1 1 0 0,-1 1-1 0 0,1 0 0 0 0,-1-1 0 0 0,1 1 0 0 0,0-1 1 0 0,7-7-252 0 0,-1 0 0 0 0,0 0 1 0 0,0-1-1 0 0,0 1 0 0 0,-1-2 1 0 0,0 1-1 0 0,-1-1 0 0 0,0 0 1 0 0,-1 0-1 0 0,0 0 1 0 0,3-13-1 0 0,-5 18 190 0 0,-1 0 1 0 0,0-1-1 0 0,0 1 0 0 0,-1 0 0 0 0,1 0 1 0 0,-1-1-1 0 0,-1 1 0 0 0,1 0 1 0 0,0-1-1 0 0,-1 1 0 0 0,0 0 1 0 0,-1 0-1 0 0,1 0 0 0 0,-1 0 1 0 0,0 0-1 0 0,0 0 0 0 0,0 0 1 0 0,-1 1-1 0 0,0-1 0 0 0,0 1 1 0 0,0-1-1 0 0,0 1 0 0 0,-1 0 0 0 0,1 1 1 0 0,-1-1-1 0 0,-6-4 0 0 0,-9-3-896 0 0,6 6-6110 0 0,3 3-1155 0 0</inkml:trace>
+</inkml:ink>
+</file>
+
+<file path=word/ink/ink6.xml><?xml version="1.0" encoding="utf-8"?>
+<inkml:ink xmlns:inkml="http://www.w3.org/2003/InkML">
+  <inkml:definitions>
+    <inkml:context xml:id="ctx0">
+      <inkml:inkSource xml:id="inkSrc0">
+        <inkml:traceFormat>
+          <inkml:channel name="X" type="integer" min="-2.14748E9" max="2.14748E9" units="cm"/>
+          <inkml:channel name="Y" type="integer" min="-2.14748E9" max="2.14748E9" units="cm"/>
+          <inkml:channel name="F" type="integer" max="32767" units="dev"/>
+          <inkml:channel name="OA" type="integer" max="360" units="deg"/>
+          <inkml:channel name="OE" type="integer" max="90" units="deg"/>
+        </inkml:traceFormat>
+        <inkml:channelProperties>
+          <inkml:channelProperty channel="X" name="resolution" value="1000" units="1/cm"/>
+          <inkml:channelProperty channel="Y" name="resolution" value="1000" units="1/cm"/>
+          <inkml:channelProperty channel="F" name="resolution" value="0" units="1/dev"/>
+          <inkml:channelProperty channel="OA" name="resolution" value="1000" units="1/deg"/>
+          <inkml:channelProperty channel="OE" name="resolution" value="1000" units="1/deg"/>
+        </inkml:channelProperties>
+      </inkml:inkSource>
+      <inkml:timestamp xml:id="ts0" timeString="2024-04-17T15:45:34.067"/>
+    </inkml:context>
+    <inkml:brush xml:id="br0">
+      <inkml:brushProperty name="width" value="0.025" units="cm"/>
+      <inkml:brushProperty name="height" value="0.025" units="cm"/>
+      <inkml:brushProperty name="color" value="#E71224"/>
+    </inkml:brush>
+  </inkml:definitions>
+  <inkml:trace contextRef="#ctx0" brushRef="#br0">137 228 12895 0 0,'-1'0'423'0'0,"0"-1"0"0"0,-1 1-1 0 0,1 0 1 0 0,0-1 0 0 0,0 1-1 0 0,0-1 1 0 0,0 1-1 0 0,0-1 1 0 0,0 0 0 0 0,0 1-1 0 0,0-1 1 0 0,0 0 0 0 0,0 0-1 0 0,1 0 1 0 0,-1 0 0 0 0,-1-1-1 0 0,2 2-352 0 0,0 0-1 0 0,-1 0 1 0 0,1-1 0 0 0,0 1-1 0 0,0 0 1 0 0,-1 0-1 0 0,1-1 1 0 0,0 1 0 0 0,0 0-1 0 0,0-1 1 0 0,-1 1-1 0 0,1 0 1 0 0,0-1 0 0 0,0 1-1 0 0,0 0 1 0 0,0-1-1 0 0,0 1 1 0 0,0 0 0 0 0,0-1-1 0 0,0 1 1 0 0,0 0 0 0 0,0-1-1 0 0,0 1 1 0 0,0 0-1 0 0,0-1 1 0 0,0 1 0 0 0,0-1-1 0 0,0 1 1 0 0,0 0-1 0 0,0-1 1 0 0,1 1 0 0 0,-1 0-1 0 0,0 0 1 0 0,0-1-1 0 0,0 1 1 0 0,1 0 0 0 0,-1-1-1 0 0,0 1 1 0 0,0 0-1 0 0,0 0 1 0 0,1-1 0 0 0,-1 1-1 0 0,0 0 1 0 0,1 0-1 0 0,-1 0 1 0 0,0-1 0 0 0,1 1-1 0 0,-1 0 1 0 0,0 0-1 0 0,1 0 1 0 0,-1 0 0 0 0,0 0-1 0 0,1 0 1 0 0,-1 0-1 0 0,1-1 655 0 0,7 3-397 0 0,1-1-220 0 0,28 7 418 0 0,12 5 116 0 0,7 2 30 0 0,-44-11-562 0 0,39 9 330 0 0,-38-10-372 0 0,-2 0 37 0 0,0-1 1 0 0,17 2-1 0 0,21 1 61 0 0,5 0-86 0 0,1 0-14 0 0,-12 1-43 0 0,-6 0 35 0 0,-32-5-43 0 0,-1 0 1 0 0,0 0-1 0 0,1 0 1 0 0,-1 0-1 0 0,6 3 0 0 0,-3-1-3 0 0,-1-2 23 0 0,0 2-573 0 0,13 7 278 0 0,-18-10 239 0 0,-1 0 0 0 0,0 0 1 0 0,0 0-1 0 0,0 0 0 0 0,0 0 1 0 0,0 0-1 0 0,1 0 0 0 0,-1 1 1 0 0,0-1-1 0 0,0 0 0 0 0,0 0 0 0 0,0 0 1 0 0,0 0-1 0 0,0 0 0 0 0,0 0 1 0 0,0 1-1 0 0,0-1 0 0 0,1 0 1 0 0,-1 0-1 0 0,0 0 0 0 0,0 0 1 0 0,0 0-1 0 0,0 1 0 0 0,0-1 1 0 0,0 0-1 0 0,0 0 0 0 0,0 0 0 0 0,0 0 1 0 0,0 0-1 0 0,0 1 0 0 0,0-1 1 0 0,0 0-1 0 0,0 0 0 0 0,0 0 1 0 0,0 0-1 0 0,0 0 0 0 0,-1 1 1 0 0,1-1-1 0 0,0 0 0 0 0,0 0 1 0 0,0 0-1 0 0,0 0 0 0 0,0 0 0 0 0,0 1 1 0 0,0-1-1 0 0,0 0 0 0 0,0 0 1 0 0,-1 0-1 0 0,1 0 0 0 0,0 0 1 0 0,0 0-1 0 0,0 0 0 0 0,0 0 1 0 0,0 0-1 0 0,0 0 0 0 0,-1 1 0 0 0,1-1 1 0 0,0 0-1 0 0,0 0 0 0 0,0 0 1 0 0,0 0-1 0 0,-1 0 0 0 0,1 0 1 0 0,0 0-1 0 0,-10 3-803 0 0,10-3 782 0 0,-20 2-3062 0 0,11-3-4927 0 0</inkml:trace>
+  <inkml:trace contextRef="#ctx0" brushRef="#br0" timeOffset="516.48">154 297 2303 0 0,'-25'-6'1289'0'0,"-13"-8"4886"0"0,35 13-5558 0 0,0 0 0 0 0,0-1 0 0 0,0 0 1 0 0,0 1-1 0 0,1-1 0 0 0,-1 0 0 0 0,1 0 0 0 0,-1-1 1 0 0,1 1-1 0 0,0 0 0 0 0,0-1 0 0 0,0 1 1 0 0,0-1-1 0 0,0 0 0 0 0,1 0 0 0 0,-1 0 0 0 0,1 0 1 0 0,-2-3-1 0 0,3-3 299 0 0,1 9-892 0 0,-1 0 0 0 0,0-1 1 0 0,1 1-1 0 0,-1 0 1 0 0,0 0-1 0 0,1 0 0 0 0,-1-1 1 0 0,0 1-1 0 0,1 0 0 0 0,-1 0 1 0 0,1 0-1 0 0,-1 0 0 0 0,0 0 1 0 0,1 0-1 0 0,-1 0 0 0 0,1 0 1 0 0,-1 0-1 0 0,0 0 1 0 0,1 0-1 0 0,-1 0 0 0 0,1 0 1 0 0,-1 0-1 0 0,0 0 0 0 0,1 0 1 0 0,-1 0-1 0 0,1 0 0 0 0,-1 1 1 0 0,0-1-1 0 0,1 0 1 0 0,-1 0-1 0 0,0 0 0 0 0,1 1 1 0 0,-1-1-1 0 0,0 0 0 0 0,0 0 1 0 0,1 1-1 0 0,6 2 8 0 0,-3-1-7 0 0,0 0 1 0 0,-1-1 0 0 0,1 2-1 0 0,-1-1 1 0 0,6 4-1 0 0,17 16 132 0 0,-1 1-1 0 0,-1 1 1 0 0,0 1-1 0 0,-2 1 0 0 0,-2 0 1 0 0,19 31-1 0 0,-31-42-177 0 0,-7-13-124 0 0,-6-11-60 0 0,-6-9-1024 0 0,-1 0 0 0 0,0 1-1 0 0,-1 1 1 0 0,-1 0 0 0 0,-20-19-1 0 0,11 16-374 0 0,0 0-1 0 0,-1 2 0 0 0,-31-17 0 0 0,41 27 1716 0 0,10 5 111 0 0,0 1 0 0 0,0-1 0 0 0,0 0 0 0 0,1-1-1 0 0,-1 1 1 0 0,1-1 0 0 0,-1 1 0 0 0,1-1 0 0 0,0 0 0 0 0,-3-4 0 0 0,6 7-136 0 0,0 0 0 0 0,-1-1 0 0 0,1 1 1 0 0,0 0-1 0 0,0 0 0 0 0,0-1 0 0 0,0 1 1 0 0,0 0-1 0 0,0-1 0 0 0,0 1 0 0 0,0 0 1 0 0,0 0-1 0 0,0-1 0 0 0,0 1 0 0 0,0 0 1 0 0,0-1-1 0 0,0 1 0 0 0,0 0 0 0 0,0 0 1 0 0,0-1-1 0 0,0 1 0 0 0,0 0 0 0 0,0-1 0 0 0,0 1 1 0 0,0 0-1 0 0,1 0 0 0 0,-1-1 0 0 0,0 1 1 0 0,0 0-1 0 0,15-11 6228 0 0,8-4-5681 0 0,-17 12-213 0 0,1-2-41 0 0,31-19 310 0 0,-8 2-57 0 0,-2 1-131 0 0,-2 0-154 0 0,-4 4-207 0 0,0-1-156 0 0,7-7-484 0 0,-24 21 220 0 0,2 2-2646 0 0,26-9-4980 0 0</inkml:trace>
+</inkml:ink>
+</file>
+
+<file path=word/ink/ink7.xml><?xml version="1.0" encoding="utf-8"?>
+<inkml:ink xmlns:inkml="http://www.w3.org/2003/InkML">
+  <inkml:definitions>
+    <inkml:context xml:id="ctx0">
+      <inkml:inkSource xml:id="inkSrc0">
+        <inkml:traceFormat>
+          <inkml:channel name="X" type="integer" min="-2.14748E9" max="2.14748E9" units="cm"/>
+          <inkml:channel name="Y" type="integer" min="-2.14748E9" max="2.14748E9" units="cm"/>
+          <inkml:channel name="F" type="integer" max="32767" units="dev"/>
+          <inkml:channel name="OA" type="integer" max="360" units="deg"/>
+          <inkml:channel name="OE" type="integer" max="90" units="deg"/>
+        </inkml:traceFormat>
+        <inkml:channelProperties>
+          <inkml:channelProperty channel="X" name="resolution" value="1000" units="1/cm"/>
+          <inkml:channelProperty channel="Y" name="resolution" value="1000" units="1/cm"/>
+          <inkml:channelProperty channel="F" name="resolution" value="0" units="1/dev"/>
+          <inkml:channelProperty channel="OA" name="resolution" value="1000" units="1/deg"/>
+          <inkml:channelProperty channel="OE" name="resolution" value="1000" units="1/deg"/>
+        </inkml:channelProperties>
+      </inkml:inkSource>
+      <inkml:timestamp xml:id="ts0" timeString="2024-04-17T15:49:06.661"/>
+    </inkml:context>
+    <inkml:brush xml:id="br0">
+      <inkml:brushProperty name="width" value="0.025" units="cm"/>
+      <inkml:brushProperty name="height" value="0.025" units="cm"/>
+      <inkml:brushProperty name="color" value="#E71224"/>
+    </inkml:brush>
+  </inkml:definitions>
+  <inkml:trace contextRef="#ctx0" brushRef="#br0">76 17 20271 0 0,'-1'4'1800'0'0,"-1"1"-1440"0"0,1-1-288 0 0,0-1-72 0 0,0 0 352 0 0,0 3 64 0 0,-1 5 0 0 0,-2 8 8 0 0,-1 6-72 0 0,1 3-24 0 0,0 1 0 0 0,1-5 0 0 0,3-3-456 0 0,0-4-96 0 0,3-2-24 0 0</inkml:trace>
+  <inkml:trace contextRef="#ctx0" brushRef="#br0" timeOffset="352.84">204 6 21311 0 0,'-3'5'257'0'0,"0"0"0"0"0,0 0 0 0 0,1 0 0 0 0,0 0 0 0 0,0 0 0 0 0,0 0-1 0 0,0 0 1 0 0,0 9 0 0 0,0-3 180 0 0,2 0 0 0 0,-1 0 0 0 0,2 14 0 0 0,0-13 30 0 0,-1-6-176 0 0,0 1-1 0 0,1-1 0 0 0,0 1 1 0 0,0-1-1 0 0,0 0 0 0 0,1 1 1 0 0,0-1-1 0 0,0 0 0 0 0,3 6 1 0 0,6 8 414 0 0,-9-16 182 0 0,5-2-777 0 0,20 4-28 0 0,-27-6-81 0 0,1 0-1 0 0,-1 1 1 0 0,0-1 0 0 0,1 0 0 0 0,-1 0 0 0 0,1 0-1 0 0,-1 0 1 0 0,0 0 0 0 0,1 0 0 0 0,-1 0 0 0 0,0 0 0 0 0,1 0-1 0 0,-1 0 1 0 0,1 0 0 0 0,-1 0 0 0 0,0 0 0 0 0,1 0-1 0 0,-1 0 1 0 0,1 0 0 0 0,-1 0 0 0 0,0-1 0 0 0,1 1 0 0 0,-1 0-1 0 0,0 0 1 0 0,1-1 0 0 0,7-5-189 0 0,-1 0 0 0 0,0 0 0 0 0,-1-1 0 0 0,1 0 0 0 0,-1 0 0 0 0,-1-1 0 0 0,1 1 0 0 0,-1-1 0 0 0,4-10 0 0 0,-6 13 28 0 0,-1 0 0 0 0,1 0 0 0 0,-1 0 0 0 0,0-1 0 0 0,-1 1 0 0 0,1-1 0 0 0,-1 0 1 0 0,0 1-1 0 0,-1-1 0 0 0,1 0 0 0 0,-1 1 0 0 0,0-1 0 0 0,-1 0 0 0 0,1 0 0 0 0,-1 1 0 0 0,0-1 0 0 0,-2-5 0 0 0,2 8 130 0 0,-1 0-1 0 0,0 0 0 0 0,1 1 0 0 0,-1-1 0 0 0,0 0 0 0 0,0 1 0 0 0,0 0 0 0 0,-1-1 1 0 0,1 1-1 0 0,0 0 0 0 0,-1 0 0 0 0,0 0 0 0 0,1 0 0 0 0,-1 1 0 0 0,0-1 0 0 0,0 1 0 0 0,0 0 1 0 0,0 0-1 0 0,0 0 0 0 0,0 0 0 0 0,0 0 0 0 0,0 1 0 0 0,-6-1 0 0 0,6 1-85 0 0,0-1-1 0 0,0 2 0 0 0,0-1 0 0 0,0 0 1 0 0,0 1-1 0 0,0-1 0 0 0,0 1 0 0 0,0 0 1 0 0,0 0-1 0 0,0 0 0 0 0,1 0 0 0 0,-1 0 1 0 0,0 1-1 0 0,1-1 0 0 0,-1 1 0 0 0,1 0 1 0 0,0 0-1 0 0,-1 0 0 0 0,1 0 0 0 0,0 0 1 0 0,0 0-1 0 0,0 0 0 0 0,1 1 0 0 0,-1-1 1 0 0,0 1-1 0 0,-1 3 0 0 0,-3 10-7787 0 0</inkml:trace>
+  <inkml:trace contextRef="#ctx0" brushRef="#br0" timeOffset="706.49">68 544 7367 0 0,'-1'-4'1558'0'0,"-1"-11"-2977"0"0,10 6 16415 0 0,13-2-13788 0 0,-16 8 37 0 0,2 5-770 0 0,24 7-34 0 0,-23-6-102 0 0,-5 3-47 0 0,0-2-235 0 0,-1 1 1 0 0,1 0 0 0 0,-1-1-1 0 0,0 1 1 0 0,0 0-1 0 0,-1 1 1 0 0,1-1 0 0 0,-1 0-1 0 0,-1 0 1 0 0,1 1-1 0 0,-1-1 1 0 0,1 0 0 0 0,-2 1-1 0 0,0 5 1 0 0,-1-2-15 0 0,0 0 1 0 0,-1 0 0 0 0,0 0 0 0 0,0 0-1 0 0,-1-1 1 0 0,0 1 0 0 0,-8 10 0 0 0,10-15-86 0 0,0-1-1 0 0,-1 0 1 0 0,0 1 0 0 0,1-1 0 0 0,-1 0 0 0 0,0-1 0 0 0,0 1-1 0 0,-1 0 1 0 0,1-1 0 0 0,0 0 0 0 0,-1 0 0 0 0,0 0 0 0 0,1 0-1 0 0,-1 0 1 0 0,0-1 0 0 0,0 1 0 0 0,0-1 0 0 0,0 0 0 0 0,-5 0-1 0 0,7-1-44 0 0,-1 0-1 0 0,1 0 0 0 0,-1-1 1 0 0,1 1-1 0 0,0-1 0 0 0,-1 1 0 0 0,1-1 1 0 0,0 0-1 0 0,0 0 0 0 0,-1 0 1 0 0,1 0-1 0 0,0 0 0 0 0,0-1 0 0 0,0 1 1 0 0,0-1-1 0 0,1 1 0 0 0,-1-1 1 0 0,0 0-1 0 0,0 1 0 0 0,1-1 0 0 0,0 0 1 0 0,-3-3-1 0 0,3 2-1115 0 0,-1-1-1 0 0,0 1 1 0 0,1 0 0 0 0,0 0 0 0 0,-2-5-1 0 0,1-7-6392 0 0</inkml:trace>
+  <inkml:trace contextRef="#ctx0" brushRef="#br0" timeOffset="1102.97">246 430 20271 0 0,'-11'61'4574'0'0,"7"-44"-3559"0"0,1 0 1 0 0,0 0 0 0 0,1 1-1 0 0,1 22 1 0 0,2-34-689 0 0,-1-3-137 0 0,0 0 0 0 0,0 0 0 0 0,0 0 0 0 0,1 0-1 0 0,-1 0 1 0 0,1 0 0 0 0,0 0 0 0 0,0-1 0 0 0,3 6-1 0 0,4 7 86 0 0,-6-12-86 0 0,3 0-987 0 0,18 8 428 0 0,-18-8-112 0 0,3-3-593 0 0,22-2 546 0 0,-23 2 59 0 0,1-2 22 0 0,22-4 7 0 0,-22 5 40 0 0,0-1 162 0 0,22-6 71 0 0,-22 6 9 0 0,-1 0 10 0 0,22-6 17 0 0,-21 6 4 0 0,-2 2 0 0 0,19-1-43 0 0,-19 0-177 0 0</inkml:trace>
+  <inkml:trace contextRef="#ctx0" brushRef="#br0" timeOffset="1103.97">410 449 20735 0 0,'-2'2'270'0'0,"0"0"1"0"0,0 0-1 0 0,0 0 0 0 0,0 0 0 0 0,0 0 0 0 0,1 1 1 0 0,-1-1-1 0 0,1 1 0 0 0,-1-1 0 0 0,1 1 1 0 0,0 0-1 0 0,0-1 0 0 0,0 1 0 0 0,1 0 0 0 0,-1 0 1 0 0,0 3-1 0 0,0 7 752 0 0,0 1 0 0 0,1 16 1 0 0,0-9-1401 0 0,-2 107 1098 0 0,1 4-1120 0 0,0-43-6827 0 0,2-28-1837 0 0</inkml:trace>
+</inkml:ink>
+</file>
+
+<file path=word/ink/ink8.xml><?xml version="1.0" encoding="utf-8"?>
+<inkml:ink xmlns:inkml="http://www.w3.org/2003/InkML">
+  <inkml:definitions>
+    <inkml:context xml:id="ctx0">
+      <inkml:inkSource xml:id="inkSrc0">
+        <inkml:traceFormat>
+          <inkml:channel name="X" type="integer" min="-2.14748E9" max="2.14748E9" units="cm"/>
+          <inkml:channel name="Y" type="integer" min="-2.14748E9" max="2.14748E9" units="cm"/>
+          <inkml:channel name="F" type="integer" max="32767" units="dev"/>
+          <inkml:channel name="OA" type="integer" max="360" units="deg"/>
+          <inkml:channel name="OE" type="integer" max="90" units="deg"/>
+        </inkml:traceFormat>
+        <inkml:channelProperties>
+          <inkml:channelProperty channel="X" name="resolution" value="1000" units="1/cm"/>
+          <inkml:channelProperty channel="Y" name="resolution" value="1000" units="1/cm"/>
+          <inkml:channelProperty channel="F" name="resolution" value="0" units="1/dev"/>
+          <inkml:channelProperty channel="OA" name="resolution" value="1000" units="1/deg"/>
+          <inkml:channelProperty channel="OE" name="resolution" value="1000" units="1/deg"/>
+        </inkml:channelProperties>
+      </inkml:inkSource>
+      <inkml:timestamp xml:id="ts0" timeString="2024-04-17T15:45:56.996"/>
+    </inkml:context>
+    <inkml:brush xml:id="br0">
+      <inkml:brushProperty name="width" value="0.025" units="cm"/>
+      <inkml:brushProperty name="height" value="0.025" units="cm"/>
+      <inkml:brushProperty name="color" value="#E71224"/>
+    </inkml:brush>
+  </inkml:definitions>
+  <inkml:trace contextRef="#ctx0" brushRef="#br0">84 113 6911 0 0,'-3'0'1192'0'0,"0"1"-1"0"0,0 0 0 0 0,0 0 1 0 0,0 1-1 0 0,0-1 1 0 0,1 1-1 0 0,-1-1 0 0 0,1 1 1 0 0,-1 0-1 0 0,-3 3 0 0 0,2-1-582 0 0,0 1 0 0 0,0 0 1 0 0,0-1-1 0 0,1 1 0 0 0,-4 7 0 0 0,3-5-591 0 0,1 0 1 0 0,0 0 0 0 0,0 0 0 0 0,0 0-1 0 0,1 1 1 0 0,0 0 0 0 0,1-1-1 0 0,-1 15 1 0 0,2-16 50 0 0,1 0 0 0 0,0 0 0 0 0,0 0 0 0 0,0 0 0 0 0,1-1 0 0 0,0 1 0 0 0,2 6 0 0 0,-2-8 355 0 0,5-4-313 0 0,20 2-6 0 0,-21-1-1 0 0,-2-4 0 0 0,23-22 54 0 0,-24 21-139 0 0,0 0-45 0 0,0 0 0 0 0,-1 0 1 0 0,1 0-1 0 0,-1 0 0 0 0,0-1 0 0 0,0 1 0 0 0,-1-1 0 0 0,1 1 0 0 0,-1-1 0 0 0,0 0 0 0 0,0 1 0 0 0,0-1 0 0 0,-1 0 0 0 0,0-8 0 0 0,0 10-61 0 0,0 1 0 0 0,-1 0 0 0 0,1-1 0 0 0,-1 1 1 0 0,1 0-1 0 0,-1 0 0 0 0,0-1 0 0 0,0 1 0 0 0,0 0 1 0 0,0 0-1 0 0,0 0 0 0 0,-1 0 0 0 0,1 0 0 0 0,0 0 0 0 0,-1 0 1 0 0,0 0-1 0 0,1 1 0 0 0,-1-1 0 0 0,0 1 0 0 0,0-1 0 0 0,0 1 1 0 0,0 0-1 0 0,0 0 0 0 0,0-1 0 0 0,0 2 0 0 0,0-1 0 0 0,-1 0 1 0 0,1 0-1 0 0,0 1 0 0 0,-4-1 0 0 0,4 0-256 0 0,-1 1 1 0 0,0 0-1 0 0,1-1 0 0 0,-1 1 1 0 0,0 1-1 0 0,-4 0 0 0 0,6-1 71 0 0,0 0 0 0 0,0 0 0 0 0,0 1 0 0 0,0-1 0 0 0,0 0 0 0 0,0 1 0 0 0,1-1 0 0 0,-1 1 0 0 0,0-1 0 0 0,0 1 0 0 0,0-1 0 0 0,0 1 0 0 0,1 0 0 0 0,-1-1 0 0 0,0 1 1 0 0,1 0-1 0 0,-1 0 0 0 0,1 0 0 0 0,-1-1 0 0 0,0 1 0 0 0,1 1 0 0 0,-2 3-4962 0 0</inkml:trace>
+  <inkml:trace contextRef="#ctx0" brushRef="#br0" timeOffset="332.92">143 102 15663 0 0,'0'0'1418'0'0,"3"4"-973"0"0,7 11 590 0 0,-7-11 306 0 0,1 1 60 0 0,24 29 752 0 0,0-1-891 0 0,-4-5-408 0 0,-11-13-644 0 0,-9-11-18 0 0,0 1-38 0 0,14 14-134 0 0,-13-14-73 0 0,-1-1-135 0 0,1 0 45 0 0,12 12-2645 0 0</inkml:trace>
+  <inkml:trace contextRef="#ctx0" brushRef="#br0" timeOffset="665.58">317 56 16127 0 0,'-2'1'274'0'0,"-1"0"0"0"0,1 0 1 0 0,-1 0-1 0 0,1 1 0 0 0,0-1 0 0 0,-1 1 0 0 0,1 0 0 0 0,0-1 0 0 0,0 1 0 0 0,0 0 1 0 0,1 0-1 0 0,-1 0 0 0 0,0 1 0 0 0,1-1 0 0 0,-1 0 0 0 0,-1 5 0 0 0,-3 5 1143 0 0,-9 28 0 0 0,10-26-1307 0 0,-25 79 1397 0 0,26-77-2779 0 0,-3 32 0 0 0,7-36-6895 0 0</inkml:trace>
+  <inkml:trace contextRef="#ctx0" brushRef="#br0" timeOffset="2100.1">100 654 15199 0 0,'-2'2'520'0'0,"-1"-1"0"0"0,1 1 0 0 0,0-1-1 0 0,-1 1 1 0 0,1 0 0 0 0,0-1 0 0 0,0 1 0 0 0,0 1-1 0 0,0-1 1 0 0,0 0 0 0 0,1 0 0 0 0,-3 5 0 0 0,-1 1-51 0 0,1-1 1 0 0,-6 16 0 0 0,8-14-306 0 0,0 0 0 0 0,0 0 0 0 0,0 0 0 0 0,1 0 0 0 0,1 0 0 0 0,0 0 0 0 0,0 0 1 0 0,0 0-1 0 0,1 0 0 0 0,1-1 0 0 0,-1 1 0 0 0,2 0 0 0 0,3 12 0 0 0,-5-19 40 0 0,2 2-84 0 0,9 13-37 0 0,-9-13-10 0 0,3-6-13 0 0,20-7-81 0 0,-26 9 13 0 0,1 0 1 0 0,-1 0-1 0 0,0 0 1 0 0,1 0-1 0 0,-1 0 1 0 0,1 0 0 0 0,-1 0-1 0 0,0-1 1 0 0,1 1-1 0 0,-1 0 1 0 0,1 0-1 0 0,-1 0 1 0 0,0-1-1 0 0,1 1 1 0 0,-1 0-1 0 0,0-1 1 0 0,1 1 0 0 0,-1 0-1 0 0,0-1 1 0 0,0 1-1 0 0,1-1 1 0 0,2-3-190 0 0,-1-1 0 0 0,1 0 0 0 0,-1 0 1 0 0,0 0-1 0 0,0 0 0 0 0,0 0 0 0 0,-1-1 1 0 0,0 1-1 0 0,0 0 0 0 0,0-1 0 0 0,-1 1 1 0 0,0-1-1 0 0,0 1 0 0 0,0 0 0 0 0,-1-1 0 0 0,1 1 1 0 0,-1-1-1 0 0,-3-8 0 0 0,-1-2-2865 0 0,2 7-3988 0 0</inkml:trace>
+  <inkml:trace contextRef="#ctx0" brushRef="#br0" timeOffset="2466.97">129 666 10135 0 0,'0'0'919'0'0,"3"4"-466"0"0,6 11 1085 0 0,-7-11 500 0 0,2 1 105 0 0,20 25 1208 0 0,3 2-1297 0 0,2 2-541 0 0,-1-4-626 0 0,-10-13-486 0 0,-14-13-95 0 0,2 1-46 0 0,1-1-178 0 0,15 14 274 0 0,-16-15-400 0 0,21 9-53 0 0,-20-9-76 0 0</inkml:trace>
+  <inkml:trace contextRef="#ctx0" brushRef="#br0" timeOffset="2467.97">277 620 20271 0 0,'-5'4'396'0'0,"1"0"-1"0"0,-1 0 0 0 0,1 1 1 0 0,0 0-1 0 0,1 0 0 0 0,-1 0 1 0 0,1 0-1 0 0,-4 9 0 0 0,1 2 349 0 0,-8 30-1 0 0,7-19 96 0 0,-6 45 0 0 0,12-61-858 0 0,0 0 0 0 0,1 0 0 0 0,0 0 1 0 0,1 0-1 0 0,0 0 0 0 0,6 21 0 0 0,-7-30-2053 0 0</inkml:trace>
+  <inkml:trace contextRef="#ctx0" brushRef="#br0" timeOffset="4537.31">123 1259 16127 0 0,'0'0'197'0'0,"0"-1"1"0"0,0 1-1 0 0,0-1 0 0 0,0 0 0 0 0,0 1 0 0 0,0-1 0 0 0,0 0 0 0 0,0 1 0 0 0,0-1 1 0 0,0 1-1 0 0,0-1 0 0 0,0 1 0 0 0,1-1 0 0 0,-1 0 0 0 0,0 1 0 0 0,0-1 0 0 0,1 1 1 0 0,-1-1-1 0 0,0 1 0 0 0,1-1 0 0 0,-1 1 0 0 0,1-1 0 0 0,-1 1 0 0 0,0 0 0 0 0,1-1 1 0 0,-1 1-1 0 0,1-1 0 0 0,-1 1 0 0 0,1 0 0 0 0,-1-1 0 0 0,1 1 0 0 0,0 0 0 0 0,-1 0 1 0 0,1 0-1 0 0,-1-1 0 0 0,1 1 0 0 0,0 0 0 0 0,-1 0 0 0 0,2 0 0 0 0,21-3 631 0 0,-23 3-866 0 0,7-1 338 0 0,-2 4-11 0 0,15 8-24 0 0,-15-8-95 0 0,-1 1-46 0 0,0-1-84 0 0,-1 1 0 0 0,1 0 1 0 0,-1 1-1 0 0,5 7 0 0 0,-7-10-35 0 0,0 0 0 0 0,0 0-1 0 0,-1 0 1 0 0,1 1-1 0 0,0-1 1 0 0,-1 0 0 0 0,0 0-1 0 0,1 0 1 0 0,-1 0 0 0 0,0 0-1 0 0,0 1 1 0 0,0-1-1 0 0,0 0 1 0 0,-1 0 0 0 0,1 0-1 0 0,-1 0 1 0 0,1 0-1 0 0,-2 3 1 0 0,0-1-34 0 0,0 0 0 0 0,0-1 0 0 0,0 1 0 0 0,-1 0 0 0 0,0-1 0 0 0,0 1 0 0 0,0-1 0 0 0,0 0 0 0 0,0 0 0 0 0,-1 0 1 0 0,1-1-1 0 0,-1 1 0 0 0,1-1 0 0 0,-1 0 0 0 0,-8 4 0 0 0,10-6-40 0 0,0 1 1 0 0,0 0-1 0 0,0 0 1 0 0,0-1-1 0 0,-1 1 1 0 0,1-1 0 0 0,0 0-1 0 0,0 0 1 0 0,0 0-1 0 0,-1 0 1 0 0,1 0-1 0 0,0 0 1 0 0,0 0-1 0 0,0-1 1 0 0,0 1 0 0 0,-1-1-1 0 0,1 0 1 0 0,0 1-1 0 0,0-1 1 0 0,0 0-1 0 0,0 0 1 0 0,1 0-1 0 0,-1-1 1 0 0,0 1-1 0 0,0 0 1 0 0,1-1 0 0 0,-1 1-1 0 0,0-1 1 0 0,1 1-1 0 0,0-1 1 0 0,-1 0-1 0 0,1 0 1 0 0,-2-2-1 0 0,2 1-126 0 0,0 1 0 0 0,0 0 0 0 0,1-1 0 0 0,-1 1 0 0 0,0-1 0 0 0,1 1 0 0 0,-1 0 0 0 0,1-1 0 0 0,0 0 0 0 0,0 1 0 0 0,0-1-1 0 0,0 1 1 0 0,0-1 0 0 0,1 1 0 0 0,1-5 0 0 0,1-7-1461 0 0</inkml:trace>
+  <inkml:trace contextRef="#ctx0" brushRef="#br0" timeOffset="4901.52">257 1129 14279 0 0,'0'0'1298'0'0,"3"4"-1069"0"0,11 16 2321 0 0,-1 1-1 0 0,19 41 1 0 0,-14-25-1901 0 0,-7-16-16 0 0,43 76 1778 0 0,-51-93-2336 0 0,1 0-22 0 0,13 12-101 0 0,-13-12-266 0 0</inkml:trace>
+  <inkml:trace contextRef="#ctx0" brushRef="#br0" timeOffset="4902.52">390 1141 5063 0 0,'-13'5'-149'0'0,"-1"6"9315"0"0,6 5 80 0 0,3-2-9254 0 0,0 9 565 0 0,0 1 1 0 0,2 0-1 0 0,0 1 0 0 0,3 46 1 0 0,0-22-1223 0 0,-1-29 48 0 0</inkml:trace>
+  <inkml:trace contextRef="#ctx0" brushRef="#br0" timeOffset="6036.25">160 1890 8751 0 0,'-1'-12'1806'0'0,"1"8"-175"0"0,1 0-1 0 0,-1 1 1 0 0,1-1 0 0 0,0 1-1 0 0,2-7 1 0 0,2 1 2004 0 0,2 8-3169 0 0,21-4-46 0 0,-21 4-22 0 0,-4 4-297 0 0,0 0-1 0 0,0 0 0 0 0,-1 0 0 0 0,1 1 1 0 0,-1-1-1 0 0,1 1 0 0 0,-1 0 0 0 0,0-1 1 0 0,-1 1-1 0 0,1 0 0 0 0,-1 0 0 0 0,0 0 0 0 0,1 0 1 0 0,-2 0-1 0 0,1 0 0 0 0,0 0 0 0 0,-1 1 1 0 0,0-1-1 0 0,0 0 0 0 0,0 0 0 0 0,-1 0 0 0 0,0 5 1 0 0,0-5-62 0 0,0 1 1 0 0,-1-1 0 0 0,1 1 0 0 0,-1-1-1 0 0,0 1 1 0 0,0-1 0 0 0,-1 0-1 0 0,1 0 1 0 0,-1 0 0 0 0,0 0-1 0 0,0-1 1 0 0,-4 5 0 0 0,6-7-87 0 0,0 0 0 0 0,-1 0 0 0 0,1 0 1 0 0,0 0-1 0 0,-1-1 0 0 0,1 1 0 0 0,0 0 1 0 0,-1-1-1 0 0,1 1 0 0 0,-1 0 0 0 0,1-1 1 0 0,-1 0-1 0 0,0 1 0 0 0,1-1 0 0 0,-1 0 0 0 0,1 0 1 0 0,-1 0-1 0 0,0 0 0 0 0,1 0 0 0 0,-1 0 1 0 0,1 0-1 0 0,-1-1 0 0 0,1 1 0 0 0,-1 0 1 0 0,1-1-1 0 0,-1 0 0 0 0,1 1 0 0 0,-1-1 0 0 0,1 0 1 0 0,-1 1-1 0 0,1-1 0 0 0,0 0 0 0 0,-1 0 1 0 0,1 0-1 0 0,0 0 0 0 0,0-1 0 0 0,0 1 1 0 0,-2-3-1 0 0,-9-13-1860 0 0,7 2-4254 0 0,1-1-1670 0 0</inkml:trace>
+  <inkml:trace contextRef="#ctx0" brushRef="#br0" timeOffset="6384.85">287 1717 17047 0 0,'0'0'1543'0'0,"2"4"-1268"0"0,10 20 1321 0 0,-2 1 0 0 0,8 26 0 0 0,17 39 1677 0 0,-27-73-2714 0 0,-5-8-189 0 0,1-1 0 0 0,0 1 0 0 0,1-1 0 0 0,0 0 0 0 0,0 0 0 0 0,11 11 0 0 0,-2-5-154 0 0,-10-10-109 0 0,1-2-19 0 0,16 10-123 0 0,-16-9-489 0 0</inkml:trace>
+  <inkml:trace contextRef="#ctx0" brushRef="#br0" timeOffset="6385.85">415 1687 19351 0 0,'-1'0'148'0'0,"-1"-1"0"0"0,1 1 0 0 0,-1 0 0 0 0,1 0 0 0 0,-1 0 0 0 0,1 1 0 0 0,-1-1 0 0 0,1 0 0 0 0,-1 1 0 0 0,1-1 0 0 0,-1 0 0 0 0,1 1-1 0 0,-1 0 1 0 0,1-1 0 0 0,0 1 0 0 0,-1 0 0 0 0,-1 1 0 0 0,1 0 67 0 0,0 0 0 0 0,1 1 0 0 0,-1-1 0 0 0,0 1 1 0 0,1-1-1 0 0,-1 1 0 0 0,1 0 0 0 0,-2 3 0 0 0,-1 6 241 0 0,-1 1 0 0 0,2 0 0 0 0,-1 0 0 0 0,-1 21 0 0 0,-1 57 55 0 0,5-54-466 0 0,-8 121-1885 0 0,7-136 1237 0 0</inkml:trace>
+</inkml:ink>
+</file>
+
+<file path=word/ink/ink9.xml><?xml version="1.0" encoding="utf-8"?>
+<inkml:ink xmlns:inkml="http://www.w3.org/2003/InkML">
+  <inkml:definitions>
+    <inkml:context xml:id="ctx0">
+      <inkml:inkSource xml:id="inkSrc0">
+        <inkml:traceFormat>
+          <inkml:channel name="X" type="integer" min="-2.14748E9" max="2.14748E9" units="cm"/>
+          <inkml:channel name="Y" type="integer" min="-2.14748E9" max="2.14748E9" units="cm"/>
+          <inkml:channel name="F" type="integer" max="32767" units="dev"/>
+          <inkml:channel name="OA" type="integer" max="360" units="deg"/>
+          <inkml:channel name="OE" type="integer" max="90" units="deg"/>
+        </inkml:traceFormat>
+        <inkml:channelProperties>
+          <inkml:channelProperty channel="X" name="resolution" value="1000" units="1/cm"/>
+          <inkml:channelProperty channel="Y" name="resolution" value="1000" units="1/cm"/>
+          <inkml:channelProperty channel="F" name="resolution" value="0" units="1/dev"/>
+          <inkml:channelProperty channel="OA" name="resolution" value="1000" units="1/deg"/>
+          <inkml:channelProperty channel="OE" name="resolution" value="1000" units="1/deg"/>
+        </inkml:channelProperties>
+      </inkml:inkSource>
+      <inkml:timestamp xml:id="ts0" timeString="2024-04-17T15:45:13.882"/>
+    </inkml:context>
+    <inkml:brush xml:id="br0">
+      <inkml:brushProperty name="width" value="0.025" units="cm"/>
+      <inkml:brushProperty name="height" value="0.025" units="cm"/>
+      <inkml:brushProperty name="color" value="#E71224"/>
+    </inkml:brush>
+  </inkml:definitions>
+  <inkml:trace contextRef="#ctx0" brushRef="#br0">1 296 16583 0 0,'0'-3'474'0'0,"-1"-1"-1"0"0,1 1 0 0 0,0-1 0 0 0,0 1 1 0 0,1-1-1 0 0,-1 1 0 0 0,1-1 0 0 0,-1 1 1 0 0,1-1-1 0 0,2-4 0 0 0,-1 2-223 0 0,5-14 204 0 0,1 1-1 0 0,0-1 0 0 0,2 1 1 0 0,13-21-1 0 0,-2 4-504 0 0,-23 41 145 0 0,1 0 1 0 0,0 0-1 0 0,0 0 0 0 0,0 0 0 0 0,0 1 0 0 0,1-1 1 0 0,0 0-1 0 0,0 7 0 0 0,5 53 319 0 0,-4-60-394 0 0,28 431 2797 0 0,-17-312-4257 0 0,-12-124 1391 0 0,0 0 0 0 0,0 0 0 0 0,0 0 1 0 0,1 0-1 0 0,-1 0 0 0 0,0 0 0 0 0,0 0 1 0 0,0 0-1 0 0,0 0 0 0 0,0 0 0 0 0,0 0 1 0 0,0 0-1 0 0,0 0 0 0 0,0 0 0 0 0,0 0 0 0 0,0-1 1 0 0,0 1-1 0 0,0 0 0 0 0,0 0 0 0 0,1 0 1 0 0,-1 0-1 0 0,0 0 0 0 0,0 0 0 0 0,0 0 1 0 0,0 0-1 0 0,0 0 0 0 0,0 0 0 0 0,0 0 0 0 0,0 0 1 0 0,0 0-1 0 0,0 0 0 0 0,0 0 0 0 0,1 0 1 0 0,-1 0-1 0 0,0 0 0 0 0,0 0 0 0 0,0 0 1 0 0,0 1-1 0 0,0-1 0 0 0,0 0 0 0 0,0 0 0 0 0,0 0 1 0 0,0 0-1 0 0,0 0 0 0 0,0 0 0 0 0,0 0 1 0 0,0 0-1 0 0,0 0 0 0 0,0 0 0 0 0,1 0 0 0 0,-1 0 1 0 0,0 0-1 0 0,0 0 0 0 0,0 0 0 0 0,0 0 1 0 0,0 1-1 0 0,0-1 0 0 0,0 0 0 0 0,0 0 1 0 0,0 0-1 0 0,0 0 0 0 0,0 0 0 0 0,0 0 0 0 0,0 0 1 0 0,0 0-1 0 0,0 0 0 0 0,0 0 0 0 0,0 0 1 0 0,0 1-1 0 0</inkml:trace>
+  <inkml:trace contextRef="#ctx0" brushRef="#br0" timeOffset="412.64">47 16 15199 0 0,'0'0'205'0'0,"0"-1"1"0"0,0 1-1 0 0,1-1 0 0 0,-1 1 0 0 0,0-1 0 0 0,0 1 1 0 0,1 0-1 0 0,-1-1 0 0 0,1 1 0 0 0,-1-1 0 0 0,0 1 1 0 0,1 0-1 0 0,-1-1 0 0 0,1 1 0 0 0,-1 0 0 0 0,0-1 0 0 0,1 1 1 0 0,-1 0-1 0 0,1 0 0 0 0,-1-1 0 0 0,1 1 0 0 0,0 0 1 0 0,-1 0-1 0 0,1 0 0 0 0,-1 0 0 0 0,1 0 0 0 0,1-1 1359 0 0,3 0-675 0 0,23-4 437 0 0,-18 6-729 0 0,0-1-436 0 0,-4 1-49 0 0,0-1 0 0 0,0 1 0 0 0,0-1 0 0 0,-1 2 0 0 0,8 1 0 0 0,-5-1 17 0 0,26 8 642 0 0,2 2-636 0 0,-27-8-8 0 0,-2 0-26 0 0,-1 1-94 0 0,1-1-1 0 0,10 11 1 0 0,-14-12-7 0 0,-1 0 0 0 0,1 1 0 0 0,-1-1 0 0 0,0 0 0 0 0,0 1 0 0 0,0-1 0 0 0,1 5 0 0 0,-3-5 2 0 0,1-1 0 0 0,-1 1 0 0 0,0 0 0 0 0,0 0 0 0 0,0 0 1 0 0,-1 0-1 0 0,1 0 0 0 0,-1 0 0 0 0,1 0 0 0 0,-1 0 0 0 0,0-1 0 0 0,0 1 0 0 0,0 0 0 0 0,-1-1 0 0 0,1 1 0 0 0,-1-1 0 0 0,-2 5 0 0 0,1-3 14 0 0,-6 10-3 0 0,-1-1 0 0 0,-1 0 0 0 0,0 0 0 0 0,-1-1-1 0 0,-15 12 1 0 0,-3 1-613 0 0,-37 22 1 0 0,31-28-1168 0 0,30-15 1219 0 0</inkml:trace>
+</inkml:ink>
+</file>
+
 <file path=word/theme/theme1.xml><?xml version="1.0" encoding="utf-8"?>
 <a:theme xmlns:a="http://schemas.openxmlformats.org/drawingml/2006/main" name="Office Theme">
   <a:themeElements>
@@ -3328,4 +4883,16 @@
     </a:ext>
   </a:extLst>
 </a:theme>
+</file>
+
+<file path=customXml/item1.xml><?xml version="1.0" encoding="utf-8"?>
+<b:Sources xmlns:b="http://schemas.openxmlformats.org/officeDocument/2006/bibliography" xmlns="http://schemas.openxmlformats.org/officeDocument/2006/bibliography" SelectedStyle="\APASixthEditionOfficeOnline.xsl" StyleName="APA" Version="6"/>
+</file>
+
+<file path=customXml/itemProps1.xml><?xml version="1.0" encoding="utf-8"?>
+<ds:datastoreItem xmlns:ds="http://schemas.openxmlformats.org/officeDocument/2006/customXml" ds:itemID="{D1328D5E-6B72-4777-A3B3-83CDFB8C05B1}">
+  <ds:schemaRefs>
+    <ds:schemaRef ds:uri="http://schemas.openxmlformats.org/officeDocument/2006/bibliography"/>
+  </ds:schemaRefs>
+</ds:datastoreItem>
 </file>
</xml_diff>